<commit_message>
minor changer in documentation
</commit_message>
<xml_diff>
--- a/docs/Dokumentation.docx
+++ b/docs/Dokumentation.docx
@@ -524,7 +524,7 @@
           <w:rFonts w:cs="Arial"/>
           <w:noProof/>
         </w:rPr>
-        <w:t>09.12.20</w:t>
+        <w:t>10.12.20</w:t>
       </w:r>
       <w:r>
         <w:rPr>
@@ -8428,27 +8428,14 @@
       <w:r>
         <w:t xml:space="preserve">Abbildung </w:t>
       </w:r>
-      <w:r>
-        <w:fldChar w:fldCharType="begin"/>
-      </w:r>
-      <w:r>
-        <w:instrText xml:space="preserve"> SEQ Abbildung \* ARABIC </w:instrText>
-      </w:r>
-      <w:r>
-        <w:fldChar w:fldCharType="separate"/>
-      </w:r>
-      <w:r>
-        <w:rPr>
-          <w:noProof/>
-        </w:rPr>
-        <w:t>1</w:t>
-      </w:r>
-      <w:r>
-        <w:rPr>
-          <w:noProof/>
-        </w:rPr>
-        <w:fldChar w:fldCharType="end"/>
-      </w:r>
+      <w:fldSimple w:instr=" SEQ Abbildung \* ARABIC ">
+        <w:r>
+          <w:rPr>
+            <w:noProof/>
+          </w:rPr>
+          <w:t>1</w:t>
+        </w:r>
+      </w:fldSimple>
       <w:r>
         <w:t xml:space="preserve">: </w:t>
       </w:r>
@@ -8622,27 +8609,14 @@
       <w:r>
         <w:t xml:space="preserve">Abbildung </w:t>
       </w:r>
-      <w:r>
-        <w:fldChar w:fldCharType="begin"/>
-      </w:r>
-      <w:r>
-        <w:instrText xml:space="preserve"> SEQ Abbildung \* ARABIC </w:instrText>
-      </w:r>
-      <w:r>
-        <w:fldChar w:fldCharType="separate"/>
-      </w:r>
-      <w:r>
-        <w:rPr>
-          <w:noProof/>
-        </w:rPr>
-        <w:t>2</w:t>
-      </w:r>
-      <w:r>
-        <w:rPr>
-          <w:noProof/>
-        </w:rPr>
-        <w:fldChar w:fldCharType="end"/>
-      </w:r>
+      <w:fldSimple w:instr=" SEQ Abbildung \* ARABIC ">
+        <w:r>
+          <w:rPr>
+            <w:noProof/>
+          </w:rPr>
+          <w:t>2</w:t>
+        </w:r>
+      </w:fldSimple>
       <w:r>
         <w:t xml:space="preserve">: Ausschnitt aus dem PDF </w:t>
       </w:r>
@@ -8774,27 +8748,14 @@
       <w:r>
         <w:t xml:space="preserve">Abbildung </w:t>
       </w:r>
-      <w:r>
-        <w:fldChar w:fldCharType="begin"/>
-      </w:r>
-      <w:r>
-        <w:instrText xml:space="preserve"> SEQ Abbildung \* ARABIC </w:instrText>
-      </w:r>
-      <w:r>
-        <w:fldChar w:fldCharType="separate"/>
-      </w:r>
-      <w:r>
-        <w:rPr>
-          <w:noProof/>
-        </w:rPr>
-        <w:t>3</w:t>
-      </w:r>
-      <w:r>
-        <w:rPr>
-          <w:noProof/>
-        </w:rPr>
-        <w:fldChar w:fldCharType="end"/>
-      </w:r>
+      <w:fldSimple w:instr=" SEQ Abbildung \* ARABIC ">
+        <w:r>
+          <w:rPr>
+            <w:noProof/>
+          </w:rPr>
+          <w:t>3</w:t>
+        </w:r>
+      </w:fldSimple>
       <w:r>
         <w:t xml:space="preserve">: </w:t>
       </w:r>
@@ -8948,27 +8909,14 @@
       <w:r>
         <w:t xml:space="preserve">Abbildung </w:t>
       </w:r>
-      <w:r>
-        <w:fldChar w:fldCharType="begin"/>
-      </w:r>
-      <w:r>
-        <w:instrText xml:space="preserve"> SEQ Abbildung \* ARABIC </w:instrText>
-      </w:r>
-      <w:r>
-        <w:fldChar w:fldCharType="separate"/>
-      </w:r>
-      <w:r>
-        <w:rPr>
-          <w:noProof/>
-        </w:rPr>
-        <w:t>4</w:t>
-      </w:r>
-      <w:r>
-        <w:rPr>
-          <w:noProof/>
-        </w:rPr>
-        <w:fldChar w:fldCharType="end"/>
-      </w:r>
+      <w:fldSimple w:instr=" SEQ Abbildung \* ARABIC ">
+        <w:r>
+          <w:rPr>
+            <w:noProof/>
+          </w:rPr>
+          <w:t>4</w:t>
+        </w:r>
+      </w:fldSimple>
       <w:r>
         <w:t>: Spannungsmessung</w:t>
       </w:r>
@@ -9094,27 +9042,14 @@
       <w:r>
         <w:t xml:space="preserve">Abbildung </w:t>
       </w:r>
-      <w:r>
-        <w:fldChar w:fldCharType="begin"/>
-      </w:r>
-      <w:r>
-        <w:instrText xml:space="preserve"> SEQ Abbildung \* ARABIC </w:instrText>
-      </w:r>
-      <w:r>
-        <w:fldChar w:fldCharType="separate"/>
-      </w:r>
-      <w:r>
-        <w:rPr>
-          <w:noProof/>
-        </w:rPr>
-        <w:t>5</w:t>
-      </w:r>
-      <w:r>
-        <w:rPr>
-          <w:noProof/>
-        </w:rPr>
-        <w:fldChar w:fldCharType="end"/>
-      </w:r>
+      <w:fldSimple w:instr=" SEQ Abbildung \* ARABIC ">
+        <w:r>
+          <w:rPr>
+            <w:noProof/>
+          </w:rPr>
+          <w:t>5</w:t>
+        </w:r>
+      </w:fldSimple>
       <w:proofErr w:type="gramStart"/>
       <w:r>
         <w:t xml:space="preserve">: </w:t>
@@ -9257,27 +9192,14 @@
       <w:r>
         <w:t xml:space="preserve">Abbildung </w:t>
       </w:r>
-      <w:r>
-        <w:fldChar w:fldCharType="begin"/>
-      </w:r>
-      <w:r>
-        <w:instrText xml:space="preserve"> SEQ Abbildung \* ARABIC </w:instrText>
-      </w:r>
-      <w:r>
-        <w:fldChar w:fldCharType="separate"/>
-      </w:r>
-      <w:r>
-        <w:rPr>
-          <w:noProof/>
-        </w:rPr>
-        <w:t>6</w:t>
-      </w:r>
-      <w:r>
-        <w:rPr>
-          <w:noProof/>
-        </w:rPr>
-        <w:fldChar w:fldCharType="end"/>
-      </w:r>
+      <w:fldSimple w:instr=" SEQ Abbildung \* ARABIC ">
+        <w:r>
+          <w:rPr>
+            <w:noProof/>
+          </w:rPr>
+          <w:t>6</w:t>
+        </w:r>
+      </w:fldSimple>
       <w:r>
         <w:t>:</w:t>
       </w:r>
@@ -9388,27 +9310,14 @@
       <w:r>
         <w:t xml:space="preserve">Abbildung </w:t>
       </w:r>
-      <w:r>
-        <w:fldChar w:fldCharType="begin"/>
-      </w:r>
-      <w:r>
-        <w:instrText xml:space="preserve"> SEQ Abbildung \* ARABIC </w:instrText>
-      </w:r>
-      <w:r>
-        <w:fldChar w:fldCharType="separate"/>
-      </w:r>
-      <w:r>
-        <w:rPr>
-          <w:noProof/>
-        </w:rPr>
-        <w:t>7</w:t>
-      </w:r>
-      <w:r>
-        <w:rPr>
-          <w:noProof/>
-        </w:rPr>
-        <w:fldChar w:fldCharType="end"/>
-      </w:r>
+      <w:fldSimple w:instr=" SEQ Abbildung \* ARABIC ">
+        <w:r>
+          <w:rPr>
+            <w:noProof/>
+          </w:rPr>
+          <w:t>7</w:t>
+        </w:r>
+      </w:fldSimple>
       <w:r>
         <w:t>: Soft ON/OFF Schaltung</w:t>
       </w:r>
@@ -9682,27 +9591,14 @@
       <w:r>
         <w:t xml:space="preserve">Abbildung </w:t>
       </w:r>
-      <w:r>
-        <w:fldChar w:fldCharType="begin"/>
-      </w:r>
-      <w:r>
-        <w:instrText xml:space="preserve"> SEQ Abbildung \* ARABIC </w:instrText>
-      </w:r>
-      <w:r>
-        <w:fldChar w:fldCharType="separate"/>
-      </w:r>
-      <w:r>
-        <w:rPr>
-          <w:noProof/>
-        </w:rPr>
-        <w:t>8</w:t>
-      </w:r>
-      <w:r>
-        <w:rPr>
-          <w:noProof/>
-        </w:rPr>
-        <w:fldChar w:fldCharType="end"/>
-      </w:r>
+      <w:fldSimple w:instr=" SEQ Abbildung \* ARABIC ">
+        <w:r>
+          <w:rPr>
+            <w:noProof/>
+          </w:rPr>
+          <w:t>8</w:t>
+        </w:r>
+      </w:fldSimple>
       <w:r>
         <w:t>: Lüfter Steuerung Schaltung</w:t>
       </w:r>
@@ -9823,27 +9719,14 @@
       <w:r>
         <w:t xml:space="preserve">Abbildung </w:t>
       </w:r>
-      <w:r>
-        <w:fldChar w:fldCharType="begin"/>
-      </w:r>
-      <w:r>
-        <w:instrText xml:space="preserve"> SEQ Abbildung \* ARABIC </w:instrText>
-      </w:r>
-      <w:r>
-        <w:fldChar w:fldCharType="separate"/>
-      </w:r>
-      <w:r>
-        <w:rPr>
-          <w:noProof/>
-        </w:rPr>
-        <w:t>9</w:t>
-      </w:r>
-      <w:r>
-        <w:rPr>
-          <w:noProof/>
-        </w:rPr>
-        <w:fldChar w:fldCharType="end"/>
-      </w:r>
+      <w:fldSimple w:instr=" SEQ Abbildung \* ARABIC ">
+        <w:r>
+          <w:rPr>
+            <w:noProof/>
+          </w:rPr>
+          <w:t>9</w:t>
+        </w:r>
+      </w:fldSimple>
       <w:r>
         <w:t>: Bedienung Komponenten Schaltung</w:t>
       </w:r>
@@ -9934,10 +9817,7 @@
         <w:t xml:space="preserve"> </w:t>
       </w:r>
       <w:r>
-        <w:t>aufgeteilt ist und</w:t>
-      </w:r>
-      <w:r>
-        <w:t xml:space="preserve"> alle Funktionen, welche für die Ansteuerung der jeweiligen Peripherie benötigt </w:t>
+        <w:t xml:space="preserve">aufgeteilt ist und alle Funktionen, welche für die Ansteuerung der jeweiligen Peripherie benötigt </w:t>
       </w:r>
       <w:r>
         <w:t>werden,</w:t>
@@ -9961,10 +9841,7 @@
         <w:t xml:space="preserve">können im Hauptprogramm </w:t>
       </w:r>
       <w:r>
-        <w:t xml:space="preserve">als </w:t>
-      </w:r>
-      <w:r>
-        <w:t xml:space="preserve">Python Module </w:t>
+        <w:t xml:space="preserve">als Python Module </w:t>
       </w:r>
       <w:r>
         <w:t xml:space="preserve">eingebunden werden. Lediglich alle Variablen und Parameter wurden in den </w:t>
@@ -10109,26 +9986,31 @@
         <w:t xml:space="preserve">muss die Hardware einmalig konfiguriert werden. Um diese Aufgaben zu erledigen wurde ein Shell Skript geschrieben. </w:t>
       </w:r>
       <w:r>
-        <w:t>Wenn dieses Skript ausgeführt wird, z</w:t>
-      </w:r>
-      <w:r>
-        <w:t xml:space="preserve">uerst wird das Betriebssystem auf dem neusten Stand aktualisiert. Danach werden die Benötigte Programme, falls nicht vorhanden, </w:t>
-      </w:r>
-      <w:proofErr w:type="spellStart"/>
-      <w:r>
-        <w:t>instal-liert</w:t>
-      </w:r>
-      <w:proofErr w:type="spellEnd"/>
+        <w:t xml:space="preserve">Beim Ausführen </w:t>
+      </w:r>
+      <w:r>
+        <w:t>wird z</w:t>
+      </w:r>
+      <w:r>
+        <w:t>uerst</w:t>
+      </w:r>
+      <w:r>
+        <w:t xml:space="preserve"> </w:t>
+      </w:r>
+      <w:r>
+        <w:t xml:space="preserve">das Betriebssystem auf dem neusten Stand aktualisiert. Danach werden die Benötigte Programme, falls nicht vorhanden, </w:t>
+      </w:r>
+      <w:r>
+        <w:t>installiert</w:t>
+      </w:r>
       <w:r>
         <w:t xml:space="preserve">. Gleichzeitig wird Python3 als Standard Python Interpreter eingestellt. Danach werden </w:t>
       </w:r>
-      <w:proofErr w:type="spellStart"/>
-      <w:r>
-        <w:t>ver</w:t>
-      </w:r>
-      <w:proofErr w:type="spellEnd"/>
-      <w:r>
-        <w:t xml:space="preserve">-schieden Python Libraries installiert, um die GPIOs und das Display ansteuern zu können. Schliesslich wird die I2C Bus aktiviert und die I2C </w:t>
+      <w:r>
+        <w:t>die</w:t>
+      </w:r>
+      <w:r>
+        <w:t xml:space="preserve"> Python Libraries installiert, um die GPIOs und das Display ansteuern zu können. Schliesslich wird die I2C Bus aktiviert und die I2C </w:t>
       </w:r>
       <w:proofErr w:type="spellStart"/>
       <w:r>
@@ -10187,11 +10069,9 @@
       <w:r>
         <w:t xml:space="preserve"> Befehle ausgeführt werden. Das Resultat wird dann in Variablen </w:t>
       </w:r>
-      <w:proofErr w:type="spellStart"/>
-      <w:r>
-        <w:t>gespei-chert</w:t>
-      </w:r>
-      <w:proofErr w:type="spellEnd"/>
+      <w:r>
+        <w:t>gespeichert</w:t>
+      </w:r>
       <w:r>
         <w:t>.</w:t>
       </w:r>
@@ -10251,7 +10131,25 @@
         <w:jc w:val="both"/>
       </w:pPr>
       <w:r>
-        <w:t>Mit diesem Befehl kann der Name der Wi-Fi Netzwerk mit dem momentan verbunden ist ausgeben.</w:t>
+        <w:t xml:space="preserve">Mit diesem Befehl kann der Name der Wi-Fi </w:t>
+      </w:r>
+      <w:r>
+        <w:t>Netzwerk,</w:t>
+      </w:r>
+      <w:r>
+        <w:t xml:space="preserve"> mit dem </w:t>
+      </w:r>
+      <w:r>
+        <w:t xml:space="preserve">das Gerät </w:t>
+      </w:r>
+      <w:r>
+        <w:t>momentan verbunden ist</w:t>
+      </w:r>
+      <w:r>
+        <w:t>,</w:t>
+      </w:r>
+      <w:r>
+        <w:t xml:space="preserve"> ausgeben.</w:t>
       </w:r>
     </w:p>
     <w:p>
@@ -10305,7 +10203,19 @@
         <w:jc w:val="both"/>
       </w:pPr>
       <w:r>
-        <w:t>Mit diesem Befehl kann die IP-Adresse ausgegeben werden. Mit dem «</w:t>
+        <w:t>Mit diesem Befehl kann die IP-Adresse ausgegeben werden. Mit</w:t>
+      </w:r>
+      <w:r>
+        <w:t>hilfe</w:t>
+      </w:r>
+      <w:r>
+        <w:t xml:space="preserve"> de</w:t>
+      </w:r>
+      <w:r>
+        <w:t>s</w:t>
+      </w:r>
+      <w:r>
+        <w:t xml:space="preserve"> «</w:t>
       </w:r>
       <w:proofErr w:type="spellStart"/>
       <w:r>
@@ -10313,7 +10223,13 @@
       </w:r>
       <w:proofErr w:type="spellEnd"/>
       <w:r>
-        <w:t>» Befehl wird die Ausgabe formatiert.</w:t>
+        <w:t>» Befehl</w:t>
+      </w:r>
+      <w:r>
+        <w:t>s</w:t>
+      </w:r>
+      <w:r>
+        <w:t xml:space="preserve"> wird die Ausgabe formatiert.</w:t>
       </w:r>
     </w:p>
     <w:p>
@@ -10591,7 +10507,13 @@
         <w:jc w:val="both"/>
       </w:pPr>
       <w:r>
-        <w:t>Mit diesem Befehl wird die CPU-Temperatur in Milli Grad Celsius ausgegeben. Mit dem «</w:t>
+        <w:t>Mit diesem Befehl wird die CPU-Temperatur in Milli Grad Celsius ausgegeben. Mit</w:t>
+      </w:r>
+      <w:r>
+        <w:t>hilfe des</w:t>
+      </w:r>
+      <w:r>
+        <w:t xml:space="preserve"> «</w:t>
       </w:r>
       <w:proofErr w:type="spellStart"/>
       <w:r>
@@ -10599,7 +10521,13 @@
       </w:r>
       <w:proofErr w:type="spellEnd"/>
       <w:r>
-        <w:t>» Befehl wird den Wert in Grad Celsius umgerechnet und mit zwei nachkommastellen ausgegeben.</w:t>
+        <w:t>» Befehl</w:t>
+      </w:r>
+      <w:r>
+        <w:t>s</w:t>
+      </w:r>
+      <w:r>
+        <w:t xml:space="preserve"> wird den Wert in Grad Celsius umgerechnet und mit zwei nachkommastellen ausgegeben.</w:t>
       </w:r>
     </w:p>
     <w:p>
@@ -10752,11 +10680,7 @@
       </w:r>
       <w:proofErr w:type="spellEnd"/>
       <w:r>
-        <w:t xml:space="preserve">» </w:t>
-      </w:r>
-      <w:r>
-        <w:lastRenderedPageBreak/>
-        <w:t>Befehl wird die frei verfügbarer RAM in Prozent ausgerechnet und mit zwei relevante nachkommastellen aus-gegeben.</w:t>
+        <w:t>» Befehl wird die frei verfügbarer RAM in Prozent ausgerechnet und mit zwei relevante nachkommastellen ausgegeben.</w:t>
       </w:r>
     </w:p>
     <w:p>
@@ -10765,6 +10689,7 @@
         <w:jc w:val="both"/>
       </w:pPr>
       <w:r>
+        <w:lastRenderedPageBreak/>
         <w:t>Flash Speicher Auslastung</w:t>
       </w:r>
     </w:p>
@@ -10959,11 +10884,9 @@
       <w:r>
         <w:t xml:space="preserve">Mit diesem Befehl werden </w:t>
       </w:r>
-      <w:proofErr w:type="gramStart"/>
-      <w:r>
-        <w:t>die gesamte physisch installierte Speicher</w:t>
-      </w:r>
-      <w:proofErr w:type="gramEnd"/>
+      <w:r>
+        <w:t>die gesamten physisch installierten Speicher</w:t>
+      </w:r>
       <w:r>
         <w:t xml:space="preserve"> in Gigabytes und die frei Verfügbare Speicher in Gigabytes und in Prozent ausgegeben. Mit dem Befehl «</w:t>
       </w:r>
@@ -10974,6 +10897,112 @@
       <w:proofErr w:type="spellEnd"/>
       <w:r>
         <w:t>» werden die Werten formatiert ausgegeben.</w:t>
+      </w:r>
+    </w:p>
+    <w:p>
+      <w:pPr>
+        <w:pStyle w:val="Heading2"/>
+      </w:pPr>
+      <w:r>
+        <w:t xml:space="preserve">Auto </w:t>
+      </w:r>
+      <w:proofErr w:type="spellStart"/>
+      <w:r>
+        <w:t>startup</w:t>
+      </w:r>
+      <w:proofErr w:type="spellEnd"/>
+    </w:p>
+    <w:p>
+      <w:r>
+        <w:t xml:space="preserve">Das Hauptprogramm muss nach jedem Neustart automatisch gestartet werden. </w:t>
+      </w:r>
+      <w:r>
+        <w:t xml:space="preserve">Das Programm </w:t>
+      </w:r>
+      <w:r>
+        <w:t xml:space="preserve">muss in Hintergrund laufen. Es hat verschieden </w:t>
+      </w:r>
+      <w:r>
+        <w:t>Möglichkeiten, dieser Vorgang</w:t>
+      </w:r>
+      <w:r>
+        <w:t xml:space="preserve"> zu automatisieren. Es wurde entschieden d</w:t>
+      </w:r>
+      <w:r>
+        <w:t>er Tool</w:t>
+      </w:r>
+      <w:r>
+        <w:t xml:space="preserve"> </w:t>
+      </w:r>
+      <w:proofErr w:type="spellStart"/>
+      <w:r>
+        <w:t>Cron</w:t>
+      </w:r>
+      <w:proofErr w:type="spellEnd"/>
+      <w:r>
+        <w:t xml:space="preserve"> </w:t>
+      </w:r>
+      <w:r>
+        <w:t>einzusetzen</w:t>
+      </w:r>
+      <w:r>
+        <w:t>.</w:t>
+      </w:r>
+    </w:p>
+    <w:p>
+      <w:r>
+        <w:t xml:space="preserve">Aus dem Artikel von Wikipedia die </w:t>
+      </w:r>
+      <w:proofErr w:type="spellStart"/>
+      <w:r>
+        <w:t>definition</w:t>
+      </w:r>
+      <w:proofErr w:type="spellEnd"/>
+      <w:r>
+        <w:t xml:space="preserve"> ist:</w:t>
+      </w:r>
+    </w:p>
+    <w:p>
+      <w:r>
+        <w:t>«</w:t>
+      </w:r>
+      <w:r>
+        <w:t>Der C</w:t>
+      </w:r>
+      <w:proofErr w:type="spellStart"/>
+      <w:r>
+        <w:t>ron-Daemon</w:t>
+      </w:r>
+      <w:proofErr w:type="spellEnd"/>
+      <w:r>
+        <w:t xml:space="preserve"> dient der zeitbasierten Ausführung von Prozessen in Unix und </w:t>
+      </w:r>
+      <w:proofErr w:type="spellStart"/>
+      <w:r>
+        <w:t>unixartigen</w:t>
+      </w:r>
+      <w:proofErr w:type="spellEnd"/>
+      <w:r>
+        <w:t xml:space="preserve"> Betriebssystemen wie Linux, BSD oder </w:t>
+      </w:r>
+      <w:proofErr w:type="spellStart"/>
+      <w:r>
+        <w:t>macOS</w:t>
+      </w:r>
+      <w:proofErr w:type="spellEnd"/>
+      <w:r>
+        <w:t xml:space="preserve">, um wiederkehrende Aufgaben – </w:t>
+      </w:r>
+      <w:proofErr w:type="spellStart"/>
+      <w:r>
+        <w:t>Cronjobs</w:t>
+      </w:r>
+      <w:proofErr w:type="spellEnd"/>
+      <w:r>
+        <w:t xml:space="preserve"> – zu automatisieren.</w:t>
+      </w:r>
+      <w:r>
+        <w:t>»</w:t>
       </w:r>
     </w:p>
     <w:p>
@@ -11325,7 +11354,7 @@
         <w:color w:val="222A35" w:themeColor="text2" w:themeShade="80"/>
         <w:szCs w:val="24"/>
       </w:rPr>
-      <w:t>09.12.20</w:t>
+      <w:t>10.12.20</w:t>
     </w:r>
     <w:r>
       <w:rPr>
@@ -11528,7 +11557,7 @@
         <w:color w:val="222A35" w:themeColor="text2" w:themeShade="80"/>
         <w:szCs w:val="24"/>
       </w:rPr>
-      <w:t>09.12.20</w:t>
+      <w:t>10.12.20</w:t>
     </w:r>
     <w:r>
       <w:rPr>
@@ -11689,7 +11718,7 @@
       <w:rPr>
         <w:noProof/>
       </w:rPr>
-      <w:t>09.12.20</w:t>
+      <w:t>10.12.20</w:t>
     </w:r>
     <w:r>
       <w:fldChar w:fldCharType="end"/>
@@ -14645,6 +14674,7 @@
     <w:rsid w:val="00DD2B60"/>
     <w:rsid w:val="00DE33EF"/>
     <w:rsid w:val="00E10F43"/>
+    <w:rsid w:val="00E64B14"/>
     <w:rsid w:val="00E96F5B"/>
     <w:rsid w:val="00EB4536"/>
   </w:rsids>
@@ -15437,6 +15467,15 @@
 </file>
 
 <file path=customXml/item1.xml><?xml version="1.0" encoding="utf-8"?>
+<?mso-contentType ?>
+<FormTemplates xmlns="http://schemas.microsoft.com/sharepoint/v3/contenttype/forms">
+  <Display>DocumentLibraryForm</Display>
+  <Edit>DocumentLibraryForm</Edit>
+  <New>DocumentLibraryForm</New>
+</FormTemplates>
+</file>
+
+<file path=customXml/item2.xml><?xml version="1.0" encoding="utf-8"?>
 <ct:contentTypeSchema xmlns:ct="http://schemas.microsoft.com/office/2006/metadata/contentType" xmlns:ma="http://schemas.microsoft.com/office/2006/metadata/properties/metaAttributes" ct:_="" ma:_="" ma:contentTypeName="Dokument" ma:contentTypeID="0x010100A32EBE11FC7EFE47A20B073EA3273579" ma:contentTypeVersion="13" ma:contentTypeDescription="Ein neues Dokument erstellen." ma:contentTypeScope="" ma:versionID="f4f1d742f1cb1608163eee4cf2b036ac">
   <xsd:schema xmlns:xsd="http://www.w3.org/2001/XMLSchema" xmlns:xs="http://www.w3.org/2001/XMLSchema" xmlns:p="http://schemas.microsoft.com/office/2006/metadata/properties" xmlns:ns3="ee209aa9-c94a-4f8e-8a54-68c7ff664e27" xmlns:ns4="4b651c07-79e5-477d-a200-9bcba91fe1b3" targetNamespace="http://schemas.microsoft.com/office/2006/metadata/properties" ma:root="true" ma:fieldsID="c18c218b64823f1c9ba4f5926a5f996c" ns3:_="" ns4:_="">
     <xsd:import namespace="ee209aa9-c94a-4f8e-8a54-68c7ff664e27"/>
@@ -15659,26 +15698,25 @@
 </ct:contentTypeSchema>
 </file>
 
-<file path=customXml/item2.xml><?xml version="1.0" encoding="utf-8"?>
-<?mso-contentType ?>
-<FormTemplates xmlns="http://schemas.microsoft.com/sharepoint/v3/contenttype/forms">
-  <Display>DocumentLibraryForm</Display>
-  <Edit>DocumentLibraryForm</Edit>
-  <New>DocumentLibraryForm</New>
-</FormTemplates>
+<file path=customXml/item3.xml><?xml version="1.0" encoding="utf-8"?>
+<b:Sources xmlns:b="http://schemas.openxmlformats.org/officeDocument/2006/bibliography" xmlns="http://schemas.openxmlformats.org/officeDocument/2006/bibliography" SelectedStyle="/APASixthEditionOfficeOnline.xsl" StyleName="APA" Version="6"/>
 </file>
 
-<file path=customXml/item3.xml><?xml version="1.0" encoding="utf-8"?>
+<file path=customXml/item4.xml><?xml version="1.0" encoding="utf-8"?>
 <p:properties xmlns:p="http://schemas.microsoft.com/office/2006/metadata/properties" xmlns:xsi="http://www.w3.org/2001/XMLSchema-instance" xmlns:pc="http://schemas.microsoft.com/office/infopath/2007/PartnerControls">
   <documentManagement/>
 </p:properties>
 </file>
 
-<file path=customXml/item4.xml><?xml version="1.0" encoding="utf-8"?>
-<b:Sources xmlns:b="http://schemas.openxmlformats.org/officeDocument/2006/bibliography" xmlns="http://schemas.openxmlformats.org/officeDocument/2006/bibliography" SelectedStyle="/APASixthEditionOfficeOnline.xsl" StyleName="APA" Version="6"/>
+<file path=customXml/itemProps1.xml><?xml version="1.0" encoding="utf-8"?>
+<ds:datastoreItem xmlns:ds="http://schemas.openxmlformats.org/officeDocument/2006/customXml" ds:itemID="{C2EFCA5B-0A96-4CE8-BCFC-63A5A5D7209E}">
+  <ds:schemaRefs>
+    <ds:schemaRef ds:uri="http://schemas.microsoft.com/sharepoint/v3/contenttype/forms"/>
+  </ds:schemaRefs>
+</ds:datastoreItem>
 </file>
 
-<file path=customXml/itemProps1.xml><?xml version="1.0" encoding="utf-8"?>
+<file path=customXml/itemProps2.xml><?xml version="1.0" encoding="utf-8"?>
 <ds:datastoreItem xmlns:ds="http://schemas.openxmlformats.org/officeDocument/2006/customXml" ds:itemID="{1255A4E5-51F6-4DB5-8C9A-7E6780EB2D74}">
   <ds:schemaRefs>
     <ds:schemaRef ds:uri="http://schemas.microsoft.com/office/2006/metadata/contentType"/>
@@ -15697,27 +15735,19 @@
 </ds:datastoreItem>
 </file>
 
-<file path=customXml/itemProps2.xml><?xml version="1.0" encoding="utf-8"?>
-<ds:datastoreItem xmlns:ds="http://schemas.openxmlformats.org/officeDocument/2006/customXml" ds:itemID="{C2EFCA5B-0A96-4CE8-BCFC-63A5A5D7209E}">
+<file path=customXml/itemProps3.xml><?xml version="1.0" encoding="utf-8"?>
+<ds:datastoreItem xmlns:ds="http://schemas.openxmlformats.org/officeDocument/2006/customXml" ds:itemID="{70784ADB-21AE-4FA6-A016-6B52581A47B5}">
   <ds:schemaRefs>
-    <ds:schemaRef ds:uri="http://schemas.microsoft.com/sharepoint/v3/contenttype/forms"/>
+    <ds:schemaRef ds:uri="http://schemas.openxmlformats.org/officeDocument/2006/bibliography"/>
   </ds:schemaRefs>
 </ds:datastoreItem>
 </file>
 
-<file path=customXml/itemProps3.xml><?xml version="1.0" encoding="utf-8"?>
+<file path=customXml/itemProps4.xml><?xml version="1.0" encoding="utf-8"?>
 <ds:datastoreItem xmlns:ds="http://schemas.openxmlformats.org/officeDocument/2006/customXml" ds:itemID="{19E9E10A-ED80-48CD-AD32-DAC2B48A5E06}">
   <ds:schemaRefs>
     <ds:schemaRef ds:uri="http://schemas.microsoft.com/office/2006/metadata/properties"/>
     <ds:schemaRef ds:uri="http://schemas.microsoft.com/office/infopath/2007/PartnerControls"/>
   </ds:schemaRefs>
 </ds:datastoreItem>
-</file>
-
-<file path=customXml/itemProps4.xml><?xml version="1.0" encoding="utf-8"?>
-<ds:datastoreItem xmlns:ds="http://schemas.openxmlformats.org/officeDocument/2006/customXml" ds:itemID="{70784ADB-21AE-4FA6-A016-6B52581A47B5}">
-  <ds:schemaRefs>
-    <ds:schemaRef ds:uri="http://schemas.openxmlformats.org/officeDocument/2006/bibliography"/>
-  </ds:schemaRefs>
-</ds:datastoreItem>
 </file>
</xml_diff>

<commit_message>
Startup script added to documentation
</commit_message>
<xml_diff>
--- a/docs/Dokumentation.docx
+++ b/docs/Dokumentation.docx
@@ -524,7 +524,7 @@
           <w:rFonts w:cs="Arial"/>
           <w:noProof/>
         </w:rPr>
-        <w:t>10.12.20</w:t>
+        <w:t>11.12.20</w:t>
       </w:r>
       <w:r>
         <w:rPr>
@@ -8428,14 +8428,27 @@
       <w:r>
         <w:t xml:space="preserve">Abbildung </w:t>
       </w:r>
-      <w:fldSimple w:instr=" SEQ Abbildung \* ARABIC ">
-        <w:r>
-          <w:rPr>
-            <w:noProof/>
-          </w:rPr>
-          <w:t>1</w:t>
-        </w:r>
-      </w:fldSimple>
+      <w:r>
+        <w:fldChar w:fldCharType="begin"/>
+      </w:r>
+      <w:r>
+        <w:instrText xml:space="preserve"> SEQ Abbildung \* ARABIC </w:instrText>
+      </w:r>
+      <w:r>
+        <w:fldChar w:fldCharType="separate"/>
+      </w:r>
+      <w:r>
+        <w:rPr>
+          <w:noProof/>
+        </w:rPr>
+        <w:t>1</w:t>
+      </w:r>
+      <w:r>
+        <w:rPr>
+          <w:noProof/>
+        </w:rPr>
+        <w:fldChar w:fldCharType="end"/>
+      </w:r>
       <w:r>
         <w:t xml:space="preserve">: </w:t>
       </w:r>
@@ -8609,14 +8622,27 @@
       <w:r>
         <w:t xml:space="preserve">Abbildung </w:t>
       </w:r>
-      <w:fldSimple w:instr=" SEQ Abbildung \* ARABIC ">
-        <w:r>
-          <w:rPr>
-            <w:noProof/>
-          </w:rPr>
-          <w:t>2</w:t>
-        </w:r>
-      </w:fldSimple>
+      <w:r>
+        <w:fldChar w:fldCharType="begin"/>
+      </w:r>
+      <w:r>
+        <w:instrText xml:space="preserve"> SEQ Abbildung \* ARABIC </w:instrText>
+      </w:r>
+      <w:r>
+        <w:fldChar w:fldCharType="separate"/>
+      </w:r>
+      <w:r>
+        <w:rPr>
+          <w:noProof/>
+        </w:rPr>
+        <w:t>2</w:t>
+      </w:r>
+      <w:r>
+        <w:rPr>
+          <w:noProof/>
+        </w:rPr>
+        <w:fldChar w:fldCharType="end"/>
+      </w:r>
       <w:r>
         <w:t xml:space="preserve">: Ausschnitt aus dem PDF </w:t>
       </w:r>
@@ -8748,14 +8774,27 @@
       <w:r>
         <w:t xml:space="preserve">Abbildung </w:t>
       </w:r>
-      <w:fldSimple w:instr=" SEQ Abbildung \* ARABIC ">
-        <w:r>
-          <w:rPr>
-            <w:noProof/>
-          </w:rPr>
-          <w:t>3</w:t>
-        </w:r>
-      </w:fldSimple>
+      <w:r>
+        <w:fldChar w:fldCharType="begin"/>
+      </w:r>
+      <w:r>
+        <w:instrText xml:space="preserve"> SEQ Abbildung \* ARABIC </w:instrText>
+      </w:r>
+      <w:r>
+        <w:fldChar w:fldCharType="separate"/>
+      </w:r>
+      <w:r>
+        <w:rPr>
+          <w:noProof/>
+        </w:rPr>
+        <w:t>3</w:t>
+      </w:r>
+      <w:r>
+        <w:rPr>
+          <w:noProof/>
+        </w:rPr>
+        <w:fldChar w:fldCharType="end"/>
+      </w:r>
       <w:r>
         <w:t xml:space="preserve">: </w:t>
       </w:r>
@@ -8909,14 +8948,27 @@
       <w:r>
         <w:t xml:space="preserve">Abbildung </w:t>
       </w:r>
-      <w:fldSimple w:instr=" SEQ Abbildung \* ARABIC ">
-        <w:r>
-          <w:rPr>
-            <w:noProof/>
-          </w:rPr>
-          <w:t>4</w:t>
-        </w:r>
-      </w:fldSimple>
+      <w:r>
+        <w:fldChar w:fldCharType="begin"/>
+      </w:r>
+      <w:r>
+        <w:instrText xml:space="preserve"> SEQ Abbildung \* ARABIC </w:instrText>
+      </w:r>
+      <w:r>
+        <w:fldChar w:fldCharType="separate"/>
+      </w:r>
+      <w:r>
+        <w:rPr>
+          <w:noProof/>
+        </w:rPr>
+        <w:t>4</w:t>
+      </w:r>
+      <w:r>
+        <w:rPr>
+          <w:noProof/>
+        </w:rPr>
+        <w:fldChar w:fldCharType="end"/>
+      </w:r>
       <w:r>
         <w:t>: Spannungsmessung</w:t>
       </w:r>
@@ -9042,14 +9094,27 @@
       <w:r>
         <w:t xml:space="preserve">Abbildung </w:t>
       </w:r>
-      <w:fldSimple w:instr=" SEQ Abbildung \* ARABIC ">
-        <w:r>
-          <w:rPr>
-            <w:noProof/>
-          </w:rPr>
-          <w:t>5</w:t>
-        </w:r>
-      </w:fldSimple>
+      <w:r>
+        <w:fldChar w:fldCharType="begin"/>
+      </w:r>
+      <w:r>
+        <w:instrText xml:space="preserve"> SEQ Abbildung \* ARABIC </w:instrText>
+      </w:r>
+      <w:r>
+        <w:fldChar w:fldCharType="separate"/>
+      </w:r>
+      <w:r>
+        <w:rPr>
+          <w:noProof/>
+        </w:rPr>
+        <w:t>5</w:t>
+      </w:r>
+      <w:r>
+        <w:rPr>
+          <w:noProof/>
+        </w:rPr>
+        <w:fldChar w:fldCharType="end"/>
+      </w:r>
       <w:proofErr w:type="gramStart"/>
       <w:r>
         <w:t xml:space="preserve">: </w:t>
@@ -9192,14 +9257,27 @@
       <w:r>
         <w:t xml:space="preserve">Abbildung </w:t>
       </w:r>
-      <w:fldSimple w:instr=" SEQ Abbildung \* ARABIC ">
-        <w:r>
-          <w:rPr>
-            <w:noProof/>
-          </w:rPr>
-          <w:t>6</w:t>
-        </w:r>
-      </w:fldSimple>
+      <w:r>
+        <w:fldChar w:fldCharType="begin"/>
+      </w:r>
+      <w:r>
+        <w:instrText xml:space="preserve"> SEQ Abbildung \* ARABIC </w:instrText>
+      </w:r>
+      <w:r>
+        <w:fldChar w:fldCharType="separate"/>
+      </w:r>
+      <w:r>
+        <w:rPr>
+          <w:noProof/>
+        </w:rPr>
+        <w:t>6</w:t>
+      </w:r>
+      <w:r>
+        <w:rPr>
+          <w:noProof/>
+        </w:rPr>
+        <w:fldChar w:fldCharType="end"/>
+      </w:r>
       <w:r>
         <w:t>:</w:t>
       </w:r>
@@ -9310,14 +9388,27 @@
       <w:r>
         <w:t xml:space="preserve">Abbildung </w:t>
       </w:r>
-      <w:fldSimple w:instr=" SEQ Abbildung \* ARABIC ">
-        <w:r>
-          <w:rPr>
-            <w:noProof/>
-          </w:rPr>
-          <w:t>7</w:t>
-        </w:r>
-      </w:fldSimple>
+      <w:r>
+        <w:fldChar w:fldCharType="begin"/>
+      </w:r>
+      <w:r>
+        <w:instrText xml:space="preserve"> SEQ Abbildung \* ARABIC </w:instrText>
+      </w:r>
+      <w:r>
+        <w:fldChar w:fldCharType="separate"/>
+      </w:r>
+      <w:r>
+        <w:rPr>
+          <w:noProof/>
+        </w:rPr>
+        <w:t>7</w:t>
+      </w:r>
+      <w:r>
+        <w:rPr>
+          <w:noProof/>
+        </w:rPr>
+        <w:fldChar w:fldCharType="end"/>
+      </w:r>
       <w:r>
         <w:t>: Soft ON/OFF Schaltung</w:t>
       </w:r>
@@ -9591,14 +9682,27 @@
       <w:r>
         <w:t xml:space="preserve">Abbildung </w:t>
       </w:r>
-      <w:fldSimple w:instr=" SEQ Abbildung \* ARABIC ">
-        <w:r>
-          <w:rPr>
-            <w:noProof/>
-          </w:rPr>
-          <w:t>8</w:t>
-        </w:r>
-      </w:fldSimple>
+      <w:r>
+        <w:fldChar w:fldCharType="begin"/>
+      </w:r>
+      <w:r>
+        <w:instrText xml:space="preserve"> SEQ Abbildung \* ARABIC </w:instrText>
+      </w:r>
+      <w:r>
+        <w:fldChar w:fldCharType="separate"/>
+      </w:r>
+      <w:r>
+        <w:rPr>
+          <w:noProof/>
+        </w:rPr>
+        <w:t>8</w:t>
+      </w:r>
+      <w:r>
+        <w:rPr>
+          <w:noProof/>
+        </w:rPr>
+        <w:fldChar w:fldCharType="end"/>
+      </w:r>
       <w:r>
         <w:t>: Lüfter Steuerung Schaltung</w:t>
       </w:r>
@@ -9719,14 +9823,27 @@
       <w:r>
         <w:t xml:space="preserve">Abbildung </w:t>
       </w:r>
-      <w:fldSimple w:instr=" SEQ Abbildung \* ARABIC ">
-        <w:r>
-          <w:rPr>
-            <w:noProof/>
-          </w:rPr>
-          <w:t>9</w:t>
-        </w:r>
-      </w:fldSimple>
+      <w:r>
+        <w:fldChar w:fldCharType="begin"/>
+      </w:r>
+      <w:r>
+        <w:instrText xml:space="preserve"> SEQ Abbildung \* ARABIC </w:instrText>
+      </w:r>
+      <w:r>
+        <w:fldChar w:fldCharType="separate"/>
+      </w:r>
+      <w:r>
+        <w:rPr>
+          <w:noProof/>
+        </w:rPr>
+        <w:t>9</w:t>
+      </w:r>
+      <w:r>
+        <w:rPr>
+          <w:noProof/>
+        </w:rPr>
+        <w:fldChar w:fldCharType="end"/>
+      </w:r>
       <w:r>
         <w:t>: Bedienung Komponenten Schaltung</w:t>
       </w:r>
@@ -10906,113 +11023,549 @@
       <w:r>
         <w:t xml:space="preserve">Auto </w:t>
       </w:r>
+      <w:r>
+        <w:t>Startup</w:t>
+      </w:r>
+    </w:p>
+    <w:p>
+      <w:r>
+        <w:t xml:space="preserve">Das Hauptprogramm muss nach jedem Neustart automatisch gestartet werden. </w:t>
+      </w:r>
+      <w:r>
+        <w:t>Zudem muss d</w:t>
+      </w:r>
+      <w:r>
+        <w:t xml:space="preserve">as </w:t>
+      </w:r>
+      <w:r>
+        <w:t>Skript</w:t>
+      </w:r>
+      <w:r>
+        <w:t xml:space="preserve"> in Hintergrund laufen. Es hat verschieden </w:t>
+      </w:r>
+      <w:r>
+        <w:t>Möglichkeiten, dieser Vorgang</w:t>
+      </w:r>
+      <w:r>
+        <w:t xml:space="preserve"> zu automatisieren. Es wurde entschieden d</w:t>
+      </w:r>
+      <w:r>
+        <w:t>er Tool</w:t>
+      </w:r>
+      <w:r>
+        <w:t xml:space="preserve"> </w:t>
+      </w:r>
       <w:proofErr w:type="spellStart"/>
       <w:r>
-        <w:t>startup</w:t>
+        <w:t>Cron</w:t>
       </w:r>
       <w:proofErr w:type="spellEnd"/>
-    </w:p>
-    <w:p>
-      <w:r>
-        <w:t xml:space="preserve">Das Hauptprogramm muss nach jedem Neustart automatisch gestartet werden. </w:t>
-      </w:r>
-      <w:r>
-        <w:t xml:space="preserve">Das Programm </w:t>
-      </w:r>
-      <w:r>
-        <w:t xml:space="preserve">muss in Hintergrund laufen. Es hat verschieden </w:t>
-      </w:r>
-      <w:r>
-        <w:t>Möglichkeiten, dieser Vorgang</w:t>
-      </w:r>
-      <w:r>
-        <w:t xml:space="preserve"> zu automatisieren. Es wurde entschieden d</w:t>
-      </w:r>
-      <w:r>
-        <w:t>er Tool</w:t>
-      </w:r>
       <w:r>
         <w:t xml:space="preserve"> </w:t>
       </w:r>
+      <w:r>
+        <w:t>einzusetzen</w:t>
+      </w:r>
+      <w:r>
+        <w:t>.</w:t>
+      </w:r>
+    </w:p>
+    <w:p>
+      <w:pPr>
+        <w:pStyle w:val="Heading3"/>
+      </w:pPr>
       <w:proofErr w:type="spellStart"/>
       <w:r>
+        <w:t>Crontab</w:t>
+      </w:r>
+      <w:proofErr w:type="spellEnd"/>
+    </w:p>
+    <w:p>
+      <w:r>
+        <w:t xml:space="preserve">Aus dem Wikipedia </w:t>
+      </w:r>
+      <w:r>
+        <w:t xml:space="preserve">Artikel über </w:t>
+      </w:r>
+      <w:proofErr w:type="spellStart"/>
+      <w:r>
         <w:t>Cron</w:t>
       </w:r>
       <w:proofErr w:type="spellEnd"/>
       <w:r>
+        <w:t>:</w:t>
+      </w:r>
+    </w:p>
+    <w:p>
+      <w:pPr>
+        <w:jc w:val="center"/>
+      </w:pPr>
+      <w:r>
+        <w:t>«</w:t>
+      </w:r>
+      <w:r>
+        <w:t xml:space="preserve">Der </w:t>
+      </w:r>
+      <w:proofErr w:type="spellStart"/>
+      <w:r>
+        <w:t>Cron-Daemon</w:t>
+      </w:r>
+      <w:proofErr w:type="spellEnd"/>
+      <w:r>
+        <w:t xml:space="preserve"> dient der zeitbasierten Ausführung von Prozessen in Unix und </w:t>
+      </w:r>
+      <w:proofErr w:type="spellStart"/>
+      <w:r>
+        <w:t>unixartigen</w:t>
+      </w:r>
+      <w:proofErr w:type="spellEnd"/>
+      <w:r>
+        <w:t xml:space="preserve"> Betriebssystemen wie Linux, BSD oder </w:t>
+      </w:r>
+      <w:proofErr w:type="spellStart"/>
+      <w:r>
+        <w:t>macOS</w:t>
+      </w:r>
+      <w:proofErr w:type="spellEnd"/>
+      <w:r>
+        <w:t xml:space="preserve">, um wiederkehrende Aufgaben – </w:t>
+      </w:r>
+      <w:proofErr w:type="spellStart"/>
+      <w:r>
+        <w:t>Cronjobs</w:t>
+      </w:r>
+      <w:proofErr w:type="spellEnd"/>
+      <w:r>
+        <w:t xml:space="preserve"> – zu automatisieren.</w:t>
+      </w:r>
+      <w:r>
+        <w:t>»</w:t>
+      </w:r>
+    </w:p>
+    <w:p>
+      <w:r>
+        <w:t xml:space="preserve">Grundsätzlich können Aufgaben in ein Sogenannten </w:t>
+      </w:r>
+      <w:proofErr w:type="spellStart"/>
+      <w:r>
+        <w:t>Crontab</w:t>
+      </w:r>
+      <w:proofErr w:type="spellEnd"/>
+      <w:r>
+        <w:t xml:space="preserve"> File hinzugefügt werden, dazu muss spezifiziert, wann die Aufgaben ausgeführt werden müssen (Zeit oder Ereignisse wie z.B. Neustart). Jeder Benutzer hat ein </w:t>
+      </w:r>
+      <w:proofErr w:type="spellStart"/>
+      <w:r>
+        <w:t>Cron</w:t>
+      </w:r>
+      <w:proofErr w:type="spellEnd"/>
+      <w:r>
+        <w:t xml:space="preserve"> File.</w:t>
+      </w:r>
+    </w:p>
+    <w:p>
+      <w:r>
+        <w:t>Um dieser File zu öffnen muss folgende Kommando ausgeführt werden:</w:t>
+      </w:r>
+    </w:p>
+    <w:p>
+      <w:pPr>
+        <w:shd w:val="clear" w:color="auto" w:fill="1E1E1E"/>
+        <w:spacing w:after="0" w:line="270" w:lineRule="atLeast"/>
+        <w:rPr>
+          <w:rFonts w:ascii="Menlo" w:eastAsia="Times New Roman" w:hAnsi="Menlo" w:cs="Menlo"/>
+          <w:color w:val="D4D4D4"/>
+          <w:sz w:val="18"/>
+          <w:szCs w:val="18"/>
+          <w:lang w:val="en-CH" w:eastAsia="en-GB"/>
+        </w:rPr>
+      </w:pPr>
+      <w:r>
+        <w:rPr>
+          <w:rFonts w:ascii="Menlo" w:eastAsia="Times New Roman" w:hAnsi="Menlo" w:cs="Menlo"/>
+          <w:color w:val="D4D4D4"/>
+          <w:sz w:val="18"/>
+          <w:szCs w:val="18"/>
+          <w:lang w:val="en-CH" w:eastAsia="en-GB"/>
+        </w:rPr>
+        <w:t>crontab -e</w:t>
+      </w:r>
+    </w:p>
+    <w:p>
+      <w:r>
+        <w:t>In diesem Fall sieht die Aufgabe Eintrag so aus:</w:t>
+      </w:r>
+    </w:p>
+    <w:p>
+      <w:pPr>
+        <w:shd w:val="clear" w:color="auto" w:fill="1E1E1E"/>
+        <w:spacing w:after="0" w:line="270" w:lineRule="atLeast"/>
+        <w:rPr>
+          <w:rFonts w:ascii="Menlo" w:eastAsia="Times New Roman" w:hAnsi="Menlo" w:cs="Menlo"/>
+          <w:color w:val="D4D4D4"/>
+          <w:sz w:val="18"/>
+          <w:szCs w:val="18"/>
+          <w:lang w:val="en-CH" w:eastAsia="en-GB"/>
+        </w:rPr>
+      </w:pPr>
+      <w:r>
+        <w:rPr>
+          <w:rFonts w:ascii="Menlo" w:eastAsia="Times New Roman" w:hAnsi="Menlo" w:cs="Menlo"/>
+          <w:color w:val="D4D4D4"/>
+          <w:sz w:val="18"/>
+          <w:szCs w:val="18"/>
+          <w:lang w:val="en-CH" w:eastAsia="en-GB"/>
+        </w:rPr>
+        <w:t>@reboot /home/dev/documents/berry_case/firmware/python/autostart.sh</w:t>
+      </w:r>
+    </w:p>
+    <w:p>
+      <w:r>
+        <w:t>In andere Wörter, nach jedem Neustart führt das Skript «autostart.sh» aus.</w:t>
+      </w:r>
+    </w:p>
+    <w:p>
+      <w:pPr>
+        <w:pStyle w:val="Heading3"/>
+      </w:pPr>
+      <w:r>
+        <w:t>Autostart Skript</w:t>
+      </w:r>
+    </w:p>
+    <w:p>
+      <w:r>
+        <w:t>Das Skript sieht so aus:</w:t>
+      </w:r>
+    </w:p>
+    <w:p>
+      <w:pPr>
+        <w:shd w:val="clear" w:color="auto" w:fill="1E1E1E"/>
+        <w:spacing w:after="0" w:line="270" w:lineRule="atLeast"/>
+        <w:rPr>
+          <w:rFonts w:ascii="Menlo" w:eastAsia="Times New Roman" w:hAnsi="Menlo" w:cs="Menlo"/>
+          <w:color w:val="D4D4D4"/>
+          <w:sz w:val="18"/>
+          <w:szCs w:val="18"/>
+          <w:lang w:val="en-CH" w:eastAsia="en-GB"/>
+        </w:rPr>
+      </w:pPr>
+      <w:r>
+        <w:rPr>
+          <w:rFonts w:ascii="Menlo" w:eastAsia="Times New Roman" w:hAnsi="Menlo" w:cs="Menlo"/>
+          <w:color w:val="6A9955"/>
+          <w:sz w:val="18"/>
+          <w:szCs w:val="18"/>
+          <w:lang w:val="en-CH" w:eastAsia="en-GB"/>
+        </w:rPr>
+        <w:t># Project:      berry_case</w:t>
+      </w:r>
+    </w:p>
+    <w:p>
+      <w:pPr>
+        <w:shd w:val="clear" w:color="auto" w:fill="1E1E1E"/>
+        <w:spacing w:after="0" w:line="270" w:lineRule="atLeast"/>
+        <w:rPr>
+          <w:rFonts w:ascii="Menlo" w:eastAsia="Times New Roman" w:hAnsi="Menlo" w:cs="Menlo"/>
+          <w:color w:val="D4D4D4"/>
+          <w:sz w:val="18"/>
+          <w:szCs w:val="18"/>
+          <w:lang w:val="en-CH" w:eastAsia="en-GB"/>
+        </w:rPr>
+      </w:pPr>
+      <w:r>
+        <w:rPr>
+          <w:rFonts w:ascii="Menlo" w:eastAsia="Times New Roman" w:hAnsi="Menlo" w:cs="Menlo"/>
+          <w:color w:val="6A9955"/>
+          <w:sz w:val="18"/>
+          <w:szCs w:val="18"/>
+          <w:lang w:val="en-CH" w:eastAsia="en-GB"/>
+        </w:rPr>
+        <w:t># File:         autostart.sh</w:t>
+      </w:r>
+    </w:p>
+    <w:p>
+      <w:pPr>
+        <w:shd w:val="clear" w:color="auto" w:fill="1E1E1E"/>
+        <w:spacing w:after="0" w:line="270" w:lineRule="atLeast"/>
+        <w:rPr>
+          <w:rFonts w:ascii="Menlo" w:eastAsia="Times New Roman" w:hAnsi="Menlo" w:cs="Menlo"/>
+          <w:color w:val="D4D4D4"/>
+          <w:sz w:val="18"/>
+          <w:szCs w:val="18"/>
+          <w:lang w:val="en-CH" w:eastAsia="en-GB"/>
+        </w:rPr>
+      </w:pPr>
+      <w:r>
+        <w:rPr>
+          <w:rFonts w:ascii="Menlo" w:eastAsia="Times New Roman" w:hAnsi="Menlo" w:cs="Menlo"/>
+          <w:color w:val="6A9955"/>
+          <w:sz w:val="18"/>
+          <w:szCs w:val="18"/>
+          <w:lang w:val="en-CH" w:eastAsia="en-GB"/>
+        </w:rPr>
+        <w:t># Autor:        Enrico Cirignaco</w:t>
+      </w:r>
+    </w:p>
+    <w:p>
+      <w:pPr>
+        <w:shd w:val="clear" w:color="auto" w:fill="1E1E1E"/>
+        <w:spacing w:after="0" w:line="270" w:lineRule="atLeast"/>
+        <w:rPr>
+          <w:rFonts w:ascii="Menlo" w:eastAsia="Times New Roman" w:hAnsi="Menlo" w:cs="Menlo"/>
+          <w:color w:val="D4D4D4"/>
+          <w:sz w:val="18"/>
+          <w:szCs w:val="18"/>
+          <w:lang w:val="en-CH" w:eastAsia="en-GB"/>
+        </w:rPr>
+      </w:pPr>
+      <w:r>
+        <w:rPr>
+          <w:rFonts w:ascii="Menlo" w:eastAsia="Times New Roman" w:hAnsi="Menlo" w:cs="Menlo"/>
+          <w:color w:val="6A9955"/>
+          <w:sz w:val="18"/>
+          <w:szCs w:val="18"/>
+          <w:lang w:val="en-CH" w:eastAsia="en-GB"/>
+        </w:rPr>
+        <w:t># Created:      11.12.2020</w:t>
+      </w:r>
+    </w:p>
+    <w:p>
+      <w:pPr>
+        <w:shd w:val="clear" w:color="auto" w:fill="1E1E1E"/>
+        <w:spacing w:after="0" w:line="270" w:lineRule="atLeast"/>
+        <w:rPr>
+          <w:rFonts w:ascii="Menlo" w:eastAsia="Times New Roman" w:hAnsi="Menlo" w:cs="Menlo"/>
+          <w:color w:val="D4D4D4"/>
+          <w:sz w:val="18"/>
+          <w:szCs w:val="18"/>
+          <w:lang w:val="en-CH" w:eastAsia="en-GB"/>
+        </w:rPr>
+      </w:pPr>
+      <w:r>
+        <w:rPr>
+          <w:rFonts w:ascii="Menlo" w:eastAsia="Times New Roman" w:hAnsi="Menlo" w:cs="Menlo"/>
+          <w:color w:val="6A9955"/>
+          <w:sz w:val="18"/>
+          <w:szCs w:val="18"/>
+          <w:lang w:val="en-CH" w:eastAsia="en-GB"/>
+        </w:rPr>
+        <w:t># Description:  This script need to be added to the crontab of the pi user.</w:t>
+      </w:r>
+    </w:p>
+    <w:p>
+      <w:pPr>
+        <w:shd w:val="clear" w:color="auto" w:fill="1E1E1E"/>
+        <w:spacing w:after="0" w:line="270" w:lineRule="atLeast"/>
+        <w:rPr>
+          <w:rFonts w:ascii="Menlo" w:eastAsia="Times New Roman" w:hAnsi="Menlo" w:cs="Menlo"/>
+          <w:color w:val="D4D4D4"/>
+          <w:sz w:val="18"/>
+          <w:szCs w:val="18"/>
+          <w:lang w:val="en-CH" w:eastAsia="en-GB"/>
+        </w:rPr>
+      </w:pPr>
+      <w:r>
+        <w:rPr>
+          <w:rFonts w:ascii="Menlo" w:eastAsia="Times New Roman" w:hAnsi="Menlo" w:cs="Menlo"/>
+          <w:color w:val="6A9955"/>
+          <w:sz w:val="18"/>
+          <w:szCs w:val="18"/>
+          <w:lang w:val="en-CH" w:eastAsia="en-GB"/>
+        </w:rPr>
+        <w:t>#               crontab -e --&gt; @reboot /home/dev/documents/berry_case/firmware/python/autostart.sh</w:t>
+      </w:r>
+    </w:p>
+    <w:p>
+      <w:pPr>
+        <w:shd w:val="clear" w:color="auto" w:fill="1E1E1E"/>
+        <w:spacing w:after="0" w:line="270" w:lineRule="atLeast"/>
+        <w:rPr>
+          <w:rFonts w:ascii="Menlo" w:eastAsia="Times New Roman" w:hAnsi="Menlo" w:cs="Menlo"/>
+          <w:color w:val="D4D4D4"/>
+          <w:sz w:val="18"/>
+          <w:szCs w:val="18"/>
+          <w:lang w:val="en-CH" w:eastAsia="en-GB"/>
+        </w:rPr>
+      </w:pPr>
+      <w:r>
+        <w:rPr>
+          <w:rFonts w:ascii="Menlo" w:eastAsia="Times New Roman" w:hAnsi="Menlo" w:cs="Menlo"/>
+          <w:color w:val="6A9955"/>
+          <w:sz w:val="18"/>
+          <w:szCs w:val="18"/>
+          <w:lang w:val="en-CH" w:eastAsia="en-GB"/>
+        </w:rPr>
+        <w:t>#               This script just run the main Python script wit sudo rights in background.</w:t>
+      </w:r>
+    </w:p>
+    <w:p>
+      <w:pPr>
+        <w:shd w:val="clear" w:color="auto" w:fill="1E1E1E"/>
+        <w:spacing w:after="240" w:line="270" w:lineRule="atLeast"/>
+        <w:rPr>
+          <w:rFonts w:ascii="Menlo" w:eastAsia="Times New Roman" w:hAnsi="Menlo" w:cs="Menlo"/>
+          <w:color w:val="D4D4D4"/>
+          <w:sz w:val="18"/>
+          <w:szCs w:val="18"/>
+          <w:lang w:val="en-CH" w:eastAsia="en-GB"/>
+        </w:rPr>
+      </w:pPr>
+    </w:p>
+    <w:p>
+      <w:pPr>
+        <w:shd w:val="clear" w:color="auto" w:fill="1E1E1E"/>
+        <w:spacing w:after="0" w:line="270" w:lineRule="atLeast"/>
+        <w:rPr>
+          <w:rFonts w:ascii="Menlo" w:eastAsia="Times New Roman" w:hAnsi="Menlo" w:cs="Menlo"/>
+          <w:color w:val="D4D4D4"/>
+          <w:sz w:val="18"/>
+          <w:szCs w:val="18"/>
+          <w:lang w:val="en-CH" w:eastAsia="en-GB"/>
+        </w:rPr>
+      </w:pPr>
+      <w:r>
+        <w:rPr>
+          <w:rFonts w:ascii="Menlo" w:eastAsia="Times New Roman" w:hAnsi="Menlo" w:cs="Menlo"/>
+          <w:color w:val="6A9955"/>
+          <w:sz w:val="18"/>
+          <w:szCs w:val="18"/>
+          <w:lang w:val="en-CH" w:eastAsia="en-GB"/>
+        </w:rPr>
+        <w:t>#!/bin/bash</w:t>
+      </w:r>
+    </w:p>
+    <w:p>
+      <w:pPr>
+        <w:shd w:val="clear" w:color="auto" w:fill="1E1E1E"/>
+        <w:spacing w:after="0" w:line="270" w:lineRule="atLeast"/>
+        <w:rPr>
+          <w:rFonts w:ascii="Menlo" w:eastAsia="Times New Roman" w:hAnsi="Menlo" w:cs="Menlo"/>
+          <w:color w:val="D4D4D4"/>
+          <w:sz w:val="18"/>
+          <w:szCs w:val="18"/>
+          <w:lang w:val="en-CH" w:eastAsia="en-GB"/>
+        </w:rPr>
+      </w:pPr>
+      <w:r>
+        <w:rPr>
+          <w:rFonts w:ascii="Menlo" w:eastAsia="Times New Roman" w:hAnsi="Menlo" w:cs="Menlo"/>
+          <w:color w:val="DCDCAA"/>
+          <w:sz w:val="18"/>
+          <w:szCs w:val="18"/>
+          <w:lang w:val="en-CH" w:eastAsia="en-GB"/>
+        </w:rPr>
+        <w:t>cd</w:t>
+      </w:r>
+      <w:r>
+        <w:rPr>
+          <w:rFonts w:ascii="Menlo" w:eastAsia="Times New Roman" w:hAnsi="Menlo" w:cs="Menlo"/>
+          <w:color w:val="D4D4D4"/>
+          <w:sz w:val="18"/>
+          <w:szCs w:val="18"/>
+          <w:lang w:val="en-CH" w:eastAsia="en-GB"/>
+        </w:rPr>
+        <w:t xml:space="preserve"> /home/dev/documents/berry_case/firmware/python/</w:t>
+      </w:r>
+    </w:p>
+    <w:p>
+      <w:pPr>
+        <w:shd w:val="clear" w:color="auto" w:fill="1E1E1E"/>
+        <w:spacing w:after="0" w:line="270" w:lineRule="atLeast"/>
+        <w:rPr>
+          <w:rFonts w:ascii="Menlo" w:eastAsia="Times New Roman" w:hAnsi="Menlo" w:cs="Menlo"/>
+          <w:color w:val="D4D4D4"/>
+          <w:sz w:val="18"/>
+          <w:szCs w:val="18"/>
+          <w:lang w:val="en-CH" w:eastAsia="en-GB"/>
+        </w:rPr>
+      </w:pPr>
+      <w:r>
+        <w:rPr>
+          <w:rFonts w:ascii="Menlo" w:eastAsia="Times New Roman" w:hAnsi="Menlo" w:cs="Menlo"/>
+          <w:color w:val="D4D4D4"/>
+          <w:sz w:val="18"/>
+          <w:szCs w:val="18"/>
+          <w:lang w:val="en-CH" w:eastAsia="en-GB"/>
+        </w:rPr>
+        <w:t>sudo -E python3 ./main.py &amp;</w:t>
+      </w:r>
+    </w:p>
+    <w:p>
+      <w:pPr>
+        <w:shd w:val="clear" w:color="auto" w:fill="1E1E1E"/>
+        <w:spacing w:after="0" w:line="270" w:lineRule="atLeast"/>
+        <w:rPr>
+          <w:rFonts w:ascii="Menlo" w:eastAsia="Times New Roman" w:hAnsi="Menlo" w:cs="Menlo"/>
+          <w:color w:val="D4D4D4"/>
+          <w:sz w:val="18"/>
+          <w:szCs w:val="18"/>
+          <w:lang w:val="en-CH" w:eastAsia="en-GB"/>
+        </w:rPr>
+      </w:pPr>
+    </w:p>
+    <w:p>
+      <w:r>
+        <w:lastRenderedPageBreak/>
+        <w:t xml:space="preserve">Bevor das Hauptprogramm ausgeführt werden kann, muss sichergestellt </w:t>
+      </w:r>
+      <w:r>
+        <w:t>werden,</w:t>
+      </w:r>
+      <w:r>
+        <w:t xml:space="preserve"> dass man </w:t>
+      </w:r>
+      <w:r>
+        <w:t>sich in das richtige Directory</w:t>
+      </w:r>
+      <w:r>
         <w:t xml:space="preserve"> </w:t>
       </w:r>
       <w:r>
-        <w:t>einzusetzen</w:t>
-      </w:r>
-      <w:r>
-        <w:t>.</w:t>
-      </w:r>
-    </w:p>
-    <w:p>
-      <w:r>
-        <w:t xml:space="preserve">Aus dem Artikel von Wikipedia die </w:t>
-      </w:r>
-      <w:proofErr w:type="spellStart"/>
-      <w:r>
-        <w:t>definition</w:t>
-      </w:r>
-      <w:proofErr w:type="spellEnd"/>
-      <w:r>
-        <w:t xml:space="preserve"> ist:</w:t>
-      </w:r>
-    </w:p>
-    <w:p>
-      <w:r>
-        <w:t>«</w:t>
-      </w:r>
-      <w:r>
-        <w:t>Der C</w:t>
-      </w:r>
-      <w:proofErr w:type="spellStart"/>
-      <w:r>
-        <w:t>ron-Daemon</w:t>
-      </w:r>
-      <w:proofErr w:type="spellEnd"/>
-      <w:r>
-        <w:t xml:space="preserve"> dient der zeitbasierten Ausführung von Prozessen in Unix und </w:t>
-      </w:r>
-      <w:proofErr w:type="spellStart"/>
-      <w:r>
-        <w:t>unixartigen</w:t>
-      </w:r>
-      <w:proofErr w:type="spellEnd"/>
-      <w:r>
-        <w:t xml:space="preserve"> Betriebssystemen wie Linux, BSD oder </w:t>
-      </w:r>
-      <w:proofErr w:type="spellStart"/>
-      <w:r>
-        <w:t>macOS</w:t>
-      </w:r>
-      <w:proofErr w:type="spellEnd"/>
-      <w:r>
-        <w:t xml:space="preserve">, um wiederkehrende Aufgaben – </w:t>
-      </w:r>
-      <w:proofErr w:type="spellStart"/>
-      <w:r>
-        <w:t>Cronjobs</w:t>
-      </w:r>
-      <w:proofErr w:type="spellEnd"/>
-      <w:r>
-        <w:t xml:space="preserve"> – zu automatisieren.</w:t>
-      </w:r>
-      <w:r>
-        <w:t>»</w:t>
-      </w:r>
+        <w:t>befindet</w:t>
+      </w:r>
+      <w:r>
+        <w:t xml:space="preserve">. Das </w:t>
+      </w:r>
+      <w:r>
+        <w:t>geschieht</w:t>
+      </w:r>
+      <w:r>
+        <w:t xml:space="preserve"> mit dem «cd» Kommando.</w:t>
+      </w:r>
+    </w:p>
+    <w:p>
+      <w:r>
+        <w:t>Danach wird der der Python Skript dem Superuser Benutzer im Hintergrund ausgeführt.</w:t>
+      </w:r>
+    </w:p>
+    <w:p>
+      <w:pPr>
+        <w:rPr>
+          <w:lang w:val="de-DE"/>
+        </w:rPr>
+      </w:pPr>
+    </w:p>
+    <w:p>
+      <w:pPr>
+        <w:rPr>
+          <w:lang w:val="de-DE"/>
+        </w:rPr>
+      </w:pPr>
     </w:p>
     <w:p>
       <w:pPr>
         <w:jc w:val="both"/>
+        <w:rPr>
+          <w:lang w:val="de-DE"/>
+        </w:rPr>
       </w:pPr>
     </w:p>
     <w:p>
       <w:pPr>
         <w:jc w:val="both"/>
+        <w:rPr>
+          <w:lang w:val="de-DE"/>
+        </w:rPr>
       </w:pPr>
     </w:p>
     <w:sectPr>
@@ -11354,7 +11907,7 @@
         <w:color w:val="222A35" w:themeColor="text2" w:themeShade="80"/>
         <w:szCs w:val="24"/>
       </w:rPr>
-      <w:t>10.12.20</w:t>
+      <w:t>11.12.20</w:t>
     </w:r>
     <w:r>
       <w:rPr>
@@ -11557,7 +12110,7 @@
         <w:color w:val="222A35" w:themeColor="text2" w:themeShade="80"/>
         <w:szCs w:val="24"/>
       </w:rPr>
-      <w:t>10.12.20</w:t>
+      <w:t>11.12.20</w:t>
     </w:r>
     <w:r>
       <w:rPr>
@@ -11718,7 +12271,7 @@
       <w:rPr>
         <w:noProof/>
       </w:rPr>
-      <w:t>10.12.20</w:t>
+      <w:t>11.12.20</w:t>
     </w:r>
     <w:r>
       <w:fldChar w:fldCharType="end"/>
@@ -14583,7 +15136,7 @@
     <w:charset w:val="00"/>
     <w:family w:val="swiss"/>
     <w:pitch w:val="variable"/>
-    <w:sig w:usb0="A00002EF" w:usb1="4000207B" w:usb2="00000000" w:usb3="00000000" w:csb0="0000009F" w:csb1="00000000"/>
+    <w:sig w:usb0="E0002AFF" w:usb1="C000247B" w:usb2="00000009" w:usb3="00000000" w:csb0="000001FF" w:csb1="00000000"/>
   </w:font>
   <w:font w:name="Arial">
     <w:panose1 w:val="020B0604020202020204"/>
@@ -14614,7 +15167,7 @@
     <w:sig w:usb0="A10006FF" w:usb1="4000205B" w:usb2="00000010" w:usb3="00000000" w:csb0="0000019F" w:csb1="00000000"/>
   </w:font>
   <w:font w:name="Menlo">
-    <w:altName w:val="Menlo"/>
+    <w:altName w:val="﷽﷽﷽﷽﷽﷽⸷Ɛ"/>
     <w:panose1 w:val="020B0609030804020204"/>
     <w:charset w:val="00"/>
     <w:family w:val="modern"/>
@@ -14668,6 +15221,7 @@
     <w:rsid w:val="00A65ADE"/>
     <w:rsid w:val="00C5208F"/>
     <w:rsid w:val="00C940B2"/>
+    <w:rsid w:val="00CA7FAC"/>
     <w:rsid w:val="00CF23F1"/>
     <w:rsid w:val="00D96D74"/>
     <w:rsid w:val="00DA5BF3"/>
@@ -15467,12 +16021,7 @@
 </file>
 
 <file path=customXml/item1.xml><?xml version="1.0" encoding="utf-8"?>
-<?mso-contentType ?>
-<FormTemplates xmlns="http://schemas.microsoft.com/sharepoint/v3/contenttype/forms">
-  <Display>DocumentLibraryForm</Display>
-  <Edit>DocumentLibraryForm</Edit>
-  <New>DocumentLibraryForm</New>
-</FormTemplates>
+<b:Sources xmlns:b="http://schemas.openxmlformats.org/officeDocument/2006/bibliography" xmlns="http://schemas.openxmlformats.org/officeDocument/2006/bibliography" SelectedStyle="/APASixthEditionOfficeOnline.xsl" StyleName="APA" Version="6"/>
 </file>
 
 <file path=customXml/item2.xml><?xml version="1.0" encoding="utf-8"?>
@@ -15699,7 +16248,12 @@
 </file>
 
 <file path=customXml/item3.xml><?xml version="1.0" encoding="utf-8"?>
-<b:Sources xmlns:b="http://schemas.openxmlformats.org/officeDocument/2006/bibliography" xmlns="http://schemas.openxmlformats.org/officeDocument/2006/bibliography" SelectedStyle="/APASixthEditionOfficeOnline.xsl" StyleName="APA" Version="6"/>
+<?mso-contentType ?>
+<FormTemplates xmlns="http://schemas.microsoft.com/sharepoint/v3/contenttype/forms">
+  <Display>DocumentLibraryForm</Display>
+  <Edit>DocumentLibraryForm</Edit>
+  <New>DocumentLibraryForm</New>
+</FormTemplates>
 </file>
 
 <file path=customXml/item4.xml><?xml version="1.0" encoding="utf-8"?>
@@ -15709,9 +16263,9 @@
 </file>
 
 <file path=customXml/itemProps1.xml><?xml version="1.0" encoding="utf-8"?>
-<ds:datastoreItem xmlns:ds="http://schemas.openxmlformats.org/officeDocument/2006/customXml" ds:itemID="{C2EFCA5B-0A96-4CE8-BCFC-63A5A5D7209E}">
+<ds:datastoreItem xmlns:ds="http://schemas.openxmlformats.org/officeDocument/2006/customXml" ds:itemID="{70784ADB-21AE-4FA6-A016-6B52581A47B5}">
   <ds:schemaRefs>
-    <ds:schemaRef ds:uri="http://schemas.microsoft.com/sharepoint/v3/contenttype/forms"/>
+    <ds:schemaRef ds:uri="http://schemas.openxmlformats.org/officeDocument/2006/bibliography"/>
   </ds:schemaRefs>
 </ds:datastoreItem>
 </file>
@@ -15736,9 +16290,9 @@
 </file>
 
 <file path=customXml/itemProps3.xml><?xml version="1.0" encoding="utf-8"?>
-<ds:datastoreItem xmlns:ds="http://schemas.openxmlformats.org/officeDocument/2006/customXml" ds:itemID="{70784ADB-21AE-4FA6-A016-6B52581A47B5}">
+<ds:datastoreItem xmlns:ds="http://schemas.openxmlformats.org/officeDocument/2006/customXml" ds:itemID="{C2EFCA5B-0A96-4CE8-BCFC-63A5A5D7209E}">
   <ds:schemaRefs>
-    <ds:schemaRef ds:uri="http://schemas.openxmlformats.org/officeDocument/2006/bibliography"/>
+    <ds:schemaRef ds:uri="http://schemas.microsoft.com/sharepoint/v3/contenttype/forms"/>
   </ds:schemaRefs>
 </ds:datastoreItem>
 </file>

</xml_diff>

<commit_message>
Documentation reviewed with Daniel.
</commit_message>
<xml_diff>
--- a/docs/Dokumentation.docx
+++ b/docs/Dokumentation.docx
@@ -152,11 +152,6 @@
             <w:dataBinding w:prefixMappings="xmlns:ns0='http://schemas.openxmlformats.org/package/2006/metadata/core-properties' xmlns:ns1='http://purl.org/dc/elements/1.1/'" w:xpath="/ns0:coreProperties[1]/ns1:title[1]" w:storeItemID="{6C3C8BC8-F283-45AE-878A-BAB7291924A1}"/>
             <w:text/>
           </w:sdtPr>
-          <w:sdtEndPr>
-            <w:rPr>
-              <w:rStyle w:val="TitleChar"/>
-            </w:rPr>
-          </w:sdtEndPr>
           <w:sdtContent>
             <w:tc>
               <w:tcPr>
@@ -211,7 +206,6 @@
             <w:dataBinding w:prefixMappings="xmlns:ns0='http://schemas.openxmlformats.org/package/2006/metadata/core-properties' xmlns:ns1='http://purl.org/dc/elements/1.1/'" w:xpath="/ns0:coreProperties[1]/ns1:subject[1]" w:storeItemID="{6C3C8BC8-F283-45AE-878A-BAB7291924A1}"/>
             <w:text/>
           </w:sdtPr>
-          <w:sdtEndPr/>
           <w:sdtContent>
             <w:tc>
               <w:tcPr>
@@ -585,27 +579,49 @@
         <w:rPr>
           <w:rFonts w:cs="Arial"/>
         </w:rPr>
-        <w:t xml:space="preserve">Die im nachfolgenden Dokument beschriebene Arbeit wurde </w:t>
-      </w:r>
-      <w:proofErr w:type="gramStart"/>
-      <w:r>
-        <w:rPr>
-          <w:rFonts w:cs="Arial"/>
-        </w:rPr>
-        <w:t>im Ramen</w:t>
-      </w:r>
-      <w:proofErr w:type="gramEnd"/>
-      <w:r>
-        <w:rPr>
-          <w:rFonts w:cs="Arial"/>
-        </w:rPr>
-        <w:t xml:space="preserve"> einem </w:t>
-      </w:r>
-      <w:r>
-        <w:rPr>
-          <w:rFonts w:cs="Arial"/>
-        </w:rPr>
-        <w:t xml:space="preserve">Berufsübergreifendes Projektarbeit </w:t>
+        <w:t>Die im nachfolgenden Dokument beschriebene Arbeit wurde im Ra</w:t>
+      </w:r>
+      <w:r>
+        <w:rPr>
+          <w:rFonts w:cs="Arial"/>
+        </w:rPr>
+        <w:t>h</w:t>
+      </w:r>
+      <w:r>
+        <w:rPr>
+          <w:rFonts w:cs="Arial"/>
+        </w:rPr>
+        <w:t>men eine</w:t>
+      </w:r>
+      <w:r>
+        <w:rPr>
+          <w:rFonts w:cs="Arial"/>
+        </w:rPr>
+        <w:t>r</w:t>
+      </w:r>
+      <w:r>
+        <w:rPr>
+          <w:rFonts w:cs="Arial"/>
+        </w:rPr>
+        <w:t xml:space="preserve"> </w:t>
+      </w:r>
+      <w:r>
+        <w:rPr>
+          <w:rFonts w:cs="Arial"/>
+        </w:rPr>
+        <w:t>Berufsübergreifende</w:t>
+      </w:r>
+      <w:r>
+        <w:rPr>
+          <w:rFonts w:cs="Arial"/>
+        </w:rPr>
+        <w:t xml:space="preserve">n </w:t>
+      </w:r>
+      <w:r>
+        <w:rPr>
+          <w:rFonts w:cs="Arial"/>
+        </w:rPr>
+        <w:t xml:space="preserve">Projektarbeit </w:t>
       </w:r>
       <w:r>
         <w:rPr>
@@ -657,13 +673,49 @@
         <w:rPr>
           <w:rFonts w:cs="Arial"/>
         </w:rPr>
-        <w:t xml:space="preserve"> entwickelt, dass </w:t>
-      </w:r>
-      <w:r>
-        <w:rPr>
-          <w:rFonts w:cs="Arial"/>
-        </w:rPr>
-        <w:t>ermöglicht unterwegs mit dem Raspberry zu arbeiten und die Allgemeine Produktivität der Benutzer zu steigern.</w:t>
+        <w:t xml:space="preserve"> entwickel</w:t>
+      </w:r>
+      <w:r>
+        <w:rPr>
+          <w:rFonts w:cs="Arial"/>
+        </w:rPr>
+        <w:t>n</w:t>
+      </w:r>
+      <w:r>
+        <w:rPr>
+          <w:rFonts w:cs="Arial"/>
+        </w:rPr>
+        <w:t xml:space="preserve"> das </w:t>
+      </w:r>
+      <w:r>
+        <w:rPr>
+          <w:rFonts w:cs="Arial"/>
+        </w:rPr>
+        <w:t>ermöglicht</w:t>
+      </w:r>
+      <w:r>
+        <w:rPr>
+          <w:rFonts w:cs="Arial"/>
+        </w:rPr>
+        <w:t xml:space="preserve">, </w:t>
+      </w:r>
+      <w:r>
+        <w:rPr>
+          <w:rFonts w:cs="Arial"/>
+        </w:rPr>
+        <w:t xml:space="preserve">unterwegs mit dem Raspberry zu arbeiten und die </w:t>
+      </w:r>
+      <w:r>
+        <w:rPr>
+          <w:rFonts w:cs="Arial"/>
+        </w:rPr>
+        <w:t>a</w:t>
+      </w:r>
+      <w:r>
+        <w:rPr>
+          <w:rFonts w:cs="Arial"/>
+        </w:rPr>
+        <w:t>llgemeine Produktivität der Benutzer zu steigern.</w:t>
       </w:r>
       <w:r>
         <w:rPr>
@@ -735,7 +787,19 @@
         <w:rPr>
           <w:rFonts w:cs="Arial"/>
         </w:rPr>
-        <w:t xml:space="preserve">sodass </w:t>
+        <w:t>so</w:t>
+      </w:r>
+      <w:r>
+        <w:rPr>
+          <w:rFonts w:cs="Arial"/>
+        </w:rPr>
+        <w:t xml:space="preserve"> </w:t>
+      </w:r>
+      <w:r>
+        <w:rPr>
+          <w:rFonts w:cs="Arial"/>
+        </w:rPr>
+        <w:t xml:space="preserve">dass </w:t>
       </w:r>
       <w:r>
         <w:rPr>
@@ -883,7 +947,31 @@
         <w:rPr>
           <w:rFonts w:cs="Arial"/>
         </w:rPr>
-        <w:t xml:space="preserve"> Um der Rechner Kühl zu behalten wurde im Gerät ein 20mm Lüfter eingebaut. Die Geschwindigkeit des Lüfters kann mit einem automatischen oder einem manuellen Modus angesteuert werden. Die Kerneigenschaft vom </w:t>
+        <w:t xml:space="preserve"> Um de</w:t>
+      </w:r>
+      <w:r>
+        <w:rPr>
+          <w:rFonts w:cs="Arial"/>
+        </w:rPr>
+        <w:t>n</w:t>
+      </w:r>
+      <w:r>
+        <w:rPr>
+          <w:rFonts w:cs="Arial"/>
+        </w:rPr>
+        <w:t xml:space="preserve"> Rechner </w:t>
+      </w:r>
+      <w:r>
+        <w:rPr>
+          <w:rFonts w:cs="Arial"/>
+        </w:rPr>
+        <w:t>k</w:t>
+      </w:r>
+      <w:r>
+        <w:rPr>
+          <w:rFonts w:cs="Arial"/>
+        </w:rPr>
+        <w:t xml:space="preserve">ühl zu behalten wurde im Gerät ein 20mm Lüfter eingebaut. Die Geschwindigkeit des Lüfters kann mit einem automatischen oder einem manuellen Modus angesteuert werden. Die Kerneigenschaft vom </w:t>
       </w:r>
       <w:proofErr w:type="spellStart"/>
       <w:r>
@@ -897,7 +985,19 @@
         <w:rPr>
           <w:rFonts w:cs="Arial"/>
         </w:rPr>
-        <w:t xml:space="preserve"> ist die UPS Funktion (aus dem English </w:t>
+        <w:t xml:space="preserve"> ist die UPS Funktion (aus dem Englis</w:t>
+      </w:r>
+      <w:r>
+        <w:rPr>
+          <w:rFonts w:cs="Arial"/>
+        </w:rPr>
+        <w:t>chen</w:t>
+      </w:r>
+      <w:r>
+        <w:rPr>
+          <w:rFonts w:cs="Arial"/>
+        </w:rPr>
+        <w:t xml:space="preserve"> </w:t>
       </w:r>
       <w:r>
         <w:rPr>
@@ -959,7 +1059,13 @@
         <w:rPr>
           <w:rFonts w:cs="Arial"/>
         </w:rPr>
-        <w:t>sogar angefangen</w:t>
+        <w:t xml:space="preserve">sogar </w:t>
+      </w:r>
+      <w:r>
+        <w:rPr>
+          <w:rFonts w:cs="Arial"/>
+        </w:rPr>
+        <w:t>begonnen werden,</w:t>
       </w:r>
       <w:r>
         <w:rPr>
@@ -977,7 +1083,19 @@
         <w:rPr>
           <w:rFonts w:cs="Arial"/>
         </w:rPr>
-        <w:t xml:space="preserve"> zu arbeiten. Diese wurde aber nicht abgeschlossen. </w:t>
+        <w:t xml:space="preserve"> zu arbeiten. Diese</w:t>
+      </w:r>
+      <w:r>
+        <w:rPr>
+          <w:rFonts w:cs="Arial"/>
+        </w:rPr>
+        <w:t xml:space="preserve">s </w:t>
+      </w:r>
+      <w:r>
+        <w:rPr>
+          <w:rFonts w:cs="Arial"/>
+        </w:rPr>
+        <w:t xml:space="preserve">wurde aber nicht abgeschlossen. </w:t>
       </w:r>
       <w:r>
         <w:rPr>
@@ -1007,7 +1125,67 @@
         <w:rPr>
           <w:rFonts w:cs="Arial"/>
         </w:rPr>
-        <w:t>fertig entwickeln und ausdrucken. Zudem könnte eine Grössere Akku eingebaut werden. Das Kühlungssystem könnte auch so erweitert werden, dass die CPU/GPU übertackt werden kann.</w:t>
+        <w:t xml:space="preserve">fertig </w:t>
+      </w:r>
+      <w:r>
+        <w:rPr>
+          <w:rFonts w:cs="Arial"/>
+        </w:rPr>
+        <w:t xml:space="preserve">zu </w:t>
+      </w:r>
+      <w:r>
+        <w:rPr>
+          <w:rFonts w:cs="Arial"/>
+        </w:rPr>
+        <w:t>entwickeln und aus</w:t>
+      </w:r>
+      <w:r>
+        <w:rPr>
+          <w:rFonts w:cs="Arial"/>
+        </w:rPr>
+        <w:t>zu</w:t>
+      </w:r>
+      <w:r>
+        <w:rPr>
+          <w:rFonts w:cs="Arial"/>
+        </w:rPr>
+        <w:t xml:space="preserve">drucken. Zudem könnte ein </w:t>
+      </w:r>
+      <w:r>
+        <w:rPr>
+          <w:rFonts w:cs="Arial"/>
+        </w:rPr>
+        <w:t>g</w:t>
+      </w:r>
+      <w:r>
+        <w:rPr>
+          <w:rFonts w:cs="Arial"/>
+        </w:rPr>
+        <w:t>rössere</w:t>
+      </w:r>
+      <w:r>
+        <w:rPr>
+          <w:rFonts w:cs="Arial"/>
+        </w:rPr>
+        <w:t>r</w:t>
+      </w:r>
+      <w:r>
+        <w:rPr>
+          <w:rFonts w:cs="Arial"/>
+        </w:rPr>
+        <w:t xml:space="preserve"> Akku eingebaut werden. Das Kühlungssystem könnte auch so erweitert werden, dass die CPU/GPU übertakt</w:t>
+      </w:r>
+      <w:r>
+        <w:rPr>
+          <w:rFonts w:cs="Arial"/>
+        </w:rPr>
+        <w:t>et</w:t>
+      </w:r>
+      <w:r>
+        <w:rPr>
+          <w:rFonts w:cs="Arial"/>
+        </w:rPr>
+        <w:t xml:space="preserve"> werden kann.</w:t>
       </w:r>
     </w:p>
     <w:p>
@@ -6702,7 +6880,13 @@
         <w:pStyle w:val="Heading2"/>
       </w:pPr>
       <w:r>
-        <w:t>Aufgabestellung</w:t>
+        <w:t>Aufgabe</w:t>
+      </w:r>
+      <w:r>
+        <w:t>n</w:t>
+      </w:r>
+      <w:r>
+        <w:t>stellung</w:t>
       </w:r>
       <w:bookmarkEnd w:id="3"/>
     </w:p>
@@ -6711,17 +6895,43 @@
         <w:jc w:val="both"/>
       </w:pPr>
       <w:r>
-        <w:t>Der Raspberry Pi unterwegs zu benutzen ist sehr umständlich. Ein Powerbank ist nötig und ein Netzwerk muss aufgesetzt werden. Um die UX (</w:t>
+        <w:t>De</w:t>
+      </w:r>
+      <w:r>
+        <w:t xml:space="preserve">n </w:t>
+      </w:r>
+      <w:r>
+        <w:t>Raspberry Pi unterwegs zu benutzen ist sehr umständlich. Ein</w:t>
+      </w:r>
+      <w:r>
+        <w:t>e</w:t>
+      </w:r>
+      <w:r>
+        <w:t xml:space="preserve"> Powerbank ist nötig und ein Netzwerk muss aufgesetzt werden. Um die UX (</w:t>
       </w:r>
       <w:r>
         <w:t>Nutzererfahrung</w:t>
       </w:r>
       <w:r>
-        <w:t xml:space="preserve">) zu steigern muss ein Gehäuse für der </w:t>
-      </w:r>
+        <w:t>) zu steigern</w:t>
+      </w:r>
+      <w:r>
+        <w:t>,</w:t>
+      </w:r>
+      <w:r>
+        <w:t xml:space="preserve"> muss ein Gehäuse für de</w:t>
+      </w:r>
+      <w:r>
+        <w:t>n</w:t>
+      </w:r>
+      <w:r>
+        <w:t xml:space="preserve"> </w:t>
+      </w:r>
+      <w:proofErr w:type="spellStart"/>
       <w:r>
         <w:t>Einplatinencomputer</w:t>
       </w:r>
+      <w:proofErr w:type="spellEnd"/>
       <w:r>
         <w:t xml:space="preserve"> entwickelt und gebaut werden.</w:t>
       </w:r>
@@ -7292,7 +7502,19 @@
         <w:rPr>
           <w:rFonts w:cs="Arial"/>
         </w:rPr>
-        <w:t xml:space="preserve">In diesem Abschnitt sollen die einzelnen Schaltungsteile analysiert und evaluiert werden. Hierbei ist darauf zu Achten, dass einige Teile der Schaltung von vorhergegangenen </w:t>
+        <w:t xml:space="preserve">In diesem Abschnitt sollen die einzelnen Schaltungsteile analysiert und evaluiert werden. Hierbei ist darauf zu </w:t>
+      </w:r>
+      <w:r>
+        <w:rPr>
+          <w:rFonts w:cs="Arial"/>
+        </w:rPr>
+        <w:t>ac</w:t>
+      </w:r>
+      <w:r>
+        <w:rPr>
+          <w:rFonts w:cs="Arial"/>
+        </w:rPr>
+        <w:t xml:space="preserve">hten, dass einige Teile der Schaltung von vorhergegangenen </w:t>
       </w:r>
       <w:r>
         <w:rPr>
@@ -7354,7 +7576,19 @@
         <w:rPr>
           <w:rFonts w:cs="Arial"/>
         </w:rPr>
-        <w:t xml:space="preserve">Die Funktion der Mikrokontroller übernimmt in diesem Fall Der Raspberry Pi selber. Der Mikrokontroller </w:t>
+        <w:t xml:space="preserve">Die Funktion der Mikrokontroller übernimmt in diesem Fall </w:t>
+      </w:r>
+      <w:r>
+        <w:rPr>
+          <w:rFonts w:cs="Arial"/>
+        </w:rPr>
+        <w:t>d</w:t>
+      </w:r>
+      <w:r>
+        <w:rPr>
+          <w:rFonts w:cs="Arial"/>
+        </w:rPr>
+        <w:t xml:space="preserve">er Raspberry Pi selber. Der Mikrokontroller </w:t>
       </w:r>
       <w:r>
         <w:rPr>
@@ -7394,7 +7628,13 @@
         <w:ind w:left="284"/>
       </w:pPr>
       <w:r>
-        <w:t>Der Kontroller muss folgende Punkten erfüllen:</w:t>
+        <w:t>Der Kontroller muss folgende Punkte</w:t>
+      </w:r>
+      <w:r>
+        <w:t xml:space="preserve"> </w:t>
+      </w:r>
+      <w:r>
+        <w:t>erfüllen:</w:t>
       </w:r>
     </w:p>
     <w:p>
@@ -7406,7 +7646,7 @@
         </w:numPr>
       </w:pPr>
       <w:r>
-        <w:t xml:space="preserve">Auf dem Kontroller muss einen </w:t>
+        <w:t xml:space="preserve">Auf dem Kontroller muss ein </w:t>
       </w:r>
       <w:r>
         <w:t xml:space="preserve">Wi-Fi </w:t>
@@ -7623,10 +7863,51 @@
         </w:drawing>
       </w:r>
       <w:r>
-        <w:t xml:space="preserve">Um nutzvolle Informationen anzuzeigen wurde entschieden ein OLED Display einzusetzen. Die Hauptvorteile diese Technologie sind, dass keine Hintergrundbeleuchtung benötigt wird und seine hervorragender Kontrast Eigenschaft. Dazu sind diese Displays preisgünstig und Stromsparender. </w:t>
-      </w:r>
-      <w:r>
-        <w:t>Der ausgewählte OLED Display hat eine bilddiagonale von 0.91 Zoll und eine Auflösung von 128x32 Pixels. Die Anzeige kann mit 3.3v und 5v gespienes werden. Angesteuert wird sie über das I2C Protokoll.</w:t>
+        <w:t>Um nutzvolle Informationen anzuzeigen wurde entschieden</w:t>
+      </w:r>
+      <w:r>
+        <w:t>,</w:t>
+      </w:r>
+      <w:r>
+        <w:t xml:space="preserve"> ein OLED Display einzusetzen. Die Hauptvorteile diese Technologie sind, dass keine Hintergrundbeleuchtung benötigt wird und seine hervorragender Kontrast</w:t>
+      </w:r>
+      <w:r>
+        <w:t>e</w:t>
+      </w:r>
+      <w:r>
+        <w:t xml:space="preserve">igenschaft. Dazu sind diese Displays preisgünstig und </w:t>
+      </w:r>
+      <w:r>
+        <w:t>s</w:t>
+      </w:r>
+      <w:r>
+        <w:t xml:space="preserve">tromsparender. </w:t>
+      </w:r>
+      <w:r>
+        <w:t>D</w:t>
+      </w:r>
+      <w:r>
+        <w:t>as</w:t>
+      </w:r>
+      <w:r>
+        <w:t xml:space="preserve"> ausgewählte OLED Display hat eine </w:t>
+      </w:r>
+      <w:r>
+        <w:t>B</w:t>
+      </w:r>
+      <w:r>
+        <w:t xml:space="preserve">ilddiagonale von 0.91 Zoll und eine Auflösung von 128x32 Pixels. Die Anzeige kann mit 3.3v und 5v </w:t>
+      </w:r>
+      <w:proofErr w:type="spellStart"/>
+      <w:r>
+        <w:t>gespie</w:t>
+      </w:r>
+      <w:r>
+        <w:t>sen</w:t>
+      </w:r>
+      <w:proofErr w:type="spellEnd"/>
+      <w:r>
+        <w:t xml:space="preserve"> werden. Angesteuert wird sie über das I2C Protokoll.</w:t>
       </w:r>
       <w:r>
         <w:rPr>
@@ -7734,19 +8015,37 @@
         <w:t xml:space="preserve">schon </w:t>
       </w:r>
       <w:r>
-        <w:t xml:space="preserve">eine Lösung, die auf </w:t>
-      </w:r>
-      <w:r>
-        <w:t xml:space="preserve">ein </w:t>
-      </w:r>
-      <w:r>
-        <w:t xml:space="preserve">winzige PCB implementiert </w:t>
+        <w:t>eine Lösung</w:t>
+      </w:r>
+      <w:r>
+        <w:t>,</w:t>
+      </w:r>
+      <w:r>
+        <w:t xml:space="preserve"> </w:t>
+      </w:r>
+      <w:r>
+        <w:t xml:space="preserve">die </w:t>
       </w:r>
       <w:r>
         <w:t xml:space="preserve">genau </w:t>
       </w:r>
       <w:r>
-        <w:t xml:space="preserve">was in diesem Projekt benötigt wird. Der </w:t>
+        <w:t>die</w:t>
+      </w:r>
+      <w:r>
+        <w:t xml:space="preserve"> in diesem Projekt benötigt</w:t>
+      </w:r>
+      <w:r>
+        <w:t>en Funktionalitäten</w:t>
+      </w:r>
+      <w:r>
+        <w:t xml:space="preserve"> </w:t>
+      </w:r>
+      <w:r>
+        <w:t>aufweist</w:t>
+      </w:r>
+      <w:r>
+        <w:t xml:space="preserve">. Der </w:t>
       </w:r>
       <w:proofErr w:type="spellStart"/>
       <w:r>
@@ -7754,13 +8053,72 @@
       </w:r>
       <w:proofErr w:type="spellEnd"/>
       <w:r>
-        <w:t xml:space="preserve"> 1000c von der Hersteller Adafruit. Die Entwicklungsunterlagen </w:t>
-      </w:r>
-      <w:r>
-        <w:t>von diesem Produkt</w:t>
-      </w:r>
-      <w:r>
-        <w:t xml:space="preserve"> sind freizugänglich und Open-Source. Es wurde zuerst evaluiert ob es Sinnvoll wäre die Schaltung auf die Eigene Leiterplatte zu integrieren</w:t>
+        <w:t xml:space="preserve"> 1000c</w:t>
+      </w:r>
+      <w:r>
+        <w:t xml:space="preserve"> des</w:t>
+      </w:r>
+      <w:r>
+        <w:t xml:space="preserve"> Hersteller</w:t>
+      </w:r>
+      <w:r>
+        <w:t>s</w:t>
+      </w:r>
+      <w:r>
+        <w:t xml:space="preserve"> </w:t>
+      </w:r>
+      <w:proofErr w:type="spellStart"/>
+      <w:r>
+        <w:t>Adafruit</w:t>
+      </w:r>
+      <w:proofErr w:type="spellEnd"/>
+      <w:r>
+        <w:t>. Die Entwicklungsunterlagen</w:t>
+      </w:r>
+      <w:r>
+        <w:t xml:space="preserve"> diese</w:t>
+      </w:r>
+      <w:r>
+        <w:t>s</w:t>
+      </w:r>
+      <w:r>
+        <w:t xml:space="preserve"> Produkt</w:t>
+      </w:r>
+      <w:r>
+        <w:t xml:space="preserve">s </w:t>
+      </w:r>
+      <w:r>
+        <w:t>sind frei</w:t>
+      </w:r>
+      <w:r>
+        <w:t xml:space="preserve"> </w:t>
+      </w:r>
+      <w:r>
+        <w:t xml:space="preserve">zugänglich und Open-Source. Es wurde zuerst evaluiert ob es </w:t>
+      </w:r>
+      <w:r>
+        <w:t>s</w:t>
+      </w:r>
+      <w:r>
+        <w:t>innvoll wäre</w:t>
+      </w:r>
+      <w:r>
+        <w:t>,</w:t>
+      </w:r>
+      <w:r>
+        <w:t xml:space="preserve"> die Schaltung auf </w:t>
+      </w:r>
+      <w:r>
+        <w:t>eine</w:t>
+      </w:r>
+      <w:r>
+        <w:t xml:space="preserve"> </w:t>
+      </w:r>
+      <w:r>
+        <w:t>e</w:t>
+      </w:r>
+      <w:r>
+        <w:t>igene Leiterplatte zu integrieren</w:t>
       </w:r>
       <w:r>
         <w:t xml:space="preserve"> oder das Produkt von Adafruit zu übernehmen</w:t>
@@ -7775,17 +8133,17 @@
         <w:t>Z</w:t>
       </w:r>
       <w:r>
-        <w:t>wei kritischen Bauteilen</w:t>
+        <w:t>wei kritische Bauteile</w:t>
       </w:r>
       <w:r>
         <w:t xml:space="preserve"> </w:t>
       </w:r>
       <w:r>
-        <w:t xml:space="preserve">der </w:t>
+        <w:t xml:space="preserve">der Schaltung </w:t>
       </w:r>
       <w:r>
         <w:lastRenderedPageBreak/>
-        <w:t>Schaltung können</w:t>
+        <w:t>können</w:t>
       </w:r>
       <w:r>
         <w:t xml:space="preserve"> nur </w:t>
@@ -7800,7 +8158,13 @@
         <w:t xml:space="preserve">. </w:t>
       </w:r>
       <w:r>
-        <w:t>Dazu der Preisunterschied zwischen de</w:t>
+        <w:t xml:space="preserve">Dazu </w:t>
+      </w:r>
+      <w:r>
+        <w:t xml:space="preserve">ist </w:t>
+      </w:r>
+      <w:r>
+        <w:t>der Preisunterschied zwischen de</w:t>
       </w:r>
       <w:r>
         <w:t>n</w:t>
@@ -7812,7 +8176,7 @@
         <w:t>Varianten</w:t>
       </w:r>
       <w:r>
-        <w:t xml:space="preserve"> ist nicht sehr gross. Es wurde darum entschieden die fertige Leiterplatten </w:t>
+        <w:t xml:space="preserve"> nicht sehr gross. Es wurde darum entschieden die fertige Leiterplatten </w:t>
       </w:r>
       <w:r>
         <w:t xml:space="preserve">von Adafruit </w:t>
@@ -7843,7 +8207,13 @@
         <w:jc w:val="both"/>
       </w:pPr>
       <w:r>
-        <w:t xml:space="preserve">Der Raspberry muss mithilfe der Benutz Oberfläche ausgeschaltet werden können. </w:t>
+        <w:t>Der Raspberry muss mithilfe der Benutz</w:t>
+      </w:r>
+      <w:r>
+        <w:t xml:space="preserve">eroberfläche </w:t>
+      </w:r>
+      <w:r>
+        <w:t xml:space="preserve">ausgeschaltet werden können. </w:t>
       </w:r>
       <w:r>
         <w:t xml:space="preserve">Nachdem der Raspberry heruntergefahren wird, </w:t>
@@ -7852,7 +8222,27 @@
         <w:t>verbraucht</w:t>
       </w:r>
       <w:r>
-        <w:t xml:space="preserve"> das System Energie weiter. Folgt die Batterie wurde innerhalb ein paar Stunden komplett leer sein. Um </w:t>
+        <w:t xml:space="preserve"> das System </w:t>
+      </w:r>
+      <w:r>
+        <w:t xml:space="preserve">weiter </w:t>
+      </w:r>
+      <w:r>
+        <w:t xml:space="preserve">Energie. </w:t>
+      </w:r>
+      <w:r>
+        <w:t>Als Folge wäre</w:t>
+      </w:r>
+      <w:r>
+        <w:t xml:space="preserve"> die </w:t>
+      </w:r>
+      <w:proofErr w:type="gramStart"/>
+      <w:r>
+        <w:t>Batterie  innerhalb</w:t>
+      </w:r>
+      <w:proofErr w:type="gramEnd"/>
+      <w:r>
+        <w:t xml:space="preserve"> ein paar Stunden komplett leer. Um </w:t>
       </w:r>
       <w:r>
         <w:t>dieses Problem</w:t>
@@ -7861,16 +8251,19 @@
         <w:t xml:space="preserve"> </w:t>
       </w:r>
       <w:r>
+        <w:t xml:space="preserve">zu </w:t>
+      </w:r>
+      <w:r>
         <w:t>u</w:t>
       </w:r>
       <w:r>
-        <w:t>m</w:t>
-      </w:r>
-      <w:r>
-        <w:t>zu</w:t>
-      </w:r>
-      <w:r>
-        <w:t xml:space="preserve">gehen muss die Speisung </w:t>
+        <w:t>mgehen</w:t>
+      </w:r>
+      <w:r>
+        <w:t>,</w:t>
+      </w:r>
+      <w:r>
+        <w:t xml:space="preserve"> muss die Speisung </w:t>
       </w:r>
       <w:r>
         <w:t>ausgeschaltet</w:t>
@@ -7989,7 +8382,13 @@
         <w:t xml:space="preserve"> soll das Protokoll I2C </w:t>
       </w:r>
       <w:r>
-        <w:t xml:space="preserve">angewendet. </w:t>
+        <w:t>angewendet</w:t>
+      </w:r>
+      <w:r>
+        <w:t xml:space="preserve"> werden.</w:t>
+      </w:r>
+      <w:r>
+        <w:t xml:space="preserve"> </w:t>
       </w:r>
       <w:r>
         <w:t xml:space="preserve">Der </w:t>
@@ -8225,13 +8624,24 @@
         <w:t>D</w:t>
       </w:r>
       <w:r>
-        <w:t xml:space="preserve">as Gerät ist über USB gespiesen. </w:t>
-      </w:r>
-      <w:r>
-        <w:t>Folgt</w:t>
-      </w:r>
-      <w:r>
-        <w:t xml:space="preserve"> die Speisung ist schon vorhanden</w:t>
+        <w:t xml:space="preserve">as Gerät </w:t>
+      </w:r>
+      <w:r>
+        <w:t>wird</w:t>
+      </w:r>
+      <w:r>
+        <w:t xml:space="preserve"> über USB </w:t>
+      </w:r>
+      <w:proofErr w:type="spellStart"/>
+      <w:r>
+        <w:t>gespiesen</w:t>
+      </w:r>
+      <w:proofErr w:type="spellEnd"/>
+      <w:r>
+        <w:t xml:space="preserve">, somit ist </w:t>
+      </w:r>
+      <w:r>
+        <w:t>die Speisung schon vorhanden</w:t>
       </w:r>
       <w:r>
         <w:t xml:space="preserve">. </w:t>
@@ -8249,10 +8659,13 @@
         <w:t xml:space="preserve"> ist,</w:t>
       </w:r>
       <w:r>
-        <w:t xml:space="preserve"> ist eine Schutz </w:t>
-      </w:r>
-      <w:r>
-        <w:t>Schaltung,</w:t>
+        <w:t xml:space="preserve"> ist eine Schutz</w:t>
+      </w:r>
+      <w:r>
+        <w:t>s</w:t>
+      </w:r>
+      <w:r>
+        <w:t>chaltung,</w:t>
       </w:r>
       <w:r>
         <w:t xml:space="preserve"> </w:t>
@@ -8291,7 +8704,13 @@
         <w:t>übernommen.</w:t>
       </w:r>
       <w:r>
-        <w:t xml:space="preserve">  Der TVS Diode </w:t>
+        <w:t xml:space="preserve">  D</w:t>
+      </w:r>
+      <w:r>
+        <w:t>ie</w:t>
+      </w:r>
+      <w:r>
+        <w:t xml:space="preserve"> TVS Diode </w:t>
       </w:r>
       <w:r>
         <w:t>D</w:t>
@@ -8303,6 +8722,9 @@
         <w:t xml:space="preserve"> </w:t>
       </w:r>
       <w:r>
+        <w:t xml:space="preserve">dient als </w:t>
+      </w:r>
+      <w:r>
         <w:t xml:space="preserve">Schutz gegen </w:t>
       </w:r>
       <w:r>
@@ -8312,10 +8734,16 @@
         <w:t xml:space="preserve"> Der Widerstand R1 ist ein</w:t>
       </w:r>
       <w:r>
+        <w:t>e</w:t>
+      </w:r>
+      <w:r>
         <w:t xml:space="preserve"> PTC </w:t>
       </w:r>
       <w:r>
-        <w:t xml:space="preserve">Rücksetzbare </w:t>
+        <w:t>r</w:t>
+      </w:r>
+      <w:r>
+        <w:t xml:space="preserve">ücksetzbare </w:t>
       </w:r>
       <w:r>
         <w:t>Sicherung,</w:t>
@@ -8342,7 +8770,13 @@
         <w:t xml:space="preserve"> </w:t>
       </w:r>
       <w:r>
-        <w:t xml:space="preserve">ihr interne Widerstand </w:t>
+        <w:t>ihr interne</w:t>
+      </w:r>
+      <w:r>
+        <w:t>r</w:t>
+      </w:r>
+      <w:r>
+        <w:t xml:space="preserve"> Widerstand </w:t>
       </w:r>
       <w:r>
         <w:t>erhöht</w:t>
@@ -8428,85 +8862,92 @@
       <w:r>
         <w:t xml:space="preserve">Abbildung </w:t>
       </w:r>
-      <w:r>
-        <w:fldChar w:fldCharType="begin"/>
-      </w:r>
-      <w:r>
-        <w:instrText xml:space="preserve"> SEQ Abbildung \* ARABIC </w:instrText>
-      </w:r>
-      <w:r>
-        <w:fldChar w:fldCharType="separate"/>
-      </w:r>
-      <w:r>
+      <w:fldSimple w:instr=" SEQ Abbildung \* ARABIC ">
+        <w:r>
+          <w:rPr>
+            <w:noProof/>
+          </w:rPr>
+          <w:t>1</w:t>
+        </w:r>
+      </w:fldSimple>
+      <w:r>
+        <w:t xml:space="preserve">: </w:t>
+      </w:r>
+      <w:proofErr w:type="gramStart"/>
+      <w:r>
+        <w:t>USB Type</w:t>
+      </w:r>
+      <w:proofErr w:type="gramEnd"/>
+      <w:r>
+        <w:t>-C und Schutzschaltung</w:t>
+      </w:r>
+      <w:bookmarkEnd w:id="22"/>
+    </w:p>
+    <w:p>
+      <w:pPr>
+        <w:jc w:val="both"/>
         <w:rPr>
           <w:noProof/>
         </w:rPr>
-        <w:t>1</w:t>
-      </w:r>
-      <w:r>
-        <w:rPr>
-          <w:noProof/>
-        </w:rPr>
-        <w:fldChar w:fldCharType="end"/>
-      </w:r>
-      <w:r>
-        <w:t xml:space="preserve">: </w:t>
+      </w:pPr>
+      <w:r>
+        <w:t xml:space="preserve">Wie im Dokument </w:t>
+      </w:r>
+      <w:r>
+        <w:t>«</w:t>
+      </w:r>
+      <w:proofErr w:type="spellStart"/>
+      <w:r>
+        <w:t>Introduction</w:t>
+      </w:r>
+      <w:proofErr w:type="spellEnd"/>
+      <w:r>
+        <w:t xml:space="preserve"> </w:t>
+      </w:r>
+      <w:proofErr w:type="spellStart"/>
+      <w:r>
+        <w:t>to</w:t>
+      </w:r>
+      <w:proofErr w:type="spellEnd"/>
+      <w:r>
+        <w:t xml:space="preserve"> </w:t>
+      </w:r>
+      <w:r>
+        <w:t>USB Type</w:t>
+      </w:r>
+      <w:r>
+        <w:t>-C™»</w:t>
+      </w:r>
+      <w:r>
+        <w:t xml:space="preserve"> von </w:t>
+      </w:r>
+      <w:proofErr w:type="spellStart"/>
+      <w:r>
+        <w:t>Microchip</w:t>
+      </w:r>
+      <w:proofErr w:type="spellEnd"/>
+      <w:r>
+        <w:t xml:space="preserve"> </w:t>
+      </w:r>
+      <w:r>
+        <w:t>empfohlen</w:t>
+      </w:r>
+      <w:r>
+        <w:t xml:space="preserve"> </w:t>
       </w:r>
       <w:proofErr w:type="gramStart"/>
       <w:r>
-        <w:t>USB Type</w:t>
+        <w:t xml:space="preserve">wird </w:t>
+      </w:r>
+      <w:r>
+        <w:t>,</w:t>
+      </w:r>
+      <w:r>
+        <w:t>wurden</w:t>
       </w:r>
       <w:proofErr w:type="gramEnd"/>
       <w:r>
-        <w:t>-C und Schutzschaltung</w:t>
-      </w:r>
-      <w:bookmarkEnd w:id="22"/>
-    </w:p>
-    <w:p>
-      <w:pPr>
-        <w:jc w:val="both"/>
-        <w:rPr>
-          <w:noProof/>
-        </w:rPr>
-      </w:pPr>
-      <w:r>
-        <w:t xml:space="preserve">Wie im Dokument </w:t>
-      </w:r>
-      <w:r>
-        <w:t>«</w:t>
-      </w:r>
-      <w:proofErr w:type="spellStart"/>
-      <w:r>
-        <w:t>Introduction</w:t>
-      </w:r>
-      <w:proofErr w:type="spellEnd"/>
-      <w:r>
-        <w:t xml:space="preserve"> </w:t>
-      </w:r>
-      <w:proofErr w:type="spellStart"/>
-      <w:r>
-        <w:t>to</w:t>
-      </w:r>
-      <w:proofErr w:type="spellEnd"/>
-      <w:r>
-        <w:t xml:space="preserve"> </w:t>
-      </w:r>
-      <w:proofErr w:type="gramStart"/>
-      <w:r>
-        <w:t>USB Type</w:t>
-      </w:r>
-      <w:proofErr w:type="gramEnd"/>
-      <w:r>
-        <w:t>-C™»</w:t>
-      </w:r>
-      <w:r>
-        <w:t xml:space="preserve"> von Microchip </w:t>
-      </w:r>
-      <w:r>
-        <w:t>empfohlen</w:t>
-      </w:r>
-      <w:r>
-        <w:t xml:space="preserve"> wird wurden zwei 5k1</w:t>
+        <w:t xml:space="preserve"> zwei 5k1</w:t>
       </w:r>
       <w:r>
         <w:t xml:space="preserve"> Widerstände zwischen Ground und Pin CC1 und CC2 von der USB Buchse</w:t>
@@ -8518,7 +8959,7 @@
         <w:t>D</w:t>
       </w:r>
       <w:r>
-        <w:t>iesen</w:t>
+        <w:t>iese</w:t>
       </w:r>
       <w:r>
         <w:t xml:space="preserve"> </w:t>
@@ -8622,27 +9063,14 @@
       <w:r>
         <w:t xml:space="preserve">Abbildung </w:t>
       </w:r>
-      <w:r>
-        <w:fldChar w:fldCharType="begin"/>
-      </w:r>
-      <w:r>
-        <w:instrText xml:space="preserve"> SEQ Abbildung \* ARABIC </w:instrText>
-      </w:r>
-      <w:r>
-        <w:fldChar w:fldCharType="separate"/>
-      </w:r>
-      <w:r>
-        <w:rPr>
-          <w:noProof/>
-        </w:rPr>
-        <w:t>2</w:t>
-      </w:r>
-      <w:r>
-        <w:rPr>
-          <w:noProof/>
-        </w:rPr>
-        <w:fldChar w:fldCharType="end"/>
-      </w:r>
+      <w:fldSimple w:instr=" SEQ Abbildung \* ARABIC ">
+        <w:r>
+          <w:rPr>
+            <w:noProof/>
+          </w:rPr>
+          <w:t>2</w:t>
+        </w:r>
+      </w:fldSimple>
       <w:r>
         <w:t xml:space="preserve">: Ausschnitt aus dem PDF </w:t>
       </w:r>
@@ -8695,7 +9123,13 @@
         <w:t xml:space="preserve">externe </w:t>
       </w:r>
       <w:r>
-        <w:t xml:space="preserve">Speisung, die Batterie und die 5V Ausgang müssen an diese Schaltung angeschlossen werden. Zusätzlich sind eine Leitung für den </w:t>
+        <w:t>Speisung, die Batterie und d</w:t>
+      </w:r>
+      <w:r>
+        <w:t>er</w:t>
+      </w:r>
+      <w:r>
+        <w:t xml:space="preserve"> 5V Ausgang müssen an diese Schaltung angeschlossen werden. Zusätzlich sind eine Leitung für den </w:t>
       </w:r>
       <w:proofErr w:type="spellStart"/>
       <w:r>
@@ -8703,7 +9137,33 @@
       </w:r>
       <w:proofErr w:type="spellEnd"/>
       <w:r>
-        <w:t xml:space="preserve"> Pin und eine Leitung für der Batterie Zustand Melder mit dem Board verbunden.</w:t>
+        <w:t xml:space="preserve"> Pin und eine Leitung für de</w:t>
+      </w:r>
+      <w:r>
+        <w:t>n</w:t>
+      </w:r>
+      <w:r>
+        <w:t xml:space="preserve"> </w:t>
+      </w:r>
+      <w:proofErr w:type="spellStart"/>
+      <w:r>
+        <w:t>Batterie</w:t>
+      </w:r>
+      <w:r>
+        <w:t>z</w:t>
+      </w:r>
+      <w:r>
+        <w:t>ustand</w:t>
+      </w:r>
+      <w:r>
+        <w:t>m</w:t>
+      </w:r>
+      <w:r>
+        <w:t>elder</w:t>
+      </w:r>
+      <w:proofErr w:type="spellEnd"/>
+      <w:r>
+        <w:t xml:space="preserve"> mit dem Board verbunden.</w:t>
       </w:r>
     </w:p>
     <w:p>
@@ -8774,27 +9234,14 @@
       <w:r>
         <w:t xml:space="preserve">Abbildung </w:t>
       </w:r>
-      <w:r>
-        <w:fldChar w:fldCharType="begin"/>
-      </w:r>
-      <w:r>
-        <w:instrText xml:space="preserve"> SEQ Abbildung \* ARABIC </w:instrText>
-      </w:r>
-      <w:r>
-        <w:fldChar w:fldCharType="separate"/>
-      </w:r>
-      <w:r>
-        <w:rPr>
-          <w:noProof/>
-        </w:rPr>
-        <w:t>3</w:t>
-      </w:r>
-      <w:r>
-        <w:rPr>
-          <w:noProof/>
-        </w:rPr>
-        <w:fldChar w:fldCharType="end"/>
-      </w:r>
+      <w:fldSimple w:instr=" SEQ Abbildung \* ARABIC ">
+        <w:r>
+          <w:rPr>
+            <w:noProof/>
+          </w:rPr>
+          <w:t>3</w:t>
+        </w:r>
+      </w:fldSimple>
       <w:r>
         <w:t xml:space="preserve">: </w:t>
       </w:r>
@@ -8833,7 +9280,13 @@
         <w:t>S</w:t>
       </w:r>
       <w:r>
-        <w:t>pannung erfolgt über dem Spannungsteiler (R</w:t>
+        <w:t>pannung erfolgt über de</w:t>
+      </w:r>
+      <w:r>
+        <w:t xml:space="preserve">n </w:t>
+      </w:r>
+      <w:r>
+        <w:t>Spannungsteiler (R</w:t>
       </w:r>
       <w:r>
         <w:t>10</w:t>
@@ -8851,7 +9304,19 @@
         <w:t>4</w:t>
       </w:r>
       <w:r>
-        <w:t>). Da die drei Widerstände genau der gleiche Werte haben (</w:t>
+        <w:t>). Da die drei Widerstände genau de</w:t>
+      </w:r>
+      <w:r>
+        <w:t>n</w:t>
+      </w:r>
+      <w:r>
+        <w:t xml:space="preserve"> gleiche</w:t>
+      </w:r>
+      <w:r>
+        <w:t>n</w:t>
+      </w:r>
+      <w:r>
+        <w:t xml:space="preserve"> Wert haben (</w:t>
       </w:r>
       <w:r>
         <w:rPr>
@@ -8862,22 +9327,88 @@
         <w:t>±</w:t>
       </w:r>
       <w:r>
-        <w:t>1%), ist die Ausgangspannung gleich die Eingang</w:t>
+        <w:t xml:space="preserve">1%), </w:t>
+      </w:r>
+      <w:r>
+        <w:t xml:space="preserve">entspricht </w:t>
+      </w:r>
+      <w:r>
+        <w:t xml:space="preserve">die Ausgangspannung </w:t>
+      </w:r>
+      <w:r>
+        <w:t>einem Drittel</w:t>
+      </w:r>
+      <w:r>
+        <w:t xml:space="preserve"> d</w:t>
+      </w:r>
+      <w:r>
+        <w:t>er</w:t>
+      </w:r>
+      <w:r>
+        <w:t xml:space="preserve"> Eingang</w:t>
       </w:r>
       <w:r>
         <w:t>s</w:t>
       </w:r>
       <w:r>
-        <w:t xml:space="preserve">spannung geteilt durch drei. Diese Pegel ist dann mit dem ADC ausgewertet. Der ADC arbeitet mit eine Interne Spannungsreferenz von 2,048V. Die maximale Spannung an den Differenzeingänge darf </w:t>
+        <w:t>spannung. Diese</w:t>
+      </w:r>
+      <w:r>
+        <w:t>r</w:t>
+      </w:r>
+      <w:r>
+        <w:t xml:space="preserve"> Pegel </w:t>
+      </w:r>
+      <w:r>
+        <w:t>wird</w:t>
+      </w:r>
+      <w:r>
+        <w:t xml:space="preserve"> dann mit dem ADC ausgewertet. Der ADC arbeitet mit eine</w:t>
+      </w:r>
+      <w:r>
+        <w:t>r</w:t>
+      </w:r>
+      <w:r>
+        <w:t xml:space="preserve"> </w:t>
+      </w:r>
+      <w:r>
+        <w:t>i</w:t>
+      </w:r>
+      <w:r>
+        <w:t>nterne</w:t>
+      </w:r>
+      <w:r>
+        <w:t>n</w:t>
+      </w:r>
+      <w:r>
+        <w:t xml:space="preserve"> Spannungsreferenz von 2,048V. Die maximale Spannung an den Differenzeingänge</w:t>
+      </w:r>
+      <w:r>
+        <w:t>n</w:t>
+      </w:r>
+      <w:r>
+        <w:t xml:space="preserve"> darf </w:t>
       </w:r>
       <w:r>
         <w:t>diesen Wert</w:t>
       </w:r>
       <w:r>
-        <w:t xml:space="preserve"> nicht überschritten.</w:t>
-      </w:r>
-      <w:r>
-        <w:t xml:space="preserve"> C1 und C2 schützen der ADC gegen Störungen.</w:t>
+        <w:t xml:space="preserve"> nicht überschr</w:t>
+      </w:r>
+      <w:r>
+        <w:t>eiten</w:t>
+      </w:r>
+      <w:r>
+        <w:t>.</w:t>
+      </w:r>
+      <w:r>
+        <w:t xml:space="preserve"> C1 und C2 schützen de</w:t>
+      </w:r>
+      <w:r>
+        <w:t>n</w:t>
+      </w:r>
+      <w:r>
+        <w:t xml:space="preserve"> ADC gegen Störungen.</w:t>
       </w:r>
     </w:p>
     <w:p>
@@ -8948,27 +9479,14 @@
       <w:r>
         <w:t xml:space="preserve">Abbildung </w:t>
       </w:r>
-      <w:r>
-        <w:fldChar w:fldCharType="begin"/>
-      </w:r>
-      <w:r>
-        <w:instrText xml:space="preserve"> SEQ Abbildung \* ARABIC </w:instrText>
-      </w:r>
-      <w:r>
-        <w:fldChar w:fldCharType="separate"/>
-      </w:r>
-      <w:r>
-        <w:rPr>
-          <w:noProof/>
-        </w:rPr>
-        <w:t>4</w:t>
-      </w:r>
-      <w:r>
-        <w:rPr>
-          <w:noProof/>
-        </w:rPr>
-        <w:fldChar w:fldCharType="end"/>
-      </w:r>
+      <w:fldSimple w:instr=" SEQ Abbildung \* ARABIC ">
+        <w:r>
+          <w:rPr>
+            <w:noProof/>
+          </w:rPr>
+          <w:t>4</w:t>
+        </w:r>
+      </w:fldSimple>
       <w:r>
         <w:t>: Spannungsmessung</w:t>
       </w:r>
@@ -9014,7 +9532,13 @@
         <w:t xml:space="preserve"> Pin ein- und ausgeschaltet werden.</w:t>
       </w:r>
       <w:r>
-        <w:t xml:space="preserve"> So kann die Speisung der Raspberry Pi komplett trenne</w:t>
+        <w:t xml:space="preserve"> So kann die Speisung de</w:t>
+      </w:r>
+      <w:r>
+        <w:t>n</w:t>
+      </w:r>
+      <w:r>
+        <w:t xml:space="preserve"> Raspberry Pi komplett trenne</w:t>
       </w:r>
       <w:r>
         <w:t>n.</w:t>
@@ -9094,27 +9618,14 @@
       <w:r>
         <w:t xml:space="preserve">Abbildung </w:t>
       </w:r>
-      <w:r>
-        <w:fldChar w:fldCharType="begin"/>
-      </w:r>
-      <w:r>
-        <w:instrText xml:space="preserve"> SEQ Abbildung \* ARABIC </w:instrText>
-      </w:r>
-      <w:r>
-        <w:fldChar w:fldCharType="separate"/>
-      </w:r>
-      <w:r>
-        <w:rPr>
-          <w:noProof/>
-        </w:rPr>
-        <w:t>5</w:t>
-      </w:r>
-      <w:r>
-        <w:rPr>
-          <w:noProof/>
-        </w:rPr>
-        <w:fldChar w:fldCharType="end"/>
-      </w:r>
+      <w:fldSimple w:instr=" SEQ Abbildung \* ARABIC ">
+        <w:r>
+          <w:rPr>
+            <w:noProof/>
+          </w:rPr>
+          <w:t>5</w:t>
+        </w:r>
+      </w:fldSimple>
       <w:proofErr w:type="gramStart"/>
       <w:r>
         <w:t xml:space="preserve">: </w:t>
@@ -9134,7 +9645,13 @@
         <w:jc w:val="both"/>
       </w:pPr>
       <w:r>
-        <w:t xml:space="preserve">Um der </w:t>
+        <w:t>Um de</w:t>
+      </w:r>
+      <w:r>
+        <w:t>n</w:t>
+      </w:r>
+      <w:r>
+        <w:t xml:space="preserve"> </w:t>
       </w:r>
       <w:proofErr w:type="spellStart"/>
       <w:r>
@@ -9142,13 +9659,43 @@
       </w:r>
       <w:proofErr w:type="spellEnd"/>
       <w:r>
-        <w:t xml:space="preserve"> Pin immer in einen definierten Zustand ohne externe Handlung</w:t>
+        <w:t xml:space="preserve"> Pin immer in eine</w:t>
+      </w:r>
+      <w:r>
+        <w:t>m</w:t>
+      </w:r>
+      <w:r>
+        <w:t xml:space="preserve"> definierten Zustand ohne externe Handlung</w:t>
       </w:r>
       <w:r>
         <w:t xml:space="preserve"> </w:t>
       </w:r>
       <w:r>
-        <w:t xml:space="preserve">zu behalten, wird er mit ein RS-Flip-Flop angesteuert. Diese Flip-Flop Typ ändert sein Ausgangszustand nur wenn eine Flanke </w:t>
+        <w:t>zu behalten, wird er mit ein</w:t>
+      </w:r>
+      <w:r>
+        <w:t>em</w:t>
+      </w:r>
+      <w:r>
+        <w:t xml:space="preserve"> RS-Flip-Flop angesteuert. Diese</w:t>
+      </w:r>
+      <w:r>
+        <w:t>r</w:t>
+      </w:r>
+      <w:r>
+        <w:t xml:space="preserve"> Flip-Flop Typ ändert sein</w:t>
+      </w:r>
+      <w:r>
+        <w:t>en</w:t>
+      </w:r>
+      <w:r>
+        <w:t xml:space="preserve"> Ausgangszustand nur</w:t>
+      </w:r>
+      <w:r>
+        <w:t xml:space="preserve">, </w:t>
+      </w:r>
+      <w:r>
+        <w:t xml:space="preserve">wenn eine Flanke </w:t>
       </w:r>
       <w:r>
         <w:t xml:space="preserve">auf dem Set oder </w:t>
@@ -9164,14 +9711,37 @@
       <w:r>
         <w:t xml:space="preserve"> </w:t>
       </w:r>
-      <w:r>
-        <w:t xml:space="preserve">Der Ausgewählte Flip-Flop ist der </w:t>
+      <w:proofErr w:type="gramStart"/>
+      <w:r>
+        <w:t xml:space="preserve">Der </w:t>
+      </w:r>
+      <w:r>
+        <w:t>a</w:t>
+      </w:r>
+      <w:r>
+        <w:t>usgewählte Flip-Flop</w:t>
+      </w:r>
+      <w:proofErr w:type="gramEnd"/>
+      <w:r>
+        <w:t xml:space="preserve"> ist der </w:t>
       </w:r>
       <w:r>
         <w:t>NC7SZ74K8X</w:t>
       </w:r>
       <w:r>
-        <w:t xml:space="preserve"> der Hersteller ON Semiconductor. Dieses Model kann entweder als D- oder RS-Flip-Flop</w:t>
+        <w:t xml:space="preserve"> de</w:t>
+      </w:r>
+      <w:r>
+        <w:t>s</w:t>
+      </w:r>
+      <w:r>
+        <w:t xml:space="preserve"> Hersteller</w:t>
+      </w:r>
+      <w:r>
+        <w:t xml:space="preserve">s </w:t>
+      </w:r>
+      <w:r>
+        <w:t>ON Semiconductor. Dieses Model kann entweder als D- oder RS-Flip-Flop</w:t>
       </w:r>
       <w:r>
         <w:t xml:space="preserve"> verwendet werden</w:t>
@@ -9180,13 +9750,25 @@
         <w:t>. Für diese Anwendung wird ein RS Typ benötigt.</w:t>
       </w:r>
       <w:r>
-        <w:t xml:space="preserve"> Anhand der unterstehende Wahrheitstabelle kann man </w:t>
+        <w:t xml:space="preserve"> Anhand der unterstehende</w:t>
+      </w:r>
+      <w:r>
+        <w:t>n</w:t>
+      </w:r>
+      <w:r>
+        <w:t xml:space="preserve"> Wahrheitstabelle kann man </w:t>
       </w:r>
       <w:r>
         <w:t>sagen,</w:t>
       </w:r>
       <w:r>
-        <w:t xml:space="preserve"> dass wenn eine negative Flank auf dem Clear Pin ist, wird die Speisung ausgeschaltet und wenn eine negative Flanke auf dem Preset Pin ist, wird die Speisung eingeschaltet.</w:t>
+        <w:t xml:space="preserve"> dass wenn eine negative Flank</w:t>
+      </w:r>
+      <w:r>
+        <w:t>e</w:t>
+      </w:r>
+      <w:r>
+        <w:t xml:space="preserve"> auf dem Clear Pin ist, wird die Speisung ausgeschaltet und wenn eine negative Flanke auf dem Preset Pin ist, wird die Speisung eingeschaltet.</w:t>
       </w:r>
     </w:p>
     <w:p>
@@ -9257,27 +9839,14 @@
       <w:r>
         <w:t xml:space="preserve">Abbildung </w:t>
       </w:r>
-      <w:r>
-        <w:fldChar w:fldCharType="begin"/>
-      </w:r>
-      <w:r>
-        <w:instrText xml:space="preserve"> SEQ Abbildung \* ARABIC </w:instrText>
-      </w:r>
-      <w:r>
-        <w:fldChar w:fldCharType="separate"/>
-      </w:r>
-      <w:r>
-        <w:rPr>
-          <w:noProof/>
-        </w:rPr>
-        <w:t>6</w:t>
-      </w:r>
-      <w:r>
-        <w:rPr>
-          <w:noProof/>
-        </w:rPr>
-        <w:fldChar w:fldCharType="end"/>
-      </w:r>
+      <w:fldSimple w:instr=" SEQ Abbildung \* ARABIC ">
+        <w:r>
+          <w:rPr>
+            <w:noProof/>
+          </w:rPr>
+          <w:t>6</w:t>
+        </w:r>
+      </w:fldSimple>
       <w:r>
         <w:t>:</w:t>
       </w:r>
@@ -9300,15 +9869,49 @@
         <w:jc w:val="both"/>
       </w:pPr>
       <w:r>
-        <w:t xml:space="preserve">Da die Logik Pegel der Raspberry niedriger als die Spannung der Batterie sind, ist ein Level </w:t>
-      </w:r>
-      <w:proofErr w:type="spellStart"/>
-      <w:r>
-        <w:t>Shifter</w:t>
-      </w:r>
-      <w:proofErr w:type="spellEnd"/>
-      <w:r>
-        <w:t xml:space="preserve"> benötigt. Dieses </w:t>
+        <w:t>Da d</w:t>
+      </w:r>
+      <w:r>
+        <w:t xml:space="preserve">er </w:t>
+      </w:r>
+      <w:r>
+        <w:t>Logik</w:t>
+      </w:r>
+      <w:r>
+        <w:t>p</w:t>
+      </w:r>
+      <w:r>
+        <w:t>egel de</w:t>
+      </w:r>
+      <w:r>
+        <w:t>s</w:t>
+      </w:r>
+      <w:r>
+        <w:t xml:space="preserve"> Raspberry niedriger als die Spannung der Batterie </w:t>
+      </w:r>
+      <w:r>
+        <w:t>ist</w:t>
+      </w:r>
+      <w:r>
+        <w:t xml:space="preserve">, </w:t>
+      </w:r>
+      <w:r>
+        <w:t>wird</w:t>
+      </w:r>
+      <w:r>
+        <w:t xml:space="preserve"> ein </w:t>
+      </w:r>
+      <w:r>
+        <w:t>Pegelwandler</w:t>
+      </w:r>
+      <w:r>
+        <w:t xml:space="preserve"> benötigt. Diese</w:t>
+      </w:r>
+      <w:r>
+        <w:t>r</w:t>
+      </w:r>
+      <w:r>
+        <w:t xml:space="preserve"> </w:t>
       </w:r>
       <w:r>
         <w:t>wurde</w:t>
@@ -9388,27 +9991,14 @@
       <w:r>
         <w:t xml:space="preserve">Abbildung </w:t>
       </w:r>
-      <w:r>
-        <w:fldChar w:fldCharType="begin"/>
-      </w:r>
-      <w:r>
-        <w:instrText xml:space="preserve"> SEQ Abbildung \* ARABIC </w:instrText>
-      </w:r>
-      <w:r>
-        <w:fldChar w:fldCharType="separate"/>
-      </w:r>
-      <w:r>
-        <w:rPr>
-          <w:noProof/>
-        </w:rPr>
-        <w:t>7</w:t>
-      </w:r>
-      <w:r>
-        <w:rPr>
-          <w:noProof/>
-        </w:rPr>
-        <w:fldChar w:fldCharType="end"/>
-      </w:r>
+      <w:fldSimple w:instr=" SEQ Abbildung \* ARABIC ">
+        <w:r>
+          <w:rPr>
+            <w:noProof/>
+          </w:rPr>
+          <w:t>7</w:t>
+        </w:r>
+      </w:fldSimple>
       <w:r>
         <w:t>: Soft ON/OFF Schaltung</w:t>
       </w:r>
@@ -9442,10 +10032,22 @@
         <w:t xml:space="preserve"> </w:t>
       </w:r>
       <w:r>
-        <w:t xml:space="preserve">der Lüfter fein eingestellt werden. Da ein GPIO vom Raspberry nicht die benötigte Leistung </w:t>
-      </w:r>
-      <w:r>
-        <w:t>treiben</w:t>
+        <w:t>de</w:t>
+      </w:r>
+      <w:r>
+        <w:t>s</w:t>
+      </w:r>
+      <w:r>
+        <w:t xml:space="preserve"> Lüfter</w:t>
+      </w:r>
+      <w:r>
+        <w:t>s</w:t>
+      </w:r>
+      <w:r>
+        <w:t xml:space="preserve"> fein eingestellt werden. Da ein GPIO vom Raspberry nicht die benötigte Leistung </w:t>
+      </w:r>
+      <w:r>
+        <w:t>erbringen</w:t>
       </w:r>
       <w:r>
         <w:t xml:space="preserve"> kann</w:t>
@@ -9454,16 +10056,28 @@
         <w:t>,</w:t>
       </w:r>
       <w:r>
-        <w:t xml:space="preserve"> wird die Leistung mit ein MOSFET angesteuert. Der Motor des Lüfters</w:t>
+        <w:t xml:space="preserve"> wird die Leistung mit ein</w:t>
+      </w:r>
+      <w:r>
+        <w:t>em</w:t>
+      </w:r>
+      <w:r>
+        <w:t xml:space="preserve"> MOSFET angesteuert. Der Motor des Lüfters</w:t>
       </w:r>
       <w:r>
         <w:t xml:space="preserve"> ist</w:t>
       </w:r>
       <w:r>
-        <w:t xml:space="preserve"> ein Induktives Last</w:t>
-      </w:r>
-      <w:r>
-        <w:t>. Folgt</w:t>
+        <w:t xml:space="preserve"> </w:t>
+      </w:r>
+      <w:r>
+        <w:t>eine induktive Last</w:t>
+      </w:r>
+      <w:r>
+        <w:t xml:space="preserve">. </w:t>
+      </w:r>
+      <w:r>
+        <w:t>Folglich</w:t>
       </w:r>
       <w:r>
         <w:t>,</w:t>
@@ -9472,16 +10086,31 @@
         <w:t xml:space="preserve"> wenn die Schaltung geöffnet wird und </w:t>
       </w:r>
       <w:r>
-        <w:t>keinen elektrischen Strom</w:t>
+        <w:t>kein elektrische</w:t>
+      </w:r>
+      <w:r>
+        <w:t>r</w:t>
+      </w:r>
+      <w:r>
+        <w:t xml:space="preserve"> Strom</w:t>
       </w:r>
       <w:r>
         <w:t xml:space="preserve"> mehr fliesst, </w:t>
       </w:r>
       <w:r>
+        <w:t xml:space="preserve">bricht </w:t>
+      </w:r>
+      <w:r>
         <w:t>das</w:t>
       </w:r>
       <w:r>
-        <w:t xml:space="preserve"> Magnetische </w:t>
+        <w:t xml:space="preserve"> </w:t>
+      </w:r>
+      <w:r>
+        <w:t>m</w:t>
+      </w:r>
+      <w:r>
+        <w:t xml:space="preserve">agnetische </w:t>
       </w:r>
       <w:r>
         <w:t>Feld in</w:t>
@@ -9493,10 +10122,13 @@
         <w:t xml:space="preserve">des Motors </w:t>
       </w:r>
       <w:r>
-        <w:t xml:space="preserve">bricht zusammen und eine elektrische Spannung wird induziert. Diese Spannung kann bis zu </w:t>
+        <w:t xml:space="preserve">zusammen und eine elektrische Spannung wird induziert. Diese Spannung kann bis zu </w:t>
       </w:r>
       <w:r>
         <w:t>einige</w:t>
+      </w:r>
+      <w:r>
+        <w:t>n</w:t>
       </w:r>
       <w:r>
         <w:t xml:space="preserve"> kV (Kilovolts) gross </w:t>
@@ -9682,27 +10314,14 @@
       <w:r>
         <w:t xml:space="preserve">Abbildung </w:t>
       </w:r>
-      <w:r>
-        <w:fldChar w:fldCharType="begin"/>
-      </w:r>
-      <w:r>
-        <w:instrText xml:space="preserve"> SEQ Abbildung \* ARABIC </w:instrText>
-      </w:r>
-      <w:r>
-        <w:fldChar w:fldCharType="separate"/>
-      </w:r>
-      <w:r>
-        <w:rPr>
-          <w:noProof/>
-        </w:rPr>
-        <w:t>8</w:t>
-      </w:r>
-      <w:r>
-        <w:rPr>
-          <w:noProof/>
-        </w:rPr>
-        <w:fldChar w:fldCharType="end"/>
-      </w:r>
+      <w:fldSimple w:instr=" SEQ Abbildung \* ARABIC ">
+        <w:r>
+          <w:rPr>
+            <w:noProof/>
+          </w:rPr>
+          <w:t>8</w:t>
+        </w:r>
+      </w:fldSimple>
       <w:r>
         <w:t>: Lüfter Steuerung Schaltung</w:t>
       </w:r>
@@ -9720,7 +10339,25 @@
     </w:p>
     <w:p>
       <w:r>
-        <w:t>Die Bedienung des Geräts erfolgt über ein OLED Display und ein 5-Faches Navigationsknopf.</w:t>
+        <w:t>Die Bedienung des Geräts erfolgt über ein OLED Display und ein</w:t>
+      </w:r>
+      <w:r>
+        <w:t>en</w:t>
+      </w:r>
+      <w:r>
+        <w:t xml:space="preserve"> 5-</w:t>
+      </w:r>
+      <w:r>
+        <w:t>f</w:t>
+      </w:r>
+      <w:r>
+        <w:t>ache</w:t>
+      </w:r>
+      <w:r>
+        <w:t>n</w:t>
+      </w:r>
+      <w:r>
+        <w:t xml:space="preserve"> Navigationsknopf.</w:t>
       </w:r>
       <w:r>
         <w:t xml:space="preserve"> Das Display wird über I2C angesteuert und mit 3.3V gespiesen. Die Pull-</w:t>
@@ -9823,27 +10460,14 @@
       <w:r>
         <w:t xml:space="preserve">Abbildung </w:t>
       </w:r>
-      <w:r>
-        <w:fldChar w:fldCharType="begin"/>
-      </w:r>
-      <w:r>
-        <w:instrText xml:space="preserve"> SEQ Abbildung \* ARABIC </w:instrText>
-      </w:r>
-      <w:r>
-        <w:fldChar w:fldCharType="separate"/>
-      </w:r>
-      <w:r>
-        <w:rPr>
-          <w:noProof/>
-        </w:rPr>
-        <w:t>9</w:t>
-      </w:r>
-      <w:r>
-        <w:rPr>
-          <w:noProof/>
-        </w:rPr>
-        <w:fldChar w:fldCharType="end"/>
-      </w:r>
+      <w:fldSimple w:instr=" SEQ Abbildung \* ARABIC ">
+        <w:r>
+          <w:rPr>
+            <w:noProof/>
+          </w:rPr>
+          <w:t>9</w:t>
+        </w:r>
+      </w:fldSimple>
       <w:r>
         <w:t>: Bedienung Komponenten Schaltung</w:t>
       </w:r>
@@ -9870,7 +10494,31 @@
         <w:t>In diesem Abschnitt der Dokumentation sollen die einzelnen Teile der Software analysiert und erklärt werden.</w:t>
       </w:r>
       <w:r>
-        <w:t xml:space="preserve"> Die Software ist in ein Hauptprogramm und verschiedenen Kleinere unabhängigen Skripts aufgebaut.</w:t>
+        <w:t xml:space="preserve"> Die Software </w:t>
+      </w:r>
+      <w:r>
+        <w:t xml:space="preserve">besteht aus einem </w:t>
+      </w:r>
+      <w:r>
+        <w:t>Hauptprogramm und verschiedene</w:t>
+      </w:r>
+      <w:r>
+        <w:t>n k</w:t>
+      </w:r>
+      <w:r>
+        <w:t>leinere</w:t>
+      </w:r>
+      <w:r>
+        <w:t xml:space="preserve">n </w:t>
+      </w:r>
+      <w:r>
+        <w:t>unabhängige</w:t>
+      </w:r>
+      <w:r>
+        <w:t xml:space="preserve">n </w:t>
+      </w:r>
+      <w:r>
+        <w:t>Skripts.</w:t>
       </w:r>
     </w:p>
     <w:p>
@@ -9887,7 +10535,13 @@
         <w:jc w:val="both"/>
       </w:pPr>
       <w:r>
-        <w:t>Die Software für die Steuerung der Hardware wurde in Form von Python Scripts geschrieben.</w:t>
+        <w:t>Die Software für die Steuerung der Hardware wurde in Form von Python S</w:t>
+      </w:r>
+      <w:r>
+        <w:t>k</w:t>
+      </w:r>
+      <w:r>
+        <w:t>ripts geschrieben.</w:t>
       </w:r>
       <w:r>
         <w:t xml:space="preserve"> D</w:t>
@@ -9940,13 +10594,22 @@
         <w:t>werden,</w:t>
       </w:r>
       <w:r>
-        <w:t xml:space="preserve"> sind da</w:t>
+        <w:t xml:space="preserve"> da</w:t>
       </w:r>
       <w:r>
         <w:t>r</w:t>
       </w:r>
       <w:r>
-        <w:t xml:space="preserve">in enthalten. </w:t>
+        <w:t>in enthalten</w:t>
+      </w:r>
+      <w:r>
+        <w:t xml:space="preserve"> </w:t>
+      </w:r>
+      <w:r>
+        <w:t>sind</w:t>
+      </w:r>
+      <w:r>
+        <w:t xml:space="preserve">. </w:t>
       </w:r>
       <w:r>
         <w:t>Di</w:t>
@@ -9967,7 +10630,13 @@
         <w:t>e</w:t>
       </w:r>
       <w:r>
-        <w:t>ntsprechenden Module zusammengefasst.</w:t>
+        <w:t>ntsprechenden Module</w:t>
+      </w:r>
+      <w:r>
+        <w:t>n</w:t>
+      </w:r>
+      <w:r>
+        <w:t xml:space="preserve"> zusammengefasst.</w:t>
       </w:r>
     </w:p>
     <w:p>
@@ -9998,7 +10667,13 @@
         <w:jc w:val="both"/>
       </w:pPr>
       <w:r>
-        <w:t xml:space="preserve">Wenn das Programm gestartet wird, wird automatisch die Erste Eintrag des </w:t>
+        <w:t>Wenn das Programm gestartet wird, wird automatisch d</w:t>
+      </w:r>
+      <w:r>
+        <w:t>er e</w:t>
+      </w:r>
+      <w:r>
+        <w:t xml:space="preserve">rste Eintrag des </w:t>
       </w:r>
       <w:r>
         <w:t>Hauptm</w:t>
@@ -10013,16 +10688,52 @@
         <w:t xml:space="preserve">Um in ein Untermenü zu gehen muss der Knopf in der Mitte gedrückt werden. Analog zu Hauptmenü können die Untermenüs </w:t>
       </w:r>
       <w:r>
-        <w:t xml:space="preserve">mit den Tester Hoch und Unten </w:t>
+        <w:t>mit den T</w:t>
+      </w:r>
+      <w:r>
+        <w:t>a</w:t>
+      </w:r>
+      <w:r>
+        <w:t>ste</w:t>
+      </w:r>
+      <w:r>
+        <w:t>n</w:t>
+      </w:r>
+      <w:r>
+        <w:t xml:space="preserve"> Hoch und </w:t>
+      </w:r>
+      <w:r>
+        <w:t>Ru</w:t>
+      </w:r>
+      <w:r>
+        <w:t>nte</w:t>
+      </w:r>
+      <w:r>
+        <w:t>r</w:t>
+      </w:r>
+      <w:r>
+        <w:t xml:space="preserve"> </w:t>
       </w:r>
       <w:r>
         <w:t xml:space="preserve">gesteuert werden. Um zurück </w:t>
       </w:r>
       <w:r>
-        <w:t>in dem Hauptmenü</w:t>
-      </w:r>
-      <w:r>
-        <w:t xml:space="preserve"> zu gelangen muss der Taster in der Mitte gedrückt werden.</w:t>
+        <w:t>in d</w:t>
+      </w:r>
+      <w:r>
+        <w:t>as</w:t>
+      </w:r>
+      <w:r>
+        <w:t xml:space="preserve"> Hauptmenü</w:t>
+      </w:r>
+      <w:r>
+        <w:t xml:space="preserve"> zu gelangen muss d</w:t>
+      </w:r>
+      <w:r>
+        <w:t>ie</w:t>
+      </w:r>
+      <w:r>
+        <w:t xml:space="preserve"> Taste in der Mitte gedrückt werden.</w:t>
       </w:r>
     </w:p>
     <w:p>
@@ -10094,7 +10805,25 @@
         <w:jc w:val="both"/>
       </w:pPr>
       <w:r>
-        <w:t xml:space="preserve">Damit der Python Script fehlerfrei funktionieren kann müssen die Benötigte Python Libraries installiert werden. </w:t>
+        <w:t>Damit der Python Script fehlerfrei funktionieren kann</w:t>
+      </w:r>
+      <w:r>
+        <w:t>,</w:t>
+      </w:r>
+      <w:r>
+        <w:t xml:space="preserve"> müssen die </w:t>
+      </w:r>
+      <w:r>
+        <w:t>b</w:t>
+      </w:r>
+      <w:r>
+        <w:t>enötigte</w:t>
+      </w:r>
+      <w:r>
+        <w:t>n</w:t>
+      </w:r>
+      <w:r>
+        <w:t xml:space="preserve"> Python Libraries installiert werden. </w:t>
       </w:r>
       <w:r>
         <w:t xml:space="preserve">Zusätzlich </w:t>
@@ -10115,7 +10844,25 @@
         <w:t xml:space="preserve"> </w:t>
       </w:r>
       <w:r>
-        <w:t xml:space="preserve">das Betriebssystem auf dem neusten Stand aktualisiert. Danach werden die Benötigte Programme, falls nicht vorhanden, </w:t>
+        <w:t>das Betriebssystem auf de</w:t>
+      </w:r>
+      <w:r>
+        <w:t>n</w:t>
+      </w:r>
+      <w:r>
+        <w:t xml:space="preserve"> neusten Stand aktualisiert. Danach werden die </w:t>
+      </w:r>
+      <w:r>
+        <w:t>b</w:t>
+      </w:r>
+      <w:r>
+        <w:t>enötigte</w:t>
+      </w:r>
+      <w:r>
+        <w:t>n</w:t>
+      </w:r>
+      <w:r>
+        <w:t xml:space="preserve"> Programme, falls nicht vorhanden, </w:t>
       </w:r>
       <w:r>
         <w:t>installiert</w:t>
@@ -10127,7 +10874,13 @@
         <w:t>die</w:t>
       </w:r>
       <w:r>
-        <w:t xml:space="preserve"> Python Libraries installiert, um die GPIOs und das Display ansteuern zu können. Schliesslich wird die I2C Bus aktiviert und die I2C </w:t>
+        <w:t xml:space="preserve"> Python Libraries installiert, um die GPIOs und das Display ansteuern zu können. Schliesslich wird d</w:t>
+      </w:r>
+      <w:r>
+        <w:t xml:space="preserve">er </w:t>
+      </w:r>
+      <w:r>
+        <w:t xml:space="preserve">I2C Bus aktiviert und die I2C </w:t>
       </w:r>
       <w:proofErr w:type="spellStart"/>
       <w:r>
@@ -10135,7 +10888,19 @@
       </w:r>
       <w:proofErr w:type="spellEnd"/>
       <w:r>
-        <w:t xml:space="preserve"> von der Standard 100kHz auf 1Mhz eingestellt.</w:t>
+        <w:t xml:space="preserve"> vo</w:t>
+      </w:r>
+      <w:r>
+        <w:t>m</w:t>
+      </w:r>
+      <w:r>
+        <w:t xml:space="preserve"> Standard</w:t>
+      </w:r>
+      <w:r>
+        <w:t xml:space="preserve">wert von </w:t>
+      </w:r>
+      <w:r>
+        <w:t>100kHz auf 1Mhz eingestellt.</w:t>
       </w:r>
     </w:p>
     <w:p>
@@ -10152,7 +10917,13 @@
         <w:jc w:val="both"/>
       </w:pPr>
       <w:r>
-        <w:t xml:space="preserve">Um an Systeminformationen zuzugreifen wurden </w:t>
+        <w:t>Um a</w:t>
+      </w:r>
+      <w:r>
+        <w:t>uf</w:t>
+      </w:r>
+      <w:r>
+        <w:t xml:space="preserve"> Systeminformationen zuzugreifen wurden </w:t>
       </w:r>
       <w:proofErr w:type="spellStart"/>
       <w:r>
@@ -10168,7 +10939,13 @@
       </w:r>
       <w:proofErr w:type="spellEnd"/>
       <w:r>
-        <w:t xml:space="preserve"> ist die Standard Linux Shell. Mithilfe einer Funktion der «</w:t>
+        <w:t xml:space="preserve"> ist die Standard Linux Shell. Mithilfe einer Funktion de</w:t>
+      </w:r>
+      <w:r>
+        <w:t xml:space="preserve">s </w:t>
+      </w:r>
+      <w:r>
+        <w:t>«</w:t>
       </w:r>
       <w:proofErr w:type="spellStart"/>
       <w:r>
@@ -10248,10 +11025,19 @@
         <w:jc w:val="both"/>
       </w:pPr>
       <w:r>
-        <w:t xml:space="preserve">Mit diesem Befehl kann der Name der Wi-Fi </w:t>
-      </w:r>
-      <w:r>
-        <w:t>Netzwerk,</w:t>
+        <w:t>Mit diesem Befehl kann der Name de</w:t>
+      </w:r>
+      <w:r>
+        <w:t>s</w:t>
+      </w:r>
+      <w:r>
+        <w:t xml:space="preserve"> Wi-Fi </w:t>
+      </w:r>
+      <w:r>
+        <w:t>Netzwerk</w:t>
+      </w:r>
+      <w:r>
+        <w:t>s,</w:t>
       </w:r>
       <w:r>
         <w:t xml:space="preserve"> mit dem </w:t>
@@ -10508,7 +11294,25 @@
       </w:r>
       <w:proofErr w:type="spellEnd"/>
       <w:r>
-        <w:t>» wird den Wert mit zwei nachkommastellen formatiert und danach der Prozent Zeichen «%» angehängt.</w:t>
+        <w:t xml:space="preserve">» wird den Wert mit zwei </w:t>
+      </w:r>
+      <w:r>
+        <w:t>N</w:t>
+      </w:r>
+      <w:r>
+        <w:t>achkommastellen formatiert und danach d</w:t>
+      </w:r>
+      <w:r>
+        <w:t>as</w:t>
+      </w:r>
+      <w:r>
+        <w:t xml:space="preserve"> Prozent</w:t>
+      </w:r>
+      <w:r>
+        <w:t>z</w:t>
+      </w:r>
+      <w:r>
+        <w:t>eichen «%» angehängt.</w:t>
       </w:r>
     </w:p>
     <w:p>
@@ -10624,7 +11428,21 @@
         <w:jc w:val="both"/>
       </w:pPr>
       <w:r>
-        <w:t>Mit diesem Befehl wird die CPU-Temperatur in Milli Grad Celsius ausgegeben. Mit</w:t>
+        <w:t xml:space="preserve">Mit diesem Befehl wird die CPU-Temperatur in </w:t>
+      </w:r>
+      <w:proofErr w:type="spellStart"/>
+      <w:r>
+        <w:t>Milli</w:t>
+      </w:r>
+      <w:r>
+        <w:t>g</w:t>
+      </w:r>
+      <w:r>
+        <w:t>rad</w:t>
+      </w:r>
+      <w:proofErr w:type="spellEnd"/>
+      <w:r>
+        <w:t xml:space="preserve"> Celsius ausgegeben. Mit</w:t>
       </w:r>
       <w:r>
         <w:t>hilfe des</w:t>
@@ -10797,7 +11615,17 @@
       </w:r>
       <w:proofErr w:type="spellEnd"/>
       <w:r>
-        <w:t>» Befehl wird die frei verfügbarer RAM in Prozent ausgerechnet und mit zwei relevante nachkommastellen ausgegeben.</w:t>
+        <w:t xml:space="preserve">» </w:t>
+      </w:r>
+      <w:r>
+        <w:lastRenderedPageBreak/>
+        <w:t>Befehl wird die frei verfügbarer RAM in Prozent ausgerechnet und mit zwei relevante</w:t>
+      </w:r>
+      <w:r>
+        <w:t>n N</w:t>
+      </w:r>
+      <w:r>
+        <w:t>achkommastellen ausgegeben.</w:t>
       </w:r>
     </w:p>
     <w:p>
@@ -10806,7 +11634,6 @@
         <w:jc w:val="both"/>
       </w:pPr>
       <w:r>
-        <w:lastRenderedPageBreak/>
         <w:t>Flash Speicher Auslastung</w:t>
       </w:r>
     </w:p>
@@ -11005,7 +11832,19 @@
         <w:t>die gesamten physisch installierten Speicher</w:t>
       </w:r>
       <w:r>
-        <w:t xml:space="preserve"> in Gigabytes und die frei Verfügbare Speicher in Gigabytes und in Prozent ausgegeben. Mit dem Befehl «</w:t>
+        <w:t xml:space="preserve"> in Gigabytes und d</w:t>
+      </w:r>
+      <w:r>
+        <w:t>er</w:t>
+      </w:r>
+      <w:r>
+        <w:t xml:space="preserve"> frei </w:t>
+      </w:r>
+      <w:r>
+        <w:t>v</w:t>
+      </w:r>
+      <w:r>
+        <w:t>erfügbare Speicher in Gigabytes und in Prozent ausgegeben. Mit dem Befehl «</w:t>
       </w:r>
       <w:proofErr w:type="spellStart"/>
       <w:r>
@@ -11013,7 +11852,7 @@
       </w:r>
       <w:proofErr w:type="spellEnd"/>
       <w:r>
-        <w:t>» werden die Werten formatiert ausgegeben.</w:t>
+        <w:t>» werden die Werte formatiert ausgegeben.</w:t>
       </w:r>
     </w:p>
     <w:p>
@@ -11044,13 +11883,28 @@
         <w:t xml:space="preserve"> in Hintergrund laufen. Es hat verschieden </w:t>
       </w:r>
       <w:r>
-        <w:t>Möglichkeiten, dieser Vorgang</w:t>
-      </w:r>
-      <w:r>
-        <w:t xml:space="preserve"> zu automatisieren. Es wurde entschieden d</w:t>
-      </w:r>
-      <w:r>
-        <w:t>er Tool</w:t>
+        <w:t>Möglichkeiten, diese</w:t>
+      </w:r>
+      <w:r>
+        <w:t xml:space="preserve">n </w:t>
+      </w:r>
+      <w:r>
+        <w:t>Vorgang</w:t>
+      </w:r>
+      <w:r>
+        <w:t xml:space="preserve"> zu automatisieren. Es wurde entschieden</w:t>
+      </w:r>
+      <w:r>
+        <w:t>,</w:t>
+      </w:r>
+      <w:r>
+        <w:t xml:space="preserve"> d</w:t>
+      </w:r>
+      <w:r>
+        <w:t xml:space="preserve">as </w:t>
+      </w:r>
+      <w:r>
+        <w:t>Tool</w:t>
       </w:r>
       <w:r>
         <w:t xml:space="preserve"> </w:t>
@@ -11144,7 +11998,13 @@
     </w:p>
     <w:p>
       <w:r>
-        <w:t xml:space="preserve">Grundsätzlich können Aufgaben in ein Sogenannten </w:t>
+        <w:t xml:space="preserve">Grundsätzlich können Aufgaben in ein </w:t>
+      </w:r>
+      <w:r>
+        <w:t>s</w:t>
+      </w:r>
+      <w:r>
+        <w:t xml:space="preserve">ogenannten </w:t>
       </w:r>
       <w:proofErr w:type="spellStart"/>
       <w:r>
@@ -11152,7 +12012,13 @@
       </w:r>
       <w:proofErr w:type="spellEnd"/>
       <w:r>
-        <w:t xml:space="preserve"> File hinzugefügt werden, dazu muss spezifiziert, wann die Aufgaben ausgeführt werden müssen (Zeit oder Ereignisse wie z.B. Neustart). Jeder Benutzer hat ein </w:t>
+        <w:t xml:space="preserve"> File hinzugefügt werden, dazu muss spezifiziert</w:t>
+      </w:r>
+      <w:r>
+        <w:t xml:space="preserve"> werden,</w:t>
+      </w:r>
+      <w:r>
+        <w:t xml:space="preserve"> wann die Aufgaben ausgeführt werden müssen (Zeit oder Ereignisse wie z.B. Neustart). Jeder Benutzer hat ein </w:t>
       </w:r>
       <w:proofErr w:type="spellStart"/>
       <w:r>
@@ -11165,7 +12031,19 @@
     </w:p>
     <w:p>
       <w:r>
-        <w:t>Um dieser File zu öffnen muss folgende Kommando ausgeführt werden:</w:t>
+        <w:t>Um diese</w:t>
+      </w:r>
+      <w:r>
+        <w:t xml:space="preserve">s </w:t>
+      </w:r>
+      <w:r>
+        <w:t>File zu öffnen muss folgende</w:t>
+      </w:r>
+      <w:r>
+        <w:t>s</w:t>
+      </w:r>
+      <w:r>
+        <w:t xml:space="preserve"> Kommando ausgeführt werden:</w:t>
       </w:r>
     </w:p>
     <w:p>
@@ -11193,7 +12071,19 @@
     </w:p>
     <w:p>
       <w:r>
-        <w:t>In diesem Fall sieht die Aufgabe Eintrag so aus:</w:t>
+        <w:t xml:space="preserve">In diesem Fall sieht </w:t>
+      </w:r>
+      <w:r>
+        <w:t xml:space="preserve">der Eintrag für </w:t>
+      </w:r>
+      <w:r>
+        <w:t>die</w:t>
+      </w:r>
+      <w:r>
+        <w:t>se</w:t>
+      </w:r>
+      <w:r>
+        <w:t xml:space="preserve"> Aufgabe so aus:</w:t>
       </w:r>
     </w:p>
     <w:p>
@@ -11221,7 +12111,25 @@
     </w:p>
     <w:p>
       <w:r>
-        <w:t>In andere Wörter, nach jedem Neustart führt das Skript «autostart.sh» aus.</w:t>
+        <w:t>In andere</w:t>
+      </w:r>
+      <w:r>
+        <w:t>n</w:t>
+      </w:r>
+      <w:r>
+        <w:t xml:space="preserve"> W</w:t>
+      </w:r>
+      <w:r>
+        <w:t>o</w:t>
+      </w:r>
+      <w:r>
+        <w:t>rte</w:t>
+      </w:r>
+      <w:r>
+        <w:t>n</w:t>
+      </w:r>
+      <w:r>
+        <w:t>, nach jedem Neustart führt das Skript «autostart.sh» aus.</w:t>
       </w:r>
     </w:p>
     <w:p>
@@ -11487,6 +12395,7 @@
           <w:szCs w:val="18"/>
           <w:lang w:val="en-CH" w:eastAsia="en-GB"/>
         </w:rPr>
+        <w:lastRenderedPageBreak/>
         <w:t>sudo -E python3 ./main.py &amp;</w:t>
       </w:r>
     </w:p>
@@ -11505,8 +12414,13 @@
     </w:p>
     <w:p>
       <w:r>
-        <w:lastRenderedPageBreak/>
-        <w:t xml:space="preserve">Bevor das Hauptprogramm ausgeführt werden kann, muss sichergestellt </w:t>
+        <w:t>Bevor das Hauptprogramm ausgeführt werden kann</w:t>
+      </w:r>
+      <w:r>
+        <w:t xml:space="preserve"> </w:t>
+      </w:r>
+      <w:r>
+        <w:t xml:space="preserve">muss sichergestellt </w:t>
       </w:r>
       <w:r>
         <w:t>werden,</w:t>
@@ -11515,7 +12429,19 @@
         <w:t xml:space="preserve"> dass man </w:t>
       </w:r>
       <w:r>
-        <w:t>sich in das richtige Directory</w:t>
+        <w:t>sich i</w:t>
+      </w:r>
+      <w:r>
+        <w:t>m</w:t>
+      </w:r>
+      <w:r>
+        <w:t xml:space="preserve"> richtige</w:t>
+      </w:r>
+      <w:r>
+        <w:t>n</w:t>
+      </w:r>
+      <w:r>
+        <w:t xml:space="preserve"> Directory</w:t>
       </w:r>
       <w:r>
         <w:t xml:space="preserve"> </w:t>
@@ -11535,7 +12461,13 @@
     </w:p>
     <w:p>
       <w:r>
-        <w:t>Danach wird der der Python Skript dem Superuser Benutzer im Hintergrund ausgeführt.</w:t>
+        <w:t xml:space="preserve">Danach wird der Python Skript </w:t>
+      </w:r>
+      <w:r>
+        <w:t>als Administrator</w:t>
+      </w:r>
+      <w:r>
+        <w:t xml:space="preserve"> im Hintergrund ausgeführt.</w:t>
       </w:r>
     </w:p>
     <w:p>
@@ -11617,7 +12549,6 @@
         <w:docPartUnique/>
       </w:docPartObj>
     </w:sdtPr>
-    <w:sdtEndPr/>
     <w:sdtContent>
       <w:p>
         <w:pPr>
@@ -11641,7 +12572,6 @@
             <w:dataBinding w:prefixMappings="xmlns:ns0='http://purl.org/dc/elements/1.1/' xmlns:ns1='http://schemas.openxmlformats.org/package/2006/metadata/core-properties' " w:xpath="/ns1:coreProperties[1]/ns0:creator[1]" w:storeItemID="{6C3C8BC8-F283-45AE-878A-BAB7291924A1}"/>
             <w:text/>
           </w:sdtPr>
-          <w:sdtEndPr/>
           <w:sdtContent>
             <w:proofErr w:type="spellStart"/>
             <w:r>
@@ -11682,7 +12612,6 @@
             <w:dataBinding w:prefixMappings="xmlns:ns0='http://purl.org/dc/elements/1.1/' xmlns:ns1='http://schemas.openxmlformats.org/package/2006/metadata/core-properties' " w:xpath="/ns1:coreProperties[1]/ns0:creator[1]" w:storeItemID="{6C3C8BC8-F283-45AE-878A-BAB7291924A1}"/>
             <w:text/>
           </w:sdtPr>
-          <w:sdtEndPr/>
           <w:sdtContent>
             <w:r>
               <w:rPr>
@@ -11930,7 +12859,6 @@
         <w:docPartUnique/>
       </w:docPartObj>
     </w:sdtPr>
-    <w:sdtEndPr/>
     <w:sdtContent>
       <w:p>
         <w:pPr>
@@ -12133,7 +13061,6 @@
         <w:docPartUnique/>
       </w:docPartObj>
     </w:sdtPr>
-    <w:sdtEndPr/>
     <w:sdtContent>
       <w:p>
         <w:pPr>
@@ -12393,7 +13320,6 @@
         <w:dataBinding w:prefixMappings="xmlns:ns0='http://purl.org/dc/elements/1.1/' xmlns:ns1='http://schemas.openxmlformats.org/package/2006/metadata/core-properties' " w:xpath="/ns1:coreProperties[1]/ns0:title[1]" w:storeItemID="{6C3C8BC8-F283-45AE-878A-BAB7291924A1}"/>
         <w:text/>
       </w:sdtPr>
-      <w:sdtEndPr/>
       <w:sdtContent>
         <w:proofErr w:type="spellStart"/>
         <w:r>
@@ -12518,7 +13444,6 @@
         <w:dataBinding w:prefixMappings="xmlns:ns0='http://purl.org/dc/elements/1.1/' xmlns:ns1='http://schemas.openxmlformats.org/package/2006/metadata/core-properties' " w:xpath="/ns1:coreProperties[1]/ns0:title[1]" w:storeItemID="{6C3C8BC8-F283-45AE-878A-BAB7291924A1}"/>
         <w:text/>
       </w:sdtPr>
-      <w:sdtEndPr/>
       <w:sdtContent>
         <w:proofErr w:type="spellStart"/>
         <w:r>
@@ -15126,10 +16051,10 @@
   </w:font>
   <w:font w:name="Wingdings">
     <w:panose1 w:val="05000000000000000000"/>
-    <w:charset w:val="02"/>
-    <w:family w:val="auto"/>
+    <w:charset w:val="4D"/>
+    <w:family w:val="decorative"/>
     <w:pitch w:val="variable"/>
-    <w:sig w:usb0="00000000" w:usb1="10000000" w:usb2="00000000" w:usb3="00000000" w:csb0="80000000" w:csb1="00000000"/>
+    <w:sig w:usb0="00000003" w:usb1="00000000" w:usb2="00000000" w:usb3="00000000" w:csb0="80000001" w:csb1="00000000"/>
   </w:font>
   <w:font w:name="Calibri">
     <w:panose1 w:val="020F0502020204030204"/>
@@ -15167,7 +16092,7 @@
     <w:sig w:usb0="A10006FF" w:usb1="4000205B" w:usb2="00000010" w:usb3="00000000" w:csb0="0000019F" w:csb1="00000000"/>
   </w:font>
   <w:font w:name="Menlo">
-    <w:altName w:val="﷽﷽﷽﷽﷽﷽⸷Ɛ"/>
+    <w:altName w:val="﷽﷽﷽﷽﷽﷽ୁ衎ĝތ"/>
     <w:panose1 w:val="020B0609030804020204"/>
     <w:charset w:val="00"/>
     <w:family w:val="modern"/>
@@ -15208,6 +16133,7 @@
     <w:rsid w:val="00463A39"/>
     <w:rsid w:val="004C0CAD"/>
     <w:rsid w:val="004E4A01"/>
+    <w:rsid w:val="005206B5"/>
     <w:rsid w:val="00524678"/>
     <w:rsid w:val="00567F93"/>
     <w:rsid w:val="00585A1F"/>
@@ -15221,7 +16147,6 @@
     <w:rsid w:val="00A65ADE"/>
     <w:rsid w:val="00C5208F"/>
     <w:rsid w:val="00C940B2"/>
-    <w:rsid w:val="00CA7FAC"/>
     <w:rsid w:val="00CF23F1"/>
     <w:rsid w:val="00D96D74"/>
     <w:rsid w:val="00DA5BF3"/>

</xml_diff>

<commit_message>
Biral Logo removed from documentation.
</commit_message>
<xml_diff>
--- a/docs/Dokumentation.docx
+++ b/docs/Dokumentation.docx
@@ -15,69 +15,6 @@
         <w:spacing w:line="276" w:lineRule="auto"/>
         <w:jc w:val="both"/>
       </w:pPr>
-      <w:r>
-        <w:rPr>
-          <w:noProof/>
-          <w:lang w:val="de-DE" w:eastAsia="de-DE"/>
-        </w:rPr>
-        <w:drawing>
-          <wp:anchor distT="0" distB="0" distL="114300" distR="114300" simplePos="0" relativeHeight="251658240" behindDoc="1" locked="0" layoutInCell="1" allowOverlap="1" wp14:anchorId="58E031EB" wp14:editId="2BE7F2BE">
-            <wp:simplePos x="0" y="0"/>
-            <wp:positionH relativeFrom="margin">
-              <wp:align>right</wp:align>
-            </wp:positionH>
-            <wp:positionV relativeFrom="paragraph">
-              <wp:posOffset>0</wp:posOffset>
-            </wp:positionV>
-            <wp:extent cx="2191373" cy="838200"/>
-            <wp:effectExtent l="0" t="0" r="0" b="0"/>
-            <wp:wrapTight wrapText="bothSides">
-              <wp:wrapPolygon edited="0">
-                <wp:start x="0" y="0"/>
-                <wp:lineTo x="0" y="21109"/>
-                <wp:lineTo x="21412" y="21109"/>
-                <wp:lineTo x="21412" y="0"/>
-                <wp:lineTo x="0" y="0"/>
-              </wp:wrapPolygon>
-            </wp:wrapTight>
-            <wp:docPr id="2" name="Grafik 2"/>
-            <wp:cNvGraphicFramePr>
-              <a:graphicFrameLocks xmlns:a="http://schemas.openxmlformats.org/drawingml/2006/main" noChangeAspect="1"/>
-            </wp:cNvGraphicFramePr>
-            <a:graphic xmlns:a="http://schemas.openxmlformats.org/drawingml/2006/main">
-              <a:graphicData uri="http://schemas.openxmlformats.org/drawingml/2006/picture">
-                <pic:pic xmlns:pic="http://schemas.openxmlformats.org/drawingml/2006/picture">
-                  <pic:nvPicPr>
-                    <pic:cNvPr id="2" name="Biral Logo.jpg"/>
-                    <pic:cNvPicPr/>
-                  </pic:nvPicPr>
-                  <pic:blipFill>
-                    <a:blip r:embed="rId11">
-                      <a:extLst>
-                        <a:ext uri="{28A0092B-C50C-407E-A947-70E740481C1C}">
-                          <a14:useLocalDpi xmlns:a14="http://schemas.microsoft.com/office/drawing/2010/main" val="0"/>
-                        </a:ext>
-                      </a:extLst>
-                    </a:blip>
-                    <a:stretch>
-                      <a:fillRect/>
-                    </a:stretch>
-                  </pic:blipFill>
-                  <pic:spPr>
-                    <a:xfrm>
-                      <a:off x="0" y="0"/>
-                      <a:ext cx="2191373" cy="838200"/>
-                    </a:xfrm>
-                    <a:prstGeom prst="rect">
-                      <a:avLst/>
-                    </a:prstGeom>
-                  </pic:spPr>
-                </pic:pic>
-              </a:graphicData>
-            </a:graphic>
-          </wp:anchor>
-        </w:drawing>
-      </w:r>
     </w:p>
     <w:p>
       <w:pPr>
@@ -152,6 +89,11 @@
             <w:dataBinding w:prefixMappings="xmlns:ns0='http://schemas.openxmlformats.org/package/2006/metadata/core-properties' xmlns:ns1='http://purl.org/dc/elements/1.1/'" w:xpath="/ns0:coreProperties[1]/ns1:title[1]" w:storeItemID="{6C3C8BC8-F283-45AE-878A-BAB7291924A1}"/>
             <w:text/>
           </w:sdtPr>
+          <w:sdtEndPr>
+            <w:rPr>
+              <w:rStyle w:val="TitleChar"/>
+            </w:rPr>
+          </w:sdtEndPr>
           <w:sdtContent>
             <w:tc>
               <w:tcPr>
@@ -171,6 +113,7 @@
                     <w:szCs w:val="80"/>
                   </w:rPr>
                 </w:pPr>
+                <w:proofErr w:type="spellStart"/>
                 <w:r>
                   <w:rPr>
                     <w:rStyle w:val="TitleChar"/>
@@ -181,6 +124,7 @@
                   </w:rPr>
                   <w:t>Berrycase</w:t>
                 </w:r>
+                <w:proofErr w:type="spellEnd"/>
               </w:p>
             </w:tc>
           </w:sdtContent>
@@ -204,6 +148,7 @@
             <w:dataBinding w:prefixMappings="xmlns:ns0='http://schemas.openxmlformats.org/package/2006/metadata/core-properties' xmlns:ns1='http://purl.org/dc/elements/1.1/'" w:xpath="/ns0:coreProperties[1]/ns1:subject[1]" w:storeItemID="{6C3C8BC8-F283-45AE-878A-BAB7291924A1}"/>
             <w:text/>
           </w:sdtPr>
+          <w:sdtEndPr/>
           <w:sdtContent>
             <w:tc>
               <w:tcPr>
@@ -294,9 +239,11 @@
       <w:r>
         <w:t xml:space="preserve"> </w:t>
       </w:r>
+      <w:proofErr w:type="spellStart"/>
       <w:r>
         <w:t>Einplatinencomputer</w:t>
       </w:r>
+      <w:proofErr w:type="spellEnd"/>
       <w:r>
         <w:t xml:space="preserve"> Raspberry Pi 4B.</w:t>
       </w:r>
@@ -372,8 +319,16 @@
         <w:rPr>
           <w:rFonts w:cs="Arial"/>
         </w:rPr>
-        <w:t>Enrico Cirignaco</w:t>
-      </w:r>
+        <w:t xml:space="preserve">Enrico </w:t>
+      </w:r>
+      <w:proofErr w:type="spellStart"/>
+      <w:r>
+        <w:rPr>
+          <w:rFonts w:cs="Arial"/>
+        </w:rPr>
+        <w:t>Cirignaco</w:t>
+      </w:r>
+      <w:proofErr w:type="spellEnd"/>
       <w:r>
         <w:rPr>
           <w:rFonts w:cs="Arial"/>
@@ -397,8 +352,16 @@
         <w:rPr>
           <w:rFonts w:cs="Arial"/>
         </w:rPr>
-        <w:t>Matthias Burri</w:t>
-      </w:r>
+        <w:t xml:space="preserve">Matthias </w:t>
+      </w:r>
+      <w:proofErr w:type="spellStart"/>
+      <w:r>
+        <w:rPr>
+          <w:rFonts w:cs="Arial"/>
+        </w:rPr>
+        <w:t>Burri</w:t>
+      </w:r>
+      <w:proofErr w:type="spellEnd"/>
       <w:r>
         <w:rPr>
           <w:rFonts w:cs="Arial"/>
@@ -427,8 +390,16 @@
         <w:rPr>
           <w:rFonts w:cs="Arial"/>
         </w:rPr>
-        <w:t>Matthias Burri</w:t>
-      </w:r>
+        <w:t xml:space="preserve">Matthias </w:t>
+      </w:r>
+      <w:proofErr w:type="spellStart"/>
+      <w:r>
+        <w:rPr>
+          <w:rFonts w:cs="Arial"/>
+        </w:rPr>
+        <w:t>Burri</w:t>
+      </w:r>
+      <w:proofErr w:type="spellEnd"/>
       <w:r>
         <w:rPr>
           <w:rFonts w:cs="Arial"/>
@@ -500,7 +471,7 @@
           <w:rFonts w:cs="Arial"/>
           <w:noProof/>
         </w:rPr>
-        <w:t>15.12.20</w:t>
+        <w:t>05.02.21</w:t>
       </w:r>
       <w:r>
         <w:rPr>
@@ -518,9 +489,9 @@
         <w:spacing w:line="276" w:lineRule="auto"/>
         <w:jc w:val="both"/>
         <w:sectPr>
-          <w:headerReference w:type="default" r:id="rId12"/>
-          <w:footerReference w:type="default" r:id="rId13"/>
-          <w:headerReference w:type="first" r:id="rId14"/>
+          <w:headerReference w:type="default" r:id="rId11"/>
+          <w:footerReference w:type="default" r:id="rId12"/>
+          <w:headerReference w:type="first" r:id="rId13"/>
           <w:pgSz w:w="11906" w:h="16838"/>
           <w:pgMar w:top="1417" w:right="1417" w:bottom="1134" w:left="1417" w:header="567" w:footer="567" w:gutter="0"/>
           <w:cols w:space="708"/>
@@ -939,7 +910,21 @@
         <w:rPr>
           <w:rFonts w:cs="Arial"/>
         </w:rPr>
-        <w:t>ühl zu behalten wurde im Gerät ein 20mm Lüfter eingebaut. Die Geschwindigkeit des Lüfters kann mit einem automatischen oder einem manuellen Modus angesteuert werden. Die Kerneigenschaft vom berrycase ist die UPS Funktion (aus dem Englis</w:t>
+        <w:t xml:space="preserve">ühl zu behalten wurde im Gerät ein 20mm Lüfter eingebaut. Die Geschwindigkeit des Lüfters kann mit einem automatischen oder einem manuellen Modus angesteuert werden. Die Kerneigenschaft vom </w:t>
+      </w:r>
+      <w:proofErr w:type="spellStart"/>
+      <w:r>
+        <w:rPr>
+          <w:rFonts w:cs="Arial"/>
+        </w:rPr>
+        <w:t>berrycase</w:t>
+      </w:r>
+      <w:proofErr w:type="spellEnd"/>
+      <w:r>
+        <w:rPr>
+          <w:rFonts w:cs="Arial"/>
+        </w:rPr>
+        <w:t xml:space="preserve"> ist die UPS Funktion (aus dem Englis</w:t>
       </w:r>
       <w:r>
         <w:rPr>
@@ -1127,7 +1112,14 @@
         <w:rPr>
           <w:rFonts w:cs="Arial"/>
         </w:rPr>
-        <w:t xml:space="preserve"> Akku eingebaut werden. Das Kühlungssystem könnte auch so erweitert werden, dass die CPU/GPU übertakt</w:t>
+        <w:t xml:space="preserve"> Akku eingebaut werden. Das Kühlungssystem könnte auch so erweitert werden, dass die CPU/GPU </w:t>
+      </w:r>
+      <w:proofErr w:type="spellStart"/>
+      <w:r>
+        <w:rPr>
+          <w:rFonts w:cs="Arial"/>
+        </w:rPr>
+        <w:t>übertakt</w:t>
       </w:r>
       <w:r>
         <w:rPr>
@@ -1135,6 +1127,7 @@
         </w:rPr>
         <w:t>et</w:t>
       </w:r>
+      <w:proofErr w:type="spellEnd"/>
       <w:r>
         <w:rPr>
           <w:rFonts w:cs="Arial"/>
@@ -6443,12 +6436,37 @@
         </w:rPr>
         <w:tab/>
       </w:r>
+      <w:proofErr w:type="spellStart"/>
       <w:r>
         <w:rPr>
           <w:rFonts w:cs="Arial"/>
           <w:lang w:val="de-DE"/>
         </w:rPr>
-        <w:t>Organic Light Emitting Diode</w:t>
+        <w:t>Organic</w:t>
+      </w:r>
+      <w:proofErr w:type="spellEnd"/>
+      <w:r>
+        <w:rPr>
+          <w:rFonts w:cs="Arial"/>
+          <w:lang w:val="de-DE"/>
+        </w:rPr>
+        <w:t xml:space="preserve"> Light </w:t>
+      </w:r>
+      <w:proofErr w:type="spellStart"/>
+      <w:r>
+        <w:rPr>
+          <w:rFonts w:cs="Arial"/>
+          <w:lang w:val="de-DE"/>
+        </w:rPr>
+        <w:t>Emitting</w:t>
+      </w:r>
+      <w:proofErr w:type="spellEnd"/>
+      <w:r>
+        <w:rPr>
+          <w:rFonts w:cs="Arial"/>
+          <w:lang w:val="de-DE"/>
+        </w:rPr>
+        <w:t xml:space="preserve"> Diode</w:t>
       </w:r>
     </w:p>
     <w:p>
@@ -6763,12 +6781,42 @@
         </w:rPr>
         <w:tab/>
       </w:r>
+      <w:proofErr w:type="spellStart"/>
       <w:r>
         <w:rPr>
           <w:lang w:val="de-DE"/>
         </w:rPr>
-        <w:t>Battery management system</w:t>
-      </w:r>
+        <w:t>Battery</w:t>
+      </w:r>
+      <w:proofErr w:type="spellEnd"/>
+      <w:r>
+        <w:rPr>
+          <w:lang w:val="de-DE"/>
+        </w:rPr>
+        <w:t xml:space="preserve"> </w:t>
+      </w:r>
+      <w:proofErr w:type="spellStart"/>
+      <w:r>
+        <w:rPr>
+          <w:lang w:val="de-DE"/>
+        </w:rPr>
+        <w:t>management</w:t>
+      </w:r>
+      <w:proofErr w:type="spellEnd"/>
+      <w:r>
+        <w:rPr>
+          <w:lang w:val="de-DE"/>
+        </w:rPr>
+        <w:t xml:space="preserve"> </w:t>
+      </w:r>
+      <w:proofErr w:type="spellStart"/>
+      <w:r>
+        <w:rPr>
+          <w:lang w:val="de-DE"/>
+        </w:rPr>
+        <w:t>system</w:t>
+      </w:r>
+      <w:proofErr w:type="spellEnd"/>
     </w:p>
     <w:p>
       <w:pPr>
@@ -7227,6 +7275,7 @@
           <w:lang w:val="fr-CH"/>
         </w:rPr>
       </w:pPr>
+      <w:proofErr w:type="spellStart"/>
       <w:r>
         <w:rPr>
           <w:rFonts w:cs="Arial"/>
@@ -7236,6 +7285,7 @@
         </w:rPr>
         <w:t>SoC</w:t>
       </w:r>
+      <w:proofErr w:type="spellEnd"/>
       <w:r>
         <w:rPr>
           <w:rFonts w:cs="Arial"/>
@@ -7303,8 +7353,33 @@
           <w:lang w:val="fr-CH"/>
         </w:rPr>
         <w:tab/>
-        <w:t>Passive Infrared Sensor</w:t>
-      </w:r>
+        <w:t xml:space="preserve">Passive </w:t>
+      </w:r>
+      <w:proofErr w:type="spellStart"/>
+      <w:r>
+        <w:rPr>
+          <w:rFonts w:cs="Arial"/>
+          <w:lang w:val="fr-CH"/>
+        </w:rPr>
+        <w:t>Infrared</w:t>
+      </w:r>
+      <w:proofErr w:type="spellEnd"/>
+      <w:r>
+        <w:rPr>
+          <w:rFonts w:cs="Arial"/>
+          <w:lang w:val="fr-CH"/>
+        </w:rPr>
+        <w:t xml:space="preserve"> </w:t>
+      </w:r>
+      <w:proofErr w:type="spellStart"/>
+      <w:r>
+        <w:rPr>
+          <w:rFonts w:cs="Arial"/>
+          <w:lang w:val="fr-CH"/>
+        </w:rPr>
+        <w:t>Sensor</w:t>
+      </w:r>
+      <w:proofErr w:type="spellEnd"/>
     </w:p>
     <w:p>
       <w:pPr>
@@ -7344,12 +7419,21 @@
         </w:rPr>
         <w:tab/>
       </w:r>
+      <w:proofErr w:type="spellStart"/>
       <w:r>
         <w:rPr>
           <w:rFonts w:cs="Arial"/>
           <w:lang w:val="fr-CH"/>
         </w:rPr>
-        <w:t>Transient-voltage-suppression diode</w:t>
+        <w:t>Transient</w:t>
+      </w:r>
+      <w:proofErr w:type="spellEnd"/>
+      <w:r>
+        <w:rPr>
+          <w:rFonts w:cs="Arial"/>
+          <w:lang w:val="fr-CH"/>
+        </w:rPr>
+        <w:t>-voltage-suppression diode</w:t>
       </w:r>
     </w:p>
     <w:p>
@@ -7544,6 +7628,7 @@
         </w:rPr>
         <w:br/>
       </w:r>
+      <w:proofErr w:type="spellStart"/>
       <w:r>
         <w:rPr>
           <w:rFonts w:cs="Arial"/>
@@ -7552,6 +7637,7 @@
         </w:rPr>
         <w:t>uC</w:t>
       </w:r>
+      <w:proofErr w:type="spellEnd"/>
       <w:r>
         <w:rPr>
           <w:rFonts w:cs="Arial"/>
@@ -7572,8 +7658,16 @@
           <w:lang w:val="en-US"/>
         </w:rPr>
         <w:tab/>
+      </w:r>
+      <w:proofErr w:type="spellStart"/>
+      <w:r>
+        <w:rPr>
+          <w:rFonts w:cs="Arial"/>
+          <w:lang w:val="en-US"/>
+        </w:rPr>
         <w:t>Mikrocontroller</w:t>
       </w:r>
+      <w:proofErr w:type="spellEnd"/>
       <w:r>
         <w:rPr>
           <w:rFonts w:cs="Arial"/>
@@ -7664,6 +7758,7 @@
         </w:rPr>
         <w:br/>
       </w:r>
+      <w:proofErr w:type="gramStart"/>
       <w:r>
         <w:rPr>
           <w:rFonts w:cs="Arial"/>
@@ -7672,6 +7767,7 @@
         </w:rPr>
         <w:t>A</w:t>
       </w:r>
+      <w:proofErr w:type="gramEnd"/>
       <w:r>
         <w:rPr>
           <w:rFonts w:cs="Arial"/>
@@ -7832,9 +7928,11 @@
       <w:r>
         <w:t xml:space="preserve"> </w:t>
       </w:r>
+      <w:proofErr w:type="spellStart"/>
       <w:r>
         <w:t>Einplatinencomputer</w:t>
       </w:r>
+      <w:proofErr w:type="spellEnd"/>
       <w:r>
         <w:t xml:space="preserve"> entwickelt und gebaut werden.</w:t>
       </w:r>
@@ -7936,7 +8034,15 @@
         <w:jc w:val="both"/>
       </w:pPr>
       <w:r>
-        <w:t>• Testing / Bugfixing</w:t>
+        <w:t xml:space="preserve">• </w:t>
+      </w:r>
+      <w:proofErr w:type="spellStart"/>
+      <w:r>
+        <w:t>Testing</w:t>
+      </w:r>
+      <w:proofErr w:type="spellEnd"/>
+      <w:r>
+        <w:t xml:space="preserve"> / Bugfixing</w:t>
       </w:r>
     </w:p>
     <w:p>
@@ -7953,7 +8059,15 @@
         <w:jc w:val="both"/>
       </w:pPr>
       <w:r>
-        <w:t>Das Projekt wird mit der „Agilen Arbeitsmethodik“ geleitet. Dementsprechend wird in der Startphase nur eine Grobplanung gemacht und die Meilensteine werden festgesetzt. Ein SCRUM Board und das Project Management Tool „Trello“ werden eingesetzt.</w:t>
+        <w:t>Das Projekt wird mit der „Agilen Arbeitsmethodik“ geleitet. Dementsprechend wird in der Startphase nur eine Grobplanung gemacht und die Meilensteine werden festgesetzt. Ein SCRUM Board und das Project Management Tool „</w:t>
+      </w:r>
+      <w:proofErr w:type="spellStart"/>
+      <w:r>
+        <w:t>Trello</w:t>
+      </w:r>
+      <w:proofErr w:type="spellEnd"/>
+      <w:r>
+        <w:t>“ werden eingesetzt.</w:t>
       </w:r>
     </w:p>
     <w:p>
@@ -7961,7 +8075,15 @@
         <w:jc w:val="both"/>
       </w:pPr>
       <w:r>
-        <w:t xml:space="preserve">Das Projekt wird mit GIT verwaltet und auf Github dokumentiert. Alle Projektunterlagen sind Open-Source. Das Arbeitsjournal wird elektronisch geführt. </w:t>
+        <w:t xml:space="preserve">Das Projekt wird mit GIT verwaltet und auf </w:t>
+      </w:r>
+      <w:proofErr w:type="spellStart"/>
+      <w:r>
+        <w:t>Github</w:t>
+      </w:r>
+      <w:proofErr w:type="spellEnd"/>
+      <w:r>
+        <w:t xml:space="preserve"> dokumentiert. Alle Projektunterlagen sind Open-Source. Das Arbeitsjournal wird elektronisch geführt. </w:t>
       </w:r>
     </w:p>
     <w:p/>
@@ -8070,7 +8192,15 @@
         </w:numPr>
       </w:pPr>
       <w:r>
-        <w:t>Ausschaltknopf (mit soft Shutdown)</w:t>
+        <w:t xml:space="preserve">Ausschaltknopf (mit soft </w:t>
+      </w:r>
+      <w:proofErr w:type="spellStart"/>
+      <w:r>
+        <w:t>Shutdown</w:t>
+      </w:r>
+      <w:proofErr w:type="spellEnd"/>
+      <w:r>
+        <w:t>)</w:t>
       </w:r>
     </w:p>
     <w:p>
@@ -8172,13 +8302,27 @@
         <w:rPr>
           <w:rFonts w:cs="Arial"/>
         </w:rPr>
-        <w:t xml:space="preserve">Stromversorgung über USB </w:t>
-      </w:r>
-      <w:r>
-        <w:rPr>
-          <w:rFonts w:cs="Arial"/>
-        </w:rPr>
-        <w:t>Type-C</w:t>
+        <w:t xml:space="preserve">Stromversorgung über </w:t>
+      </w:r>
+      <w:proofErr w:type="gramStart"/>
+      <w:r>
+        <w:rPr>
+          <w:rFonts w:cs="Arial"/>
+        </w:rPr>
+        <w:t xml:space="preserve">USB </w:t>
+      </w:r>
+      <w:r>
+        <w:rPr>
+          <w:rFonts w:cs="Arial"/>
+        </w:rPr>
+        <w:t>Type</w:t>
+      </w:r>
+      <w:proofErr w:type="gramEnd"/>
+      <w:r>
+        <w:rPr>
+          <w:rFonts w:cs="Arial"/>
+        </w:rPr>
+        <w:t>-C</w:t>
       </w:r>
     </w:p>
     <w:p>
@@ -8697,14 +8841,27 @@
                             <w:r>
                               <w:t xml:space="preserve">Abbildung </w:t>
                             </w:r>
-                            <w:fldSimple w:instr=" SEQ Abbildung \* ARABIC ">
-                              <w:r>
-                                <w:rPr>
-                                  <w:noProof/>
-                                </w:rPr>
-                                <w:t>1</w:t>
-                              </w:r>
-                            </w:fldSimple>
+                            <w:r>
+                              <w:fldChar w:fldCharType="begin"/>
+                            </w:r>
+                            <w:r>
+                              <w:instrText xml:space="preserve"> SEQ Abbildung \* ARABIC </w:instrText>
+                            </w:r>
+                            <w:r>
+                              <w:fldChar w:fldCharType="separate"/>
+                            </w:r>
+                            <w:r>
+                              <w:rPr>
+                                <w:noProof/>
+                              </w:rPr>
+                              <w:t>1</w:t>
+                            </w:r>
+                            <w:r>
+                              <w:rPr>
+                                <w:noProof/>
+                              </w:rPr>
+                              <w:fldChar w:fldCharType="end"/>
+                            </w:r>
                             <w:r>
                               <w:t>: OLED Display</w:t>
                             </w:r>
@@ -8749,14 +8906,27 @@
                       <w:r>
                         <w:t xml:space="preserve">Abbildung </w:t>
                       </w:r>
-                      <w:fldSimple w:instr=" SEQ Abbildung \* ARABIC ">
-                        <w:r>
-                          <w:rPr>
-                            <w:noProof/>
-                          </w:rPr>
-                          <w:t>1</w:t>
-                        </w:r>
-                      </w:fldSimple>
+                      <w:r>
+                        <w:fldChar w:fldCharType="begin"/>
+                      </w:r>
+                      <w:r>
+                        <w:instrText xml:space="preserve"> SEQ Abbildung \* ARABIC </w:instrText>
+                      </w:r>
+                      <w:r>
+                        <w:fldChar w:fldCharType="separate"/>
+                      </w:r>
+                      <w:r>
+                        <w:rPr>
+                          <w:noProof/>
+                        </w:rPr>
+                        <w:t>1</w:t>
+                      </w:r>
+                      <w:r>
+                        <w:rPr>
+                          <w:noProof/>
+                        </w:rPr>
+                        <w:fldChar w:fldCharType="end"/>
+                      </w:r>
                       <w:r>
                         <w:t>: OLED Display</w:t>
                       </w:r>
@@ -8809,7 +8979,7 @@
                     </pic:cNvPicPr>
                   </pic:nvPicPr>
                   <pic:blipFill rotWithShape="1">
-                    <a:blip r:embed="rId15">
+                    <a:blip r:embed="rId14">
                       <a:extLst>
                         <a:ext uri="{28A0092B-C50C-407E-A947-70E740481C1C}">
                           <a14:useLocalDpi xmlns:a14="http://schemas.microsoft.com/office/drawing/2010/main" val="0"/>
@@ -8976,16 +9146,37 @@
                             <w:r>
                               <w:t xml:space="preserve">Abbildung </w:t>
                             </w:r>
-                            <w:fldSimple w:instr=" SEQ Abbildung \* ARABIC ">
-                              <w:r>
-                                <w:rPr>
-                                  <w:noProof/>
-                                </w:rPr>
-                                <w:t>2</w:t>
-                              </w:r>
-                            </w:fldSimple>
                             <w:r>
-                              <w:t>: PowerBoost 1000C</w:t>
+                              <w:fldChar w:fldCharType="begin"/>
+                            </w:r>
+                            <w:r>
+                              <w:instrText xml:space="preserve"> SEQ Abbildung \* ARABIC </w:instrText>
+                            </w:r>
+                            <w:r>
+                              <w:fldChar w:fldCharType="separate"/>
+                            </w:r>
+                            <w:r>
+                              <w:rPr>
+                                <w:noProof/>
+                              </w:rPr>
+                              <w:t>2</w:t>
+                            </w:r>
+                            <w:r>
+                              <w:rPr>
+                                <w:noProof/>
+                              </w:rPr>
+                              <w:fldChar w:fldCharType="end"/>
+                            </w:r>
+                            <w:r>
+                              <w:t xml:space="preserve">: </w:t>
+                            </w:r>
+                            <w:proofErr w:type="spellStart"/>
+                            <w:r>
+                              <w:t>PowerBoost</w:t>
+                            </w:r>
+                            <w:proofErr w:type="spellEnd"/>
+                            <w:r>
+                              <w:t xml:space="preserve"> 1000C</w:t>
                             </w:r>
                             <w:bookmarkEnd w:id="17"/>
                           </w:p>
@@ -9021,16 +9212,37 @@
                       <w:r>
                         <w:t xml:space="preserve">Abbildung </w:t>
                       </w:r>
-                      <w:fldSimple w:instr=" SEQ Abbildung \* ARABIC ">
-                        <w:r>
-                          <w:rPr>
-                            <w:noProof/>
-                          </w:rPr>
-                          <w:t>2</w:t>
-                        </w:r>
-                      </w:fldSimple>
                       <w:r>
-                        <w:t>: PowerBoost 1000C</w:t>
+                        <w:fldChar w:fldCharType="begin"/>
+                      </w:r>
+                      <w:r>
+                        <w:instrText xml:space="preserve"> SEQ Abbildung \* ARABIC </w:instrText>
+                      </w:r>
+                      <w:r>
+                        <w:fldChar w:fldCharType="separate"/>
+                      </w:r>
+                      <w:r>
+                        <w:rPr>
+                          <w:noProof/>
+                        </w:rPr>
+                        <w:t>2</w:t>
+                      </w:r>
+                      <w:r>
+                        <w:rPr>
+                          <w:noProof/>
+                        </w:rPr>
+                        <w:fldChar w:fldCharType="end"/>
+                      </w:r>
+                      <w:r>
+                        <w:t xml:space="preserve">: </w:t>
+                      </w:r>
+                      <w:proofErr w:type="spellStart"/>
+                      <w:r>
+                        <w:t>PowerBoost</w:t>
+                      </w:r>
+                      <w:proofErr w:type="spellEnd"/>
+                      <w:r>
+                        <w:t xml:space="preserve"> 1000C</w:t>
                       </w:r>
                       <w:bookmarkEnd w:id="18"/>
                     </w:p>
@@ -9081,7 +9293,7 @@
                     </pic:cNvPicPr>
                   </pic:nvPicPr>
                   <pic:blipFill>
-                    <a:blip r:embed="rId16" cstate="print">
+                    <a:blip r:embed="rId15" cstate="print">
                       <a:extLst>
                         <a:ext uri="{28A0092B-C50C-407E-A947-70E740481C1C}">
                           <a14:useLocalDpi xmlns:a14="http://schemas.microsoft.com/office/drawing/2010/main" val="0"/>
@@ -9155,7 +9367,15 @@
         <w:t>aufweist</w:t>
       </w:r>
       <w:r>
-        <w:t>. Der PowerBoost 1000c</w:t>
+        <w:t xml:space="preserve">. Der </w:t>
+      </w:r>
+      <w:proofErr w:type="spellStart"/>
+      <w:r>
+        <w:t>PowerBoost</w:t>
+      </w:r>
+      <w:proofErr w:type="spellEnd"/>
+      <w:r>
+        <w:t xml:space="preserve"> 1000c</w:t>
       </w:r>
       <w:r>
         <w:t xml:space="preserve"> des</w:t>
@@ -9167,7 +9387,15 @@
         <w:t>s</w:t>
       </w:r>
       <w:r>
-        <w:t xml:space="preserve"> Adafruit. Die Entwicklungsunterlagen</w:t>
+        <w:t xml:space="preserve"> </w:t>
+      </w:r>
+      <w:proofErr w:type="spellStart"/>
+      <w:r>
+        <w:t>Adafruit</w:t>
+      </w:r>
+      <w:proofErr w:type="spellEnd"/>
+      <w:r>
+        <w:t>. Die Entwicklungsunterlagen</w:t>
       </w:r>
       <w:r>
         <w:t xml:space="preserve"> diese</w:t>
@@ -9188,7 +9416,15 @@
         <w:t xml:space="preserve"> </w:t>
       </w:r>
       <w:r>
-        <w:t xml:space="preserve">zugänglich und Open-Source. Es wurde zuerst evaluiert ob es </w:t>
+        <w:t xml:space="preserve">zugänglich und Open-Source. Es wurde zuerst </w:t>
+      </w:r>
+      <w:proofErr w:type="gramStart"/>
+      <w:r>
+        <w:t>evaluiert</w:t>
+      </w:r>
+      <w:proofErr w:type="gramEnd"/>
+      <w:r>
+        <w:t xml:space="preserve"> ob es </w:t>
       </w:r>
       <w:r>
         <w:t>s</w:t>
@@ -9215,7 +9451,15 @@
         <w:t>igene Leiterplatte zu integrieren</w:t>
       </w:r>
       <w:r>
-        <w:t xml:space="preserve"> oder das Produkt von Adafruit zu übernehmen</w:t>
+        <w:t xml:space="preserve"> oder das Produkt von </w:t>
+      </w:r>
+      <w:proofErr w:type="spellStart"/>
+      <w:r>
+        <w:t>Adafruit</w:t>
+      </w:r>
+      <w:proofErr w:type="spellEnd"/>
+      <w:r>
+        <w:t xml:space="preserve"> zu übernehmen</w:t>
       </w:r>
       <w:r>
         <w:t>.</w:t>
@@ -9273,7 +9517,15 @@
         <w:t xml:space="preserve"> nicht sehr gross. Es wurde darum entschieden die fertige Leiterplatten </w:t>
       </w:r>
       <w:r>
-        <w:t xml:space="preserve">von Adafruit </w:t>
+        <w:t xml:space="preserve">von </w:t>
+      </w:r>
+      <w:proofErr w:type="spellStart"/>
+      <w:r>
+        <w:t>Adafruit</w:t>
+      </w:r>
+      <w:proofErr w:type="spellEnd"/>
+      <w:r>
+        <w:t xml:space="preserve"> </w:t>
       </w:r>
       <w:r>
         <w:t>einzukaufen und im Projekt zu integrieren.</w:t>
@@ -9358,7 +9610,23 @@
         <w:t xml:space="preserve"> werden. Das </w:t>
       </w:r>
       <w:r>
-        <w:t xml:space="preserve">kann mit der Ansteuerung der «Enable» Pin der PowerBoost 1000c Board </w:t>
+        <w:t>kann mit der Ansteuerung der «</w:t>
+      </w:r>
+      <w:proofErr w:type="spellStart"/>
+      <w:r>
+        <w:t>Enable</w:t>
+      </w:r>
+      <w:proofErr w:type="spellEnd"/>
+      <w:r>
+        <w:t xml:space="preserve">» Pin der </w:t>
+      </w:r>
+      <w:proofErr w:type="spellStart"/>
+      <w:r>
+        <w:t>PowerBoost</w:t>
+      </w:r>
+      <w:proofErr w:type="spellEnd"/>
+      <w:r>
+        <w:t xml:space="preserve"> 1000c Board </w:t>
       </w:r>
       <w:r>
         <w:t>realisiert</w:t>
@@ -9441,8 +9709,13 @@
         <w:t>Kommunikation</w:t>
       </w:r>
       <w:r>
-        <w:t xml:space="preserve"> zwischen ADC und uC</w:t>
-      </w:r>
+        <w:t xml:space="preserve"> zwischen ADC und </w:t>
+      </w:r>
+      <w:proofErr w:type="spellStart"/>
+      <w:r>
+        <w:t>uC</w:t>
+      </w:r>
+      <w:proofErr w:type="spellEnd"/>
       <w:r>
         <w:t xml:space="preserve"> soll das Protokoll I2C </w:t>
       </w:r>
@@ -9459,10 +9732,18 @@
         <w:t xml:space="preserve">Der </w:t>
       </w:r>
       <w:r>
-        <w:t>MCP3426 vom Hersteller Microchi</w:t>
-      </w:r>
-      <w:r>
-        <w:t xml:space="preserve">p wurde ausgewählt. </w:t>
+        <w:t xml:space="preserve">MCP3426 vom Hersteller </w:t>
+      </w:r>
+      <w:proofErr w:type="spellStart"/>
+      <w:r>
+        <w:t>Microchi</w:t>
+      </w:r>
+      <w:r>
+        <w:t>p</w:t>
+      </w:r>
+      <w:proofErr w:type="spellEnd"/>
+      <w:r>
+        <w:t xml:space="preserve"> wurde ausgewählt. </w:t>
       </w:r>
     </w:p>
     <w:p>
@@ -9587,7 +9868,7 @@
                     </pic:cNvPicPr>
                   </pic:nvPicPr>
                   <pic:blipFill>
-                    <a:blip r:embed="rId17">
+                    <a:blip r:embed="rId16">
                       <a:extLst>
                         <a:ext uri="{28A0092B-C50C-407E-A947-70E740481C1C}">
                           <a14:useLocalDpi xmlns:a14="http://schemas.microsoft.com/office/drawing/2010/main" val="0"/>
@@ -9628,14 +9909,27 @@
       <w:r>
         <w:t xml:space="preserve">Abbildung </w:t>
       </w:r>
-      <w:fldSimple w:instr=" SEQ Abbildung \* ARABIC ">
-        <w:r>
-          <w:rPr>
-            <w:noProof/>
-          </w:rPr>
-          <w:t>3</w:t>
-        </w:r>
-      </w:fldSimple>
+      <w:r>
+        <w:fldChar w:fldCharType="begin"/>
+      </w:r>
+      <w:r>
+        <w:instrText xml:space="preserve"> SEQ Abbildung \* ARABIC </w:instrText>
+      </w:r>
+      <w:r>
+        <w:fldChar w:fldCharType="separate"/>
+      </w:r>
+      <w:r>
+        <w:rPr>
+          <w:noProof/>
+        </w:rPr>
+        <w:t>3</w:t>
+      </w:r>
+      <w:r>
+        <w:rPr>
+          <w:noProof/>
+        </w:rPr>
+        <w:fldChar w:fldCharType="end"/>
+      </w:r>
       <w:r>
         <w:t>: Blockschaltbild</w:t>
       </w:r>
@@ -9907,7 +10201,7 @@
                     </pic:cNvPicPr>
                   </pic:nvPicPr>
                   <pic:blipFill>
-                    <a:blip r:embed="rId18" cstate="print">
+                    <a:blip r:embed="rId17" cstate="print">
                       <a:extLst>
                         <a:ext uri="{28A0092B-C50C-407E-A947-70E740481C1C}">
                           <a14:useLocalDpi xmlns:a14="http://schemas.microsoft.com/office/drawing/2010/main" val="0"/>
@@ -9948,19 +10242,40 @@
       <w:r>
         <w:t xml:space="preserve">Abbildung </w:t>
       </w:r>
-      <w:fldSimple w:instr=" SEQ Abbildung \* ARABIC ">
-        <w:r>
-          <w:rPr>
-            <w:noProof/>
-          </w:rPr>
-          <w:t>4</w:t>
-        </w:r>
-      </w:fldSimple>
+      <w:r>
+        <w:fldChar w:fldCharType="begin"/>
+      </w:r>
+      <w:r>
+        <w:instrText xml:space="preserve"> SEQ Abbil</w:instrText>
+      </w:r>
+      <w:r>
+        <w:instrText xml:space="preserve">dung \* ARABIC </w:instrText>
+      </w:r>
+      <w:r>
+        <w:fldChar w:fldCharType="separate"/>
+      </w:r>
+      <w:r>
+        <w:rPr>
+          <w:noProof/>
+        </w:rPr>
+        <w:t>4</w:t>
+      </w:r>
+      <w:r>
+        <w:rPr>
+          <w:noProof/>
+        </w:rPr>
+        <w:fldChar w:fldCharType="end"/>
+      </w:r>
       <w:r>
         <w:t xml:space="preserve">: </w:t>
       </w:r>
-      <w:r>
-        <w:t>USB Type-C und Schutzschaltung</w:t>
+      <w:proofErr w:type="gramStart"/>
+      <w:r>
+        <w:t>USB Type</w:t>
+      </w:r>
+      <w:proofErr w:type="gramEnd"/>
+      <w:r>
+        <w:t>-C und Schutzschaltung</w:t>
       </w:r>
       <w:bookmarkEnd w:id="27"/>
     </w:p>
@@ -9975,16 +10290,42 @@
         <w:t xml:space="preserve">Wie im Dokument </w:t>
       </w:r>
       <w:r>
-        <w:t xml:space="preserve">«Introduction to </w:t>
-      </w:r>
+        <w:t>«</w:t>
+      </w:r>
+      <w:proofErr w:type="spellStart"/>
+      <w:r>
+        <w:t>Introduction</w:t>
+      </w:r>
+      <w:proofErr w:type="spellEnd"/>
+      <w:r>
+        <w:t xml:space="preserve"> </w:t>
+      </w:r>
+      <w:proofErr w:type="spellStart"/>
+      <w:r>
+        <w:t>to</w:t>
+      </w:r>
+      <w:proofErr w:type="spellEnd"/>
+      <w:r>
+        <w:t xml:space="preserve"> </w:t>
+      </w:r>
+      <w:proofErr w:type="gramStart"/>
       <w:r>
         <w:t>USB Type</w:t>
       </w:r>
+      <w:proofErr w:type="gramEnd"/>
       <w:r>
         <w:t>-C™»</w:t>
       </w:r>
       <w:r>
-        <w:t xml:space="preserve"> von Microchip </w:t>
+        <w:t xml:space="preserve"> von </w:t>
+      </w:r>
+      <w:proofErr w:type="spellStart"/>
+      <w:r>
+        <w:t>Microchip</w:t>
+      </w:r>
+      <w:proofErr w:type="spellEnd"/>
+      <w:r>
+        <w:t xml:space="preserve"> </w:t>
       </w:r>
       <w:r>
         <w:t>empfohlen</w:t>
@@ -9999,7 +10340,15 @@
         <w:t xml:space="preserve"> zwei 5k1</w:t>
       </w:r>
       <w:r>
-        <w:t xml:space="preserve"> Widerstände zwischen Ground und Pin CC1 und CC2 von der USB Buchse</w:t>
+        <w:t xml:space="preserve"> Widerstände zwischen </w:t>
+      </w:r>
+      <w:proofErr w:type="spellStart"/>
+      <w:r>
+        <w:t>Ground</w:t>
+      </w:r>
+      <w:proofErr w:type="spellEnd"/>
+      <w:r>
+        <w:t xml:space="preserve"> und Pin CC1 und CC2 von der USB Buchse</w:t>
       </w:r>
       <w:r>
         <w:t xml:space="preserve"> bestückt. </w:t>
@@ -10071,7 +10420,7 @@
                     </pic:cNvPicPr>
                   </pic:nvPicPr>
                   <pic:blipFill>
-                    <a:blip r:embed="rId19" cstate="print">
+                    <a:blip r:embed="rId18" cstate="print">
                       <a:extLst>
                         <a:ext uri="{28A0092B-C50C-407E-A947-70E740481C1C}">
                           <a14:useLocalDpi xmlns:a14="http://schemas.microsoft.com/office/drawing/2010/main" val="0"/>
@@ -10112,25 +10461,56 @@
       <w:r>
         <w:t xml:space="preserve">Abbildung </w:t>
       </w:r>
-      <w:fldSimple w:instr=" SEQ Abbildung \* ARABIC ">
-        <w:r>
-          <w:rPr>
-            <w:noProof/>
-          </w:rPr>
-          <w:t>5</w:t>
-        </w:r>
-      </w:fldSimple>
+      <w:r>
+        <w:fldChar w:fldCharType="begin"/>
+      </w:r>
+      <w:r>
+        <w:instrText xml:space="preserve"> SEQ Abbildung \* ARABIC </w:instrText>
+      </w:r>
+      <w:r>
+        <w:fldChar w:fldCharType="separate"/>
+      </w:r>
+      <w:r>
+        <w:rPr>
+          <w:noProof/>
+        </w:rPr>
+        <w:t>5</w:t>
+      </w:r>
+      <w:r>
+        <w:rPr>
+          <w:noProof/>
+        </w:rPr>
+        <w:fldChar w:fldCharType="end"/>
+      </w:r>
       <w:r>
         <w:t xml:space="preserve">: Ausschnitt aus dem PDF </w:t>
       </w:r>
       <w:r>
-        <w:t>«Introduction to</w:t>
-      </w:r>
+        <w:t>«</w:t>
+      </w:r>
+      <w:proofErr w:type="spellStart"/>
+      <w:r>
+        <w:t>Introduction</w:t>
+      </w:r>
+      <w:proofErr w:type="spellEnd"/>
       <w:r>
         <w:t xml:space="preserve"> </w:t>
       </w:r>
-      <w:r>
-        <w:t>USB Type-C™»</w:t>
+      <w:proofErr w:type="spellStart"/>
+      <w:r>
+        <w:t>to</w:t>
+      </w:r>
+      <w:proofErr w:type="spellEnd"/>
+      <w:r>
+        <w:t xml:space="preserve"> </w:t>
+      </w:r>
+      <w:proofErr w:type="gramStart"/>
+      <w:r>
+        <w:t>USB Type</w:t>
+      </w:r>
+      <w:proofErr w:type="gramEnd"/>
+      <w:r>
+        <w:t>-C™»</w:t>
       </w:r>
       <w:bookmarkEnd w:id="28"/>
     </w:p>
@@ -10140,7 +10520,15 @@
       </w:pPr>
       <w:r>
         <w:lastRenderedPageBreak/>
-        <w:t xml:space="preserve">Teil der Speisung ist auch das externe Board PowerBoost 1000c. Die </w:t>
+        <w:t xml:space="preserve">Teil der Speisung ist auch das externe Board </w:t>
+      </w:r>
+      <w:proofErr w:type="spellStart"/>
+      <w:r>
+        <w:t>PowerBoost</w:t>
+      </w:r>
+      <w:proofErr w:type="spellEnd"/>
+      <w:r>
+        <w:t xml:space="preserve"> 1000c. Die </w:t>
       </w:r>
       <w:r>
         <w:t xml:space="preserve">externe </w:t>
@@ -10152,13 +10540,25 @@
         <w:t>er</w:t>
       </w:r>
       <w:r>
-        <w:t xml:space="preserve"> 5V Ausgang müssen an diese Schaltung angeschlossen werden. Zusätzlich sind eine Leitung für den Enable Pin und eine Leitung für de</w:t>
+        <w:t xml:space="preserve"> 5V Ausgang müssen an diese Schaltung angeschlossen werden. Zusätzlich sind eine Leitung für den </w:t>
+      </w:r>
+      <w:proofErr w:type="spellStart"/>
+      <w:r>
+        <w:t>Enable</w:t>
+      </w:r>
+      <w:proofErr w:type="spellEnd"/>
+      <w:r>
+        <w:t xml:space="preserve"> Pin und eine Leitung für de</w:t>
       </w:r>
       <w:r>
         <w:t>n</w:t>
       </w:r>
       <w:r>
-        <w:t xml:space="preserve"> Batterie</w:t>
+        <w:t xml:space="preserve"> </w:t>
+      </w:r>
+      <w:proofErr w:type="spellStart"/>
+      <w:r>
+        <w:t>Batterie</w:t>
       </w:r>
       <w:r>
         <w:t>z</w:t>
@@ -10170,7 +10570,11 @@
         <w:t>m</w:t>
       </w:r>
       <w:r>
-        <w:t>elder mit dem Board verbunden.</w:t>
+        <w:t>elder</w:t>
+      </w:r>
+      <w:proofErr w:type="spellEnd"/>
+      <w:r>
+        <w:t xml:space="preserve"> mit dem Board verbunden.</w:t>
       </w:r>
     </w:p>
     <w:p>
@@ -10200,7 +10604,7 @@
                     </pic:cNvPicPr>
                   </pic:nvPicPr>
                   <pic:blipFill>
-                    <a:blip r:embed="rId20">
+                    <a:blip r:embed="rId19">
                       <a:extLst>
                         <a:ext uri="{28A0092B-C50C-407E-A947-70E740481C1C}">
                           <a14:useLocalDpi xmlns:a14="http://schemas.microsoft.com/office/drawing/2010/main" val="0"/>
@@ -10241,16 +10645,37 @@
       <w:r>
         <w:t xml:space="preserve">Abbildung </w:t>
       </w:r>
-      <w:fldSimple w:instr=" SEQ Abbildung \* ARABIC ">
-        <w:r>
-          <w:rPr>
-            <w:noProof/>
-          </w:rPr>
-          <w:t>6</w:t>
-        </w:r>
-      </w:fldSimple>
-      <w:r>
-        <w:t>: PowerBost 1000c</w:t>
+      <w:r>
+        <w:fldChar w:fldCharType="begin"/>
+      </w:r>
+      <w:r>
+        <w:instrText xml:space="preserve"> SEQ Abbildung \* ARABIC </w:instrText>
+      </w:r>
+      <w:r>
+        <w:fldChar w:fldCharType="separate"/>
+      </w:r>
+      <w:r>
+        <w:rPr>
+          <w:noProof/>
+        </w:rPr>
+        <w:t>6</w:t>
+      </w:r>
+      <w:r>
+        <w:rPr>
+          <w:noProof/>
+        </w:rPr>
+        <w:fldChar w:fldCharType="end"/>
+      </w:r>
+      <w:r>
+        <w:t xml:space="preserve">: </w:t>
+      </w:r>
+      <w:proofErr w:type="spellStart"/>
+      <w:r>
+        <w:t>PowerBost</w:t>
+      </w:r>
+      <w:proofErr w:type="spellEnd"/>
+      <w:r>
+        <w:t xml:space="preserve"> 1000c</w:t>
       </w:r>
       <w:bookmarkEnd w:id="29"/>
     </w:p>
@@ -10437,7 +10862,7 @@
                     </pic:cNvPicPr>
                   </pic:nvPicPr>
                   <pic:blipFill>
-                    <a:blip r:embed="rId21">
+                    <a:blip r:embed="rId20">
                       <a:extLst>
                         <a:ext uri="{28A0092B-C50C-407E-A947-70E740481C1C}">
                           <a14:useLocalDpi xmlns:a14="http://schemas.microsoft.com/office/drawing/2010/main" val="0"/>
@@ -10478,14 +10903,27 @@
       <w:r>
         <w:t xml:space="preserve">Abbildung </w:t>
       </w:r>
-      <w:fldSimple w:instr=" SEQ Abbildung \* ARABIC ">
-        <w:r>
-          <w:rPr>
-            <w:noProof/>
-          </w:rPr>
-          <w:t>7</w:t>
-        </w:r>
-      </w:fldSimple>
+      <w:r>
+        <w:fldChar w:fldCharType="begin"/>
+      </w:r>
+      <w:r>
+        <w:instrText xml:space="preserve"> SEQ Abbildung \* ARABIC </w:instrText>
+      </w:r>
+      <w:r>
+        <w:fldChar w:fldCharType="separate"/>
+      </w:r>
+      <w:r>
+        <w:rPr>
+          <w:noProof/>
+        </w:rPr>
+        <w:t>7</w:t>
+      </w:r>
+      <w:r>
+        <w:rPr>
+          <w:noProof/>
+        </w:rPr>
+        <w:fldChar w:fldCharType="end"/>
+      </w:r>
       <w:r>
         <w:t>: Spannungsmessung</w:t>
       </w:r>
@@ -10506,9 +10944,17 @@
           <w:lang w:val="en-US"/>
         </w:rPr>
         <w:lastRenderedPageBreak/>
-        <w:t>Soft Power ON/OFF Schaltung</w:t>
+        <w:t xml:space="preserve">Soft Power ON/OFF </w:t>
+      </w:r>
+      <w:proofErr w:type="spellStart"/>
+      <w:r>
+        <w:rPr>
+          <w:lang w:val="en-US"/>
+        </w:rPr>
+        <w:t>Schaltung</w:t>
       </w:r>
       <w:bookmarkEnd w:id="32"/>
+      <w:proofErr w:type="spellEnd"/>
     </w:p>
     <w:p>
       <w:pPr>
@@ -10520,7 +10966,23 @@
         </w:rPr>
       </w:pPr>
       <w:r>
-        <w:t>Der Schaltregler auf dem PowerBoost Board kann mit der Ansteuerung der Enable Pin ein- und ausgeschaltet werden.</w:t>
+        <w:t xml:space="preserve">Der Schaltregler auf dem </w:t>
+      </w:r>
+      <w:proofErr w:type="spellStart"/>
+      <w:r>
+        <w:t>PowerBoost</w:t>
+      </w:r>
+      <w:proofErr w:type="spellEnd"/>
+      <w:r>
+        <w:t xml:space="preserve"> Board kann mit der Ansteuerung der </w:t>
+      </w:r>
+      <w:proofErr w:type="spellStart"/>
+      <w:r>
+        <w:t>Enable</w:t>
+      </w:r>
+      <w:proofErr w:type="spellEnd"/>
+      <w:r>
+        <w:t xml:space="preserve"> Pin ein- und ausgeschaltet werden.</w:t>
       </w:r>
       <w:r>
         <w:t xml:space="preserve"> So kann die Speisung de</w:t>
@@ -10562,7 +11024,7 @@
                     </pic:cNvPicPr>
                   </pic:nvPicPr>
                   <pic:blipFill rotWithShape="1">
-                    <a:blip r:embed="rId22">
+                    <a:blip r:embed="rId21">
                       <a:extLst>
                         <a:ext uri="{28A0092B-C50C-407E-A947-70E740481C1C}">
                           <a14:useLocalDpi xmlns:a14="http://schemas.microsoft.com/office/drawing/2010/main" val="0"/>
@@ -10609,19 +11071,37 @@
       <w:r>
         <w:t xml:space="preserve">Abbildung </w:t>
       </w:r>
-      <w:fldSimple w:instr=" SEQ Abbildung \* ARABIC ">
-        <w:r>
-          <w:rPr>
-            <w:noProof/>
-          </w:rPr>
-          <w:t>8</w:t>
-        </w:r>
-      </w:fldSimple>
+      <w:r>
+        <w:fldChar w:fldCharType="begin"/>
+      </w:r>
+      <w:r>
+        <w:instrText xml:space="preserve"> SEQ Abbildung \* ARABIC </w:instrText>
+      </w:r>
+      <w:r>
+        <w:fldChar w:fldCharType="separate"/>
+      </w:r>
+      <w:r>
+        <w:rPr>
+          <w:noProof/>
+        </w:rPr>
+        <w:t>8</w:t>
+      </w:r>
+      <w:r>
+        <w:rPr>
+          <w:noProof/>
+        </w:rPr>
+        <w:fldChar w:fldCharType="end"/>
+      </w:r>
+      <w:proofErr w:type="gramStart"/>
       <w:r>
         <w:t xml:space="preserve">: </w:t>
       </w:r>
       <w:r>
-        <w:t>: Ausschnitt aus dem Datenblatt vom TPS61090</w:t>
+        <w:t>:</w:t>
+      </w:r>
+      <w:proofErr w:type="gramEnd"/>
+      <w:r>
+        <w:t xml:space="preserve"> Ausschnitt aus dem Datenblatt vom TPS61090</w:t>
       </w:r>
       <w:bookmarkEnd w:id="33"/>
     </w:p>
@@ -10637,7 +11117,15 @@
         <w:t>n</w:t>
       </w:r>
       <w:r>
-        <w:t xml:space="preserve"> Enable Pin immer in eine</w:t>
+        <w:t xml:space="preserve"> </w:t>
+      </w:r>
+      <w:proofErr w:type="spellStart"/>
+      <w:r>
+        <w:t>Enable</w:t>
+      </w:r>
+      <w:proofErr w:type="spellEnd"/>
+      <w:r>
+        <w:t xml:space="preserve"> Pin immer in eine</w:t>
       </w:r>
       <w:r>
         <w:t>m</w:t>
@@ -10676,7 +11164,15 @@
         <w:t xml:space="preserve">wenn eine Flanke </w:t>
       </w:r>
       <w:r>
-        <w:t>auf dem Set oder Reset Pin detektiert wird.</w:t>
+        <w:t xml:space="preserve">auf dem Set oder </w:t>
+      </w:r>
+      <w:proofErr w:type="spellStart"/>
+      <w:r>
+        <w:t>Reset</w:t>
+      </w:r>
+      <w:proofErr w:type="spellEnd"/>
+      <w:r>
+        <w:t xml:space="preserve"> Pin detektiert wird.</w:t>
       </w:r>
       <w:r>
         <w:t xml:space="preserve"> </w:t>
@@ -10730,7 +11226,15 @@
         <w:t>e</w:t>
       </w:r>
       <w:r>
-        <w:t xml:space="preserve"> auf dem Clear Pin ist, wird die Speisung ausgeschaltet und wenn eine negative Flanke auf dem Preset Pin ist, wird die Speisung eingeschaltet.</w:t>
+        <w:t xml:space="preserve"> auf dem Clear Pin ist, wird die Speisung ausgeschaltet und wenn eine negative Flanke auf dem </w:t>
+      </w:r>
+      <w:proofErr w:type="spellStart"/>
+      <w:r>
+        <w:t>Preset</w:t>
+      </w:r>
+      <w:proofErr w:type="spellEnd"/>
+      <w:r>
+        <w:t xml:space="preserve"> Pin ist, wird die Speisung eingeschaltet.</w:t>
       </w:r>
     </w:p>
     <w:p>
@@ -10760,7 +11264,7 @@
                     </pic:cNvPicPr>
                   </pic:nvPicPr>
                   <pic:blipFill>
-                    <a:blip r:embed="rId23" cstate="print">
+                    <a:blip r:embed="rId22" cstate="print">
                       <a:extLst>
                         <a:ext uri="{28A0092B-C50C-407E-A947-70E740481C1C}">
                           <a14:useLocalDpi xmlns:a14="http://schemas.microsoft.com/office/drawing/2010/main" val="0"/>
@@ -10801,14 +11305,27 @@
       <w:r>
         <w:t xml:space="preserve">Abbildung </w:t>
       </w:r>
-      <w:fldSimple w:instr=" SEQ Abbildung \* ARABIC ">
-        <w:r>
-          <w:rPr>
-            <w:noProof/>
-          </w:rPr>
-          <w:t>9</w:t>
-        </w:r>
-      </w:fldSimple>
+      <w:r>
+        <w:fldChar w:fldCharType="begin"/>
+      </w:r>
+      <w:r>
+        <w:instrText xml:space="preserve"> SEQ Abbildung \* ARABIC </w:instrText>
+      </w:r>
+      <w:r>
+        <w:fldChar w:fldCharType="separate"/>
+      </w:r>
+      <w:r>
+        <w:rPr>
+          <w:noProof/>
+        </w:rPr>
+        <w:t>9</w:t>
+      </w:r>
+      <w:r>
+        <w:rPr>
+          <w:noProof/>
+        </w:rPr>
+        <w:fldChar w:fldCharType="end"/>
+      </w:r>
       <w:r>
         <w:t>:</w:t>
       </w:r>
@@ -10912,7 +11429,7 @@
                     </pic:cNvPicPr>
                   </pic:nvPicPr>
                   <pic:blipFill>
-                    <a:blip r:embed="rId24" cstate="print">
+                    <a:blip r:embed="rId23" cstate="print">
                       <a:extLst>
                         <a:ext uri="{28A0092B-C50C-407E-A947-70E740481C1C}">
                           <a14:useLocalDpi xmlns:a14="http://schemas.microsoft.com/office/drawing/2010/main" val="0"/>
@@ -10953,14 +11470,27 @@
       <w:r>
         <w:t xml:space="preserve">Abbildung </w:t>
       </w:r>
-      <w:fldSimple w:instr=" SEQ Abbildung \* ARABIC ">
-        <w:r>
-          <w:rPr>
-            <w:noProof/>
-          </w:rPr>
-          <w:t>10</w:t>
-        </w:r>
-      </w:fldSimple>
+      <w:r>
+        <w:fldChar w:fldCharType="begin"/>
+      </w:r>
+      <w:r>
+        <w:instrText xml:space="preserve"> SEQ Abbildung \* ARABIC </w:instrText>
+      </w:r>
+      <w:r>
+        <w:fldChar w:fldCharType="separate"/>
+      </w:r>
+      <w:r>
+        <w:rPr>
+          <w:noProof/>
+        </w:rPr>
+        <w:t>10</w:t>
+      </w:r>
+      <w:r>
+        <w:rPr>
+          <w:noProof/>
+        </w:rPr>
+        <w:fldChar w:fldCharType="end"/>
+      </w:r>
       <w:r>
         <w:t>: Soft ON/OFF Schaltung</w:t>
       </w:r>
@@ -11129,8 +11659,13 @@
         <w:t xml:space="preserve"> (</w:t>
       </w:r>
       <w:r>
-        <w:t>Drain-Source Breakdown Voltage</w:t>
-      </w:r>
+        <w:t xml:space="preserve">Drain-Source Breakdown </w:t>
+      </w:r>
+      <w:proofErr w:type="spellStart"/>
+      <w:r>
+        <w:t>Voltage</w:t>
+      </w:r>
+      <w:proofErr w:type="spellEnd"/>
       <w:r>
         <w:t>) von nur 30V</w:t>
       </w:r>
@@ -11192,8 +11727,13 @@
         <w:t xml:space="preserve"> (</w:t>
       </w:r>
       <w:r>
-        <w:t>Drain-Source Voltage</w:t>
-      </w:r>
+        <w:t xml:space="preserve">Drain-Source </w:t>
+      </w:r>
+      <w:proofErr w:type="spellStart"/>
+      <w:r>
+        <w:t>Voltage</w:t>
+      </w:r>
+      <w:proofErr w:type="spellEnd"/>
       <w:r>
         <w:t>) von Q3 nie grösser als 5.7V wird.</w:t>
       </w:r>
@@ -11225,7 +11765,7 @@
                     </pic:cNvPicPr>
                   </pic:nvPicPr>
                   <pic:blipFill>
-                    <a:blip r:embed="rId25">
+                    <a:blip r:embed="rId24">
                       <a:extLst>
                         <a:ext uri="{28A0092B-C50C-407E-A947-70E740481C1C}">
                           <a14:useLocalDpi xmlns:a14="http://schemas.microsoft.com/office/drawing/2010/main" val="0"/>
@@ -11266,14 +11806,27 @@
       <w:r>
         <w:t xml:space="preserve">Abbildung </w:t>
       </w:r>
-      <w:fldSimple w:instr=" SEQ Abbildung \* ARABIC ">
-        <w:r>
-          <w:rPr>
-            <w:noProof/>
-          </w:rPr>
-          <w:t>11</w:t>
-        </w:r>
-      </w:fldSimple>
+      <w:r>
+        <w:fldChar w:fldCharType="begin"/>
+      </w:r>
+      <w:r>
+        <w:instrText xml:space="preserve"> SEQ Abbildung \* ARABIC </w:instrText>
+      </w:r>
+      <w:r>
+        <w:fldChar w:fldCharType="separate"/>
+      </w:r>
+      <w:r>
+        <w:rPr>
+          <w:noProof/>
+        </w:rPr>
+        <w:t>11</w:t>
+      </w:r>
+      <w:r>
+        <w:rPr>
+          <w:noProof/>
+        </w:rPr>
+        <w:fldChar w:fldCharType="end"/>
+      </w:r>
       <w:r>
         <w:t>: Lüfter Steuerung Schaltung</w:t>
       </w:r>
@@ -11312,13 +11865,39 @@
         <w:t xml:space="preserve"> Navigationsknopf.</w:t>
       </w:r>
       <w:r>
-        <w:t xml:space="preserve"> Das Display wird über I2C angesteuert und mit 3.3V gespiesen. Die Pull-up Widerstände für die I2C sind auf dem Raspberry schon vorhanden. Der Navigationsbutton ist direkt mit 5 GPIOs der Raspberry Pi verbunden. Pull-up Widerstände werden dann Softwaremässig eingeschaltet. Die </w:t>
+        <w:t xml:space="preserve"> Das Display wird über I2C angesteuert und mit 3.3V </w:t>
+      </w:r>
+      <w:proofErr w:type="spellStart"/>
+      <w:r>
+        <w:t>gespiesen</w:t>
+      </w:r>
+      <w:proofErr w:type="spellEnd"/>
+      <w:r>
+        <w:t>. Die Pull-</w:t>
+      </w:r>
+      <w:proofErr w:type="spellStart"/>
+      <w:r>
+        <w:t>up</w:t>
+      </w:r>
+      <w:proofErr w:type="spellEnd"/>
+      <w:r>
+        <w:t xml:space="preserve"> Widerstände für die I2C sind auf dem Raspberry schon vorhanden. Der Navigationsbutton ist direkt mit 5 GPIOs der Raspberry Pi verbunden. Pull-</w:t>
+      </w:r>
+      <w:proofErr w:type="spellStart"/>
+      <w:r>
+        <w:t>up</w:t>
+      </w:r>
+      <w:proofErr w:type="spellEnd"/>
+      <w:r>
+        <w:t xml:space="preserve"> Widerstände werden dann Softwaremässig eingeschaltet. Die </w:t>
       </w:r>
       <w:bookmarkStart w:id="39" w:name="_Hlk58238222"/>
+      <w:proofErr w:type="spellStart"/>
       <w:r>
         <w:t>Entprellung</w:t>
       </w:r>
       <w:bookmarkEnd w:id="39"/>
+      <w:proofErr w:type="spellEnd"/>
       <w:r>
         <w:t xml:space="preserve"> wird auch Softwaremässig </w:t>
       </w:r>
@@ -11353,7 +11932,7 @@
                     </pic:cNvPicPr>
                   </pic:nvPicPr>
                   <pic:blipFill>
-                    <a:blip r:embed="rId26" cstate="print">
+                    <a:blip r:embed="rId25" cstate="print">
                       <a:extLst>
                         <a:ext uri="{28A0092B-C50C-407E-A947-70E740481C1C}">
                           <a14:useLocalDpi xmlns:a14="http://schemas.microsoft.com/office/drawing/2010/main" val="0"/>
@@ -11394,14 +11973,27 @@
       <w:r>
         <w:t xml:space="preserve">Abbildung </w:t>
       </w:r>
-      <w:fldSimple w:instr=" SEQ Abbildung \* ARABIC ">
-        <w:r>
-          <w:rPr>
-            <w:noProof/>
-          </w:rPr>
-          <w:t>12</w:t>
-        </w:r>
-      </w:fldSimple>
+      <w:r>
+        <w:fldChar w:fldCharType="begin"/>
+      </w:r>
+      <w:r>
+        <w:instrText xml:space="preserve"> SEQ Abbildung \* ARABIC </w:instrText>
+      </w:r>
+      <w:r>
+        <w:fldChar w:fldCharType="separate"/>
+      </w:r>
+      <w:r>
+        <w:rPr>
+          <w:noProof/>
+        </w:rPr>
+        <w:t>12</w:t>
+      </w:r>
+      <w:r>
+        <w:rPr>
+          <w:noProof/>
+        </w:rPr>
+        <w:fldChar w:fldCharType="end"/>
+      </w:r>
       <w:r>
         <w:t>: Bedienung Komponenten Schaltung</w:t>
       </w:r>
@@ -11699,13 +12291,13 @@
                     <pic:cNvPicPr/>
                   </pic:nvPicPr>
                   <pic:blipFill>
-                    <a:blip r:embed="rId27">
+                    <a:blip r:embed="rId26">
                       <a:extLst>
                         <a:ext uri="{28A0092B-C50C-407E-A947-70E740481C1C}">
                           <a14:useLocalDpi xmlns:a14="http://schemas.microsoft.com/office/drawing/2010/main" val="0"/>
                         </a:ext>
                         <a:ext uri="{96DAC541-7B7A-43D3-8B79-37D633B846F1}">
-                          <asvg:svgBlip xmlns:asvg="http://schemas.microsoft.com/office/drawing/2016/SVG/main" r:embed="rId28"/>
+                          <asvg:svgBlip xmlns:asvg="http://schemas.microsoft.com/office/drawing/2016/SVG/main" r:embed="rId27"/>
                         </a:ext>
                       </a:extLst>
                     </a:blip>
@@ -11738,14 +12330,27 @@
       <w:r>
         <w:t xml:space="preserve">Abbildung </w:t>
       </w:r>
-      <w:fldSimple w:instr=" SEQ Abbildung \* ARABIC ">
-        <w:r>
-          <w:rPr>
-            <w:noProof/>
-          </w:rPr>
-          <w:t>13</w:t>
-        </w:r>
-      </w:fldSimple>
+      <w:r>
+        <w:fldChar w:fldCharType="begin"/>
+      </w:r>
+      <w:r>
+        <w:instrText xml:space="preserve"> SEQ Abbildung \* ARABIC </w:instrText>
+      </w:r>
+      <w:r>
+        <w:fldChar w:fldCharType="separate"/>
+      </w:r>
+      <w:r>
+        <w:rPr>
+          <w:noProof/>
+        </w:rPr>
+        <w:t>13</w:t>
+      </w:r>
+      <w:r>
+        <w:rPr>
+          <w:noProof/>
+        </w:rPr>
+        <w:fldChar w:fldCharType="end"/>
+      </w:r>
       <w:r>
         <w:t>: Flussdiagramm Hauptprogramm</w:t>
       </w:r>
@@ -11879,13 +12484,45 @@
         <w:t>uf</w:t>
       </w:r>
       <w:r>
-        <w:t xml:space="preserve"> Systeminformationen zuzugreifen wurden Bash Befehle benutzt. Bash ist die Standard Linux Shell. Mithilfe einer Funktion de</w:t>
+        <w:t xml:space="preserve"> Systeminformationen zuzugreifen wurden </w:t>
+      </w:r>
+      <w:proofErr w:type="spellStart"/>
+      <w:r>
+        <w:t>Bash</w:t>
+      </w:r>
+      <w:proofErr w:type="spellEnd"/>
+      <w:r>
+        <w:t xml:space="preserve"> Befehle benutzt. </w:t>
+      </w:r>
+      <w:proofErr w:type="spellStart"/>
+      <w:r>
+        <w:t>Bash</w:t>
+      </w:r>
+      <w:proofErr w:type="spellEnd"/>
+      <w:r>
+        <w:t xml:space="preserve"> ist die Standard Linux Shell. Mithilfe einer Funktion de</w:t>
       </w:r>
       <w:r>
         <w:t xml:space="preserve">s </w:t>
       </w:r>
       <w:r>
-        <w:t xml:space="preserve">«subprocess» Standardmodul können innerhalb ein Python Script Bash Befehle ausgeführt werden. Das Resultat wird dann in Variablen </w:t>
+        <w:t>«</w:t>
+      </w:r>
+      <w:proofErr w:type="spellStart"/>
+      <w:r>
+        <w:t>subprocess</w:t>
+      </w:r>
+      <w:proofErr w:type="spellEnd"/>
+      <w:r>
+        <w:t xml:space="preserve">» Standardmodul können innerhalb ein Python Script </w:t>
+      </w:r>
+      <w:proofErr w:type="spellStart"/>
+      <w:r>
+        <w:t>Bash</w:t>
+      </w:r>
+      <w:proofErr w:type="spellEnd"/>
+      <w:r>
+        <w:t xml:space="preserve"> Befehle ausgeführt werden. Das Resultat wird dann in Variablen </w:t>
       </w:r>
       <w:r>
         <w:t>gespeichert</w:t>
@@ -11914,6 +12551,7 @@
           <w:szCs w:val="18"/>
         </w:rPr>
       </w:pPr>
+      <w:proofErr w:type="spellStart"/>
       <w:r>
         <w:rPr>
           <w:rFonts w:ascii="Menlo" w:hAnsi="Menlo" w:cs="Menlo"/>
@@ -11921,7 +12559,17 @@
           <w:sz w:val="18"/>
           <w:szCs w:val="18"/>
         </w:rPr>
-        <w:t>iwgetid -r</w:t>
+        <w:t>iwgetid</w:t>
+      </w:r>
+      <w:proofErr w:type="spellEnd"/>
+      <w:r>
+        <w:rPr>
+          <w:rFonts w:ascii="Menlo" w:hAnsi="Menlo" w:cs="Menlo"/>
+          <w:color w:val="CE9178"/>
+          <w:sz w:val="18"/>
+          <w:szCs w:val="18"/>
+        </w:rPr>
+        <w:t xml:space="preserve"> -r</w:t>
       </w:r>
       <w:r>
         <w:rPr>
@@ -11980,8 +12628,16 @@
         <w:rPr>
           <w:lang w:val="en-US"/>
         </w:rPr>
-        <w:t>IP-Adresse</w:t>
-      </w:r>
+        <w:t>IP-</w:t>
+      </w:r>
+      <w:proofErr w:type="spellStart"/>
+      <w:r>
+        <w:rPr>
+          <w:lang w:val="en-US"/>
+        </w:rPr>
+        <w:t>Adresse</w:t>
+      </w:r>
+      <w:proofErr w:type="spellEnd"/>
     </w:p>
     <w:p>
       <w:pPr>
@@ -12023,7 +12679,15 @@
         <w:t>s</w:t>
       </w:r>
       <w:r>
-        <w:t xml:space="preserve"> «cut» Befehl</w:t>
+        <w:t xml:space="preserve"> «</w:t>
+      </w:r>
+      <w:proofErr w:type="spellStart"/>
+      <w:r>
+        <w:t>cut</w:t>
+      </w:r>
+      <w:proofErr w:type="spellEnd"/>
+      <w:r>
+        <w:t>» Befehl</w:t>
       </w:r>
       <w:r>
         <w:t>s</w:t>
@@ -12059,7 +12723,87 @@
           <w:sz w:val="18"/>
           <w:szCs w:val="18"/>
         </w:rPr>
-        <w:t xml:space="preserve">top -bn1 | grep load | awk '{printf </w:t>
+        <w:t xml:space="preserve">top -bn1 | </w:t>
+      </w:r>
+      <w:proofErr w:type="spellStart"/>
+      <w:r>
+        <w:rPr>
+          <w:rFonts w:ascii="Menlo" w:hAnsi="Menlo" w:cs="Menlo"/>
+          <w:color w:val="CE9178"/>
+          <w:sz w:val="18"/>
+          <w:szCs w:val="18"/>
+        </w:rPr>
+        <w:t>grep</w:t>
+      </w:r>
+      <w:proofErr w:type="spellEnd"/>
+      <w:r>
+        <w:rPr>
+          <w:rFonts w:ascii="Menlo" w:hAnsi="Menlo" w:cs="Menlo"/>
+          <w:color w:val="CE9178"/>
+          <w:sz w:val="18"/>
+          <w:szCs w:val="18"/>
+        </w:rPr>
+        <w:t xml:space="preserve"> </w:t>
+      </w:r>
+      <w:proofErr w:type="spellStart"/>
+      <w:r>
+        <w:rPr>
+          <w:rFonts w:ascii="Menlo" w:hAnsi="Menlo" w:cs="Menlo"/>
+          <w:color w:val="CE9178"/>
+          <w:sz w:val="18"/>
+          <w:szCs w:val="18"/>
+        </w:rPr>
+        <w:t>load</w:t>
+      </w:r>
+      <w:proofErr w:type="spellEnd"/>
+      <w:r>
+        <w:rPr>
+          <w:rFonts w:ascii="Menlo" w:hAnsi="Menlo" w:cs="Menlo"/>
+          <w:color w:val="CE9178"/>
+          <w:sz w:val="18"/>
+          <w:szCs w:val="18"/>
+        </w:rPr>
+        <w:t xml:space="preserve"> | </w:t>
+      </w:r>
+      <w:proofErr w:type="spellStart"/>
+      <w:r>
+        <w:rPr>
+          <w:rFonts w:ascii="Menlo" w:hAnsi="Menlo" w:cs="Menlo"/>
+          <w:color w:val="CE9178"/>
+          <w:sz w:val="18"/>
+          <w:szCs w:val="18"/>
+        </w:rPr>
+        <w:t>awk</w:t>
+      </w:r>
+      <w:proofErr w:type="spellEnd"/>
+      <w:r>
+        <w:rPr>
+          <w:rFonts w:ascii="Menlo" w:hAnsi="Menlo" w:cs="Menlo"/>
+          <w:color w:val="CE9178"/>
+          <w:sz w:val="18"/>
+          <w:szCs w:val="18"/>
+        </w:rPr>
+        <w:t xml:space="preserve"> '{</w:t>
+      </w:r>
+      <w:proofErr w:type="spellStart"/>
+      <w:r>
+        <w:rPr>
+          <w:rFonts w:ascii="Menlo" w:hAnsi="Menlo" w:cs="Menlo"/>
+          <w:color w:val="CE9178"/>
+          <w:sz w:val="18"/>
+          <w:szCs w:val="18"/>
+        </w:rPr>
+        <w:t>printf</w:t>
+      </w:r>
+      <w:proofErr w:type="spellEnd"/>
+      <w:r>
+        <w:rPr>
+          <w:rFonts w:ascii="Menlo" w:hAnsi="Menlo" w:cs="Menlo"/>
+          <w:color w:val="CE9178"/>
+          <w:sz w:val="18"/>
+          <w:szCs w:val="18"/>
+        </w:rPr>
+        <w:t xml:space="preserve"> </w:t>
       </w:r>
       <w:r>
         <w:rPr>
@@ -12103,7 +12847,15 @@
         <w:jc w:val="both"/>
       </w:pPr>
       <w:r>
-        <w:t xml:space="preserve">Mit diesem Befehl wird die CPU-Auslastung in Prozent ausgegeben. Mit dem Befehl «awk» wird den Wert mit zwei </w:t>
+        <w:t>Mit diesem Befehl wird die CPU-Auslastung in Prozent ausgegeben. Mit dem Befehl «</w:t>
+      </w:r>
+      <w:proofErr w:type="spellStart"/>
+      <w:r>
+        <w:t>awk</w:t>
+      </w:r>
+      <w:proofErr w:type="spellEnd"/>
+      <w:r>
+        <w:t xml:space="preserve">» wird den Wert mit zwei </w:t>
       </w:r>
       <w:r>
         <w:t>N</w:t>
@@ -12136,8 +12888,16 @@
         <w:rPr>
           <w:lang w:val="en-US"/>
         </w:rPr>
-        <w:t>CPU-Temperatur</w:t>
-      </w:r>
+        <w:t>CPU-</w:t>
+      </w:r>
+      <w:proofErr w:type="spellStart"/>
+      <w:r>
+        <w:rPr>
+          <w:lang w:val="en-US"/>
+        </w:rPr>
+        <w:t>Temperatur</w:t>
+      </w:r>
+      <w:proofErr w:type="spellEnd"/>
     </w:p>
     <w:p>
       <w:pPr>
@@ -12159,7 +12919,29 @@
           <w:szCs w:val="18"/>
           <w:lang w:val="en-US"/>
         </w:rPr>
-        <w:t xml:space="preserve">cat /sys/class/thermal/thermal_zone0/temp | awk '{printf </w:t>
+        <w:t>cat /sys/class/thermal/thermal_zone0/temp | awk '{</w:t>
+      </w:r>
+      <w:proofErr w:type="spellStart"/>
+      <w:r>
+        <w:rPr>
+          <w:rFonts w:ascii="Menlo" w:hAnsi="Menlo" w:cs="Menlo"/>
+          <w:color w:val="CE9178"/>
+          <w:sz w:val="18"/>
+          <w:szCs w:val="18"/>
+          <w:lang w:val="en-US"/>
+        </w:rPr>
+        <w:t>printf</w:t>
+      </w:r>
+      <w:proofErr w:type="spellEnd"/>
+      <w:r>
+        <w:rPr>
+          <w:rFonts w:ascii="Menlo" w:hAnsi="Menlo" w:cs="Menlo"/>
+          <w:color w:val="CE9178"/>
+          <w:sz w:val="18"/>
+          <w:szCs w:val="18"/>
+          <w:lang w:val="en-US"/>
+        </w:rPr>
+        <w:t xml:space="preserve"> </w:t>
       </w:r>
       <w:r>
         <w:rPr>
@@ -12207,19 +12989,35 @@
         <w:jc w:val="both"/>
       </w:pPr>
       <w:r>
-        <w:t>Mit diesem Befehl wird die CPU-Temperatur in Milli</w:t>
+        <w:t xml:space="preserve">Mit diesem Befehl wird die CPU-Temperatur in </w:t>
+      </w:r>
+      <w:proofErr w:type="spellStart"/>
+      <w:r>
+        <w:t>Milli</w:t>
       </w:r>
       <w:r>
         <w:t>g</w:t>
       </w:r>
       <w:r>
-        <w:t>rad Celsius ausgegeben. Mit</w:t>
+        <w:t>rad</w:t>
+      </w:r>
+      <w:proofErr w:type="spellEnd"/>
+      <w:r>
+        <w:t xml:space="preserve"> Celsius ausgegeben. Mit</w:t>
       </w:r>
       <w:r>
         <w:t>hilfe des</w:t>
       </w:r>
       <w:r>
-        <w:t xml:space="preserve"> «awk» Befehl</w:t>
+        <w:t xml:space="preserve"> «</w:t>
+      </w:r>
+      <w:proofErr w:type="spellStart"/>
+      <w:r>
+        <w:t>awk</w:t>
+      </w:r>
+      <w:proofErr w:type="spellEnd"/>
+      <w:r>
+        <w:t>» Befehl</w:t>
       </w:r>
       <w:r>
         <w:t>s</w:t>
@@ -12248,6 +13046,7 @@
           <w:szCs w:val="18"/>
         </w:rPr>
       </w:pPr>
+      <w:proofErr w:type="spellStart"/>
       <w:r>
         <w:rPr>
           <w:rFonts w:ascii="Menlo" w:hAnsi="Menlo" w:cs="Menlo"/>
@@ -12255,7 +13054,57 @@
           <w:sz w:val="18"/>
           <w:szCs w:val="18"/>
         </w:rPr>
-        <w:t xml:space="preserve">free -m | awk 'NR==2{printf </w:t>
+        <w:t>free</w:t>
+      </w:r>
+      <w:proofErr w:type="spellEnd"/>
+      <w:r>
+        <w:rPr>
+          <w:rFonts w:ascii="Menlo" w:hAnsi="Menlo" w:cs="Menlo"/>
+          <w:color w:val="CE9178"/>
+          <w:sz w:val="18"/>
+          <w:szCs w:val="18"/>
+        </w:rPr>
+        <w:t xml:space="preserve"> -m | </w:t>
+      </w:r>
+      <w:proofErr w:type="spellStart"/>
+      <w:r>
+        <w:rPr>
+          <w:rFonts w:ascii="Menlo" w:hAnsi="Menlo" w:cs="Menlo"/>
+          <w:color w:val="CE9178"/>
+          <w:sz w:val="18"/>
+          <w:szCs w:val="18"/>
+        </w:rPr>
+        <w:t>awk</w:t>
+      </w:r>
+      <w:proofErr w:type="spellEnd"/>
+      <w:r>
+        <w:rPr>
+          <w:rFonts w:ascii="Menlo" w:hAnsi="Menlo" w:cs="Menlo"/>
+          <w:color w:val="CE9178"/>
+          <w:sz w:val="18"/>
+          <w:szCs w:val="18"/>
+        </w:rPr>
+        <w:t xml:space="preserve"> 'NR==2{</w:t>
+      </w:r>
+      <w:proofErr w:type="spellStart"/>
+      <w:r>
+        <w:rPr>
+          <w:rFonts w:ascii="Menlo" w:hAnsi="Menlo" w:cs="Menlo"/>
+          <w:color w:val="CE9178"/>
+          <w:sz w:val="18"/>
+          <w:szCs w:val="18"/>
+        </w:rPr>
+        <w:t>printf</w:t>
+      </w:r>
+      <w:proofErr w:type="spellEnd"/>
+      <w:r>
+        <w:rPr>
+          <w:rFonts w:ascii="Menlo" w:hAnsi="Menlo" w:cs="Menlo"/>
+          <w:color w:val="CE9178"/>
+          <w:sz w:val="18"/>
+          <w:szCs w:val="18"/>
+        </w:rPr>
+        <w:t xml:space="preserve"> </w:t>
       </w:r>
       <w:r>
         <w:rPr>
@@ -12291,7 +13140,27 @@
           <w:sz w:val="18"/>
           <w:szCs w:val="18"/>
         </w:rPr>
-        <w:t>, $3*100/$2 }'</w:t>
+        <w:t>, $3*100/$</w:t>
+      </w:r>
+      <w:proofErr w:type="gramStart"/>
+      <w:r>
+        <w:rPr>
+          <w:rFonts w:ascii="Menlo" w:hAnsi="Menlo" w:cs="Menlo"/>
+          <w:color w:val="CE9178"/>
+          <w:sz w:val="18"/>
+          <w:szCs w:val="18"/>
+        </w:rPr>
+        <w:t>2 }</w:t>
+      </w:r>
+      <w:proofErr w:type="gramEnd"/>
+      <w:r>
+        <w:rPr>
+          <w:rFonts w:ascii="Menlo" w:hAnsi="Menlo" w:cs="Menlo"/>
+          <w:color w:val="CE9178"/>
+          <w:sz w:val="18"/>
+          <w:szCs w:val="18"/>
+        </w:rPr>
+        <w:t>'</w:t>
       </w:r>
     </w:p>
     <w:p>
@@ -12299,7 +13168,15 @@
         <w:jc w:val="both"/>
       </w:pPr>
       <w:r>
-        <w:t xml:space="preserve">Mit diesem Befehlt werden die frei verfügbare Programspeicher und die gesamten physisch installierten Speicher ausgegeben. Beide Werten in Megabytes. Mit dem «awk» </w:t>
+        <w:t>Mit diesem Befehlt werden die frei verfügbare Programspeicher und die gesamten physisch installierten Speicher ausgegeben. Beide Werten in Megabytes. Mit dem «</w:t>
+      </w:r>
+      <w:proofErr w:type="spellStart"/>
+      <w:r>
+        <w:t>awk</w:t>
+      </w:r>
+      <w:proofErr w:type="spellEnd"/>
+      <w:r>
+        <w:t xml:space="preserve">» </w:t>
       </w:r>
       <w:r>
         <w:lastRenderedPageBreak/>
@@ -12332,6 +13209,7 @@
           <w:szCs w:val="18"/>
         </w:rPr>
       </w:pPr>
+      <w:proofErr w:type="spellStart"/>
       <w:r>
         <w:rPr>
           <w:rFonts w:ascii="Menlo" w:hAnsi="Menlo" w:cs="Menlo"/>
@@ -12339,7 +13217,37 @@
           <w:sz w:val="18"/>
           <w:szCs w:val="18"/>
         </w:rPr>
-        <w:t xml:space="preserve">df -h | awk </w:t>
+        <w:t>df</w:t>
+      </w:r>
+      <w:proofErr w:type="spellEnd"/>
+      <w:r>
+        <w:rPr>
+          <w:rFonts w:ascii="Menlo" w:hAnsi="Menlo" w:cs="Menlo"/>
+          <w:color w:val="CE9178"/>
+          <w:sz w:val="18"/>
+          <w:szCs w:val="18"/>
+        </w:rPr>
+        <w:t xml:space="preserve"> -h | </w:t>
+      </w:r>
+      <w:proofErr w:type="spellStart"/>
+      <w:r>
+        <w:rPr>
+          <w:rFonts w:ascii="Menlo" w:hAnsi="Menlo" w:cs="Menlo"/>
+          <w:color w:val="CE9178"/>
+          <w:sz w:val="18"/>
+          <w:szCs w:val="18"/>
+        </w:rPr>
+        <w:t>awk</w:t>
+      </w:r>
+      <w:proofErr w:type="spellEnd"/>
+      <w:r>
+        <w:rPr>
+          <w:rFonts w:ascii="Menlo" w:hAnsi="Menlo" w:cs="Menlo"/>
+          <w:color w:val="CE9178"/>
+          <w:sz w:val="18"/>
+          <w:szCs w:val="18"/>
+        </w:rPr>
+        <w:t xml:space="preserve"> </w:t>
       </w:r>
       <w:r>
         <w:rPr>
@@ -12357,7 +13265,27 @@
           <w:sz w:val="18"/>
           <w:szCs w:val="18"/>
         </w:rPr>
-        <w:t>$NF=="/"{printf "</w:t>
+        <w:t>$NF=="/"{</w:t>
+      </w:r>
+      <w:proofErr w:type="spellStart"/>
+      <w:r>
+        <w:rPr>
+          <w:rFonts w:ascii="Menlo" w:hAnsi="Menlo" w:cs="Menlo"/>
+          <w:color w:val="CE9178"/>
+          <w:sz w:val="18"/>
+          <w:szCs w:val="18"/>
+        </w:rPr>
+        <w:t>printf</w:t>
+      </w:r>
+      <w:proofErr w:type="spellEnd"/>
+      <w:r>
+        <w:rPr>
+          <w:rFonts w:ascii="Menlo" w:hAnsi="Menlo" w:cs="Menlo"/>
+          <w:color w:val="CE9178"/>
+          <w:sz w:val="18"/>
+          <w:szCs w:val="18"/>
+        </w:rPr>
+        <w:t xml:space="preserve"> "</w:t>
       </w:r>
       <w:r>
         <w:rPr>
@@ -12384,7 +13312,18 @@
           <w:sz w:val="18"/>
           <w:szCs w:val="18"/>
         </w:rPr>
-        <w:t>%d</w:t>
+        <w:t>%</w:t>
+      </w:r>
+      <w:proofErr w:type="spellStart"/>
+      <w:proofErr w:type="gramStart"/>
+      <w:r>
+        <w:rPr>
+          <w:rFonts w:ascii="Menlo" w:hAnsi="Menlo" w:cs="Menlo"/>
+          <w:color w:val="569CD6"/>
+          <w:sz w:val="18"/>
+          <w:szCs w:val="18"/>
+        </w:rPr>
+        <w:t>d</w:t>
       </w:r>
       <w:r>
         <w:rPr>
@@ -12393,7 +13332,17 @@
           <w:sz w:val="18"/>
           <w:szCs w:val="18"/>
         </w:rPr>
-        <w:t xml:space="preserve">GB  </w:t>
+        <w:t>GB</w:t>
+      </w:r>
+      <w:proofErr w:type="spellEnd"/>
+      <w:r>
+        <w:rPr>
+          <w:rFonts w:ascii="Menlo" w:hAnsi="Menlo" w:cs="Menlo"/>
+          <w:color w:val="CE9178"/>
+          <w:sz w:val="18"/>
+          <w:szCs w:val="18"/>
+        </w:rPr>
+        <w:t xml:space="preserve">  </w:t>
       </w:r>
       <w:r>
         <w:rPr>
@@ -12402,7 +13351,17 @@
           <w:sz w:val="18"/>
           <w:szCs w:val="18"/>
         </w:rPr>
-        <w:t>%s</w:t>
+        <w:t>%</w:t>
+      </w:r>
+      <w:proofErr w:type="gramEnd"/>
+      <w:r>
+        <w:rPr>
+          <w:rFonts w:ascii="Menlo" w:hAnsi="Menlo" w:cs="Menlo"/>
+          <w:color w:val="569CD6"/>
+          <w:sz w:val="18"/>
+          <w:szCs w:val="18"/>
+        </w:rPr>
+        <w:t>s</w:t>
       </w:r>
       <w:r>
         <w:rPr>
@@ -12446,7 +13405,15 @@
         <w:t>v</w:t>
       </w:r>
       <w:r>
-        <w:t>erfügbare Speicher in Gigabytes und in Prozent ausgegeben. Mit dem Befehl «awk» werden die Werte formatiert ausgegeben.</w:t>
+        <w:t>erfügbare Speicher in Gigabytes und in Prozent ausgegeben. Mit dem Befehl «</w:t>
+      </w:r>
+      <w:proofErr w:type="spellStart"/>
+      <w:r>
+        <w:t>awk</w:t>
+      </w:r>
+      <w:proofErr w:type="spellEnd"/>
+      <w:r>
+        <w:t>» werden die Werte formatiert ausgegeben.</w:t>
       </w:r>
     </w:p>
     <w:p>
@@ -12506,8 +13473,13 @@
         <w:t>Tool</w:t>
       </w:r>
       <w:r>
-        <w:t xml:space="preserve"> Cron</w:t>
-      </w:r>
+        <w:t xml:space="preserve"> </w:t>
+      </w:r>
+      <w:proofErr w:type="spellStart"/>
+      <w:r>
+        <w:t>Cron</w:t>
+      </w:r>
+      <w:proofErr w:type="spellEnd"/>
       <w:r>
         <w:t xml:space="preserve"> </w:t>
       </w:r>
@@ -12524,10 +13496,12 @@
         <w:jc w:val="both"/>
       </w:pPr>
       <w:bookmarkStart w:id="49" w:name="_Toc58957549"/>
+      <w:proofErr w:type="spellStart"/>
       <w:r>
         <w:t>Crontab</w:t>
       </w:r>
       <w:bookmarkEnd w:id="49"/>
+      <w:proofErr w:type="spellEnd"/>
     </w:p>
     <w:p>
       <w:pPr>
@@ -12537,7 +13511,15 @@
         <w:t xml:space="preserve">Aus dem Wikipedia </w:t>
       </w:r>
       <w:r>
-        <w:t>Artikel über Cron:</w:t>
+        <w:t xml:space="preserve">Artikel über </w:t>
+      </w:r>
+      <w:proofErr w:type="spellStart"/>
+      <w:r>
+        <w:t>Cron</w:t>
+      </w:r>
+      <w:proofErr w:type="spellEnd"/>
+      <w:r>
+        <w:t>:</w:t>
       </w:r>
     </w:p>
     <w:p>
@@ -12553,7 +13535,71 @@
           <w:i/>
           <w:iCs/>
         </w:rPr>
-        <w:t>«Der Cron-Daemon dient der zeitbasierten Ausführung von Prozessen in Unix und unixartigen Betriebssystemen wie Linux, BSD oder macOS, um wiederkehrende Aufgaben – Cronjobs – zu automatisieren.»</w:t>
+        <w:t xml:space="preserve">«Der </w:t>
+      </w:r>
+      <w:proofErr w:type="spellStart"/>
+      <w:r>
+        <w:rPr>
+          <w:i/>
+          <w:iCs/>
+        </w:rPr>
+        <w:t>Cron-Daemon</w:t>
+      </w:r>
+      <w:proofErr w:type="spellEnd"/>
+      <w:r>
+        <w:rPr>
+          <w:i/>
+          <w:iCs/>
+        </w:rPr>
+        <w:t xml:space="preserve"> dient der zeitbasierten Ausführung von Prozessen in Unix und </w:t>
+      </w:r>
+      <w:proofErr w:type="spellStart"/>
+      <w:r>
+        <w:rPr>
+          <w:i/>
+          <w:iCs/>
+        </w:rPr>
+        <w:t>unixartigen</w:t>
+      </w:r>
+      <w:proofErr w:type="spellEnd"/>
+      <w:r>
+        <w:rPr>
+          <w:i/>
+          <w:iCs/>
+        </w:rPr>
+        <w:t xml:space="preserve"> Betriebssystemen wie Linux, BSD oder </w:t>
+      </w:r>
+      <w:proofErr w:type="spellStart"/>
+      <w:r>
+        <w:rPr>
+          <w:i/>
+          <w:iCs/>
+        </w:rPr>
+        <w:t>macOS</w:t>
+      </w:r>
+      <w:proofErr w:type="spellEnd"/>
+      <w:r>
+        <w:rPr>
+          <w:i/>
+          <w:iCs/>
+        </w:rPr>
+        <w:t xml:space="preserve">, um wiederkehrende Aufgaben – </w:t>
+      </w:r>
+      <w:proofErr w:type="spellStart"/>
+      <w:r>
+        <w:rPr>
+          <w:i/>
+          <w:iCs/>
+        </w:rPr>
+        <w:t>Cronjobs</w:t>
+      </w:r>
+      <w:proofErr w:type="spellEnd"/>
+      <w:r>
+        <w:rPr>
+          <w:i/>
+          <w:iCs/>
+        </w:rPr>
+        <w:t xml:space="preserve"> – zu automatisieren.»</w:t>
       </w:r>
     </w:p>
     <w:p>
@@ -12567,13 +13613,29 @@
         <w:t>s</w:t>
       </w:r>
       <w:r>
-        <w:t>ogenannten Crontab File hinzugefügt werden, dazu muss spezifiziert</w:t>
+        <w:t xml:space="preserve">ogenannten </w:t>
+      </w:r>
+      <w:proofErr w:type="spellStart"/>
+      <w:r>
+        <w:t>Crontab</w:t>
+      </w:r>
+      <w:proofErr w:type="spellEnd"/>
+      <w:r>
+        <w:t xml:space="preserve"> File hinzugefügt werden, dazu muss spezifiziert</w:t>
       </w:r>
       <w:r>
         <w:t xml:space="preserve"> werden,</w:t>
       </w:r>
       <w:r>
-        <w:t xml:space="preserve"> wann die Aufgaben ausgeführt werden müssen (Zeit oder Ereignisse wie z.B. Neustart). Jeder Benutzer hat ein Cron File.</w:t>
+        <w:t xml:space="preserve"> wann die Aufgaben ausgeführt werden müssen (Zeit oder Ereignisse wie z.B. Neustart). Jeder Benutzer hat ein </w:t>
+      </w:r>
+      <w:proofErr w:type="spellStart"/>
+      <w:r>
+        <w:t>Cron</w:t>
+      </w:r>
+      <w:proofErr w:type="spellEnd"/>
+      <w:r>
+        <w:t xml:space="preserve"> File.</w:t>
       </w:r>
     </w:p>
     <w:p>
@@ -13066,7 +14128,15 @@
         <w:jc w:val="both"/>
       </w:pPr>
       <w:r>
-        <w:t>Das Netzwerk von Raspberry muss so aufgesetzt werden, dass beim Neustart nach einem bekannten Wlan-Netzwerk gesucht wird. Wenn ein</w:t>
+        <w:t xml:space="preserve">Das Netzwerk von Raspberry muss so aufgesetzt werden, dass beim Neustart nach einem bekannten </w:t>
+      </w:r>
+      <w:proofErr w:type="spellStart"/>
+      <w:r>
+        <w:t>Wlan</w:t>
+      </w:r>
+      <w:proofErr w:type="spellEnd"/>
+      <w:r>
+        <w:t>-Netzwerk gesucht wird. Wenn ein</w:t>
       </w:r>
       <w:r>
         <w:t>s</w:t>
@@ -13147,7 +14217,7 @@
       <w:r>
         <w:t xml:space="preserve"> der Webseite </w:t>
       </w:r>
-      <w:hyperlink r:id="rId29" w:history="1">
+      <w:hyperlink r:id="rId28" w:history="1">
         <w:r>
           <w:rPr>
             <w:rStyle w:val="Hyperlink"/>
@@ -13452,7 +14522,15 @@
         <w:t>n</w:t>
       </w:r>
       <w:r>
-        <w:t xml:space="preserve"> Wlan-Netzwerke verfügbar sind</w:t>
+        <w:t xml:space="preserve"> </w:t>
+      </w:r>
+      <w:proofErr w:type="spellStart"/>
+      <w:r>
+        <w:t>Wlan</w:t>
+      </w:r>
+      <w:proofErr w:type="spellEnd"/>
+      <w:r>
+        <w:t>-Netzwerke verfügbar sind</w:t>
       </w:r>
       <w:r>
         <w:t>,</w:t>
@@ -13504,7 +14582,7 @@
                     <pic:cNvPicPr/>
                   </pic:nvPicPr>
                   <pic:blipFill>
-                    <a:blip r:embed="rId30">
+                    <a:blip r:embed="rId29">
                       <a:extLst>
                         <a:ext uri="{28A0092B-C50C-407E-A947-70E740481C1C}">
                           <a14:useLocalDpi xmlns:a14="http://schemas.microsoft.com/office/drawing/2010/main" val="0"/>
@@ -13540,14 +14618,27 @@
       <w:r>
         <w:t xml:space="preserve">Abbildung </w:t>
       </w:r>
-      <w:fldSimple w:instr=" SEQ Abbildung \* ARABIC ">
-        <w:r>
-          <w:rPr>
-            <w:noProof/>
-          </w:rPr>
-          <w:t>14</w:t>
-        </w:r>
-      </w:fldSimple>
+      <w:r>
+        <w:fldChar w:fldCharType="begin"/>
+      </w:r>
+      <w:r>
+        <w:instrText xml:space="preserve"> SEQ Abbildung \* ARABIC </w:instrText>
+      </w:r>
+      <w:r>
+        <w:fldChar w:fldCharType="separate"/>
+      </w:r>
+      <w:r>
+        <w:rPr>
+          <w:noProof/>
+        </w:rPr>
+        <w:t>14</w:t>
+      </w:r>
+      <w:r>
+        <w:rPr>
+          <w:noProof/>
+        </w:rPr>
+        <w:fldChar w:fldCharType="end"/>
+      </w:r>
       <w:r>
         <w:t xml:space="preserve">: </w:t>
       </w:r>
@@ -13590,7 +14681,15 @@
         <w:t>n</w:t>
       </w:r>
       <w:r>
-        <w:t xml:space="preserve"> Wlan-Netzwerk hergestellt werden kann</w:t>
+        <w:t xml:space="preserve"> </w:t>
+      </w:r>
+      <w:proofErr w:type="spellStart"/>
+      <w:r>
+        <w:t>Wlan</w:t>
+      </w:r>
+      <w:proofErr w:type="spellEnd"/>
+      <w:r>
+        <w:t>-Netzwerk hergestellt werden kann</w:t>
       </w:r>
       <w:r>
         <w:t xml:space="preserve">, </w:t>
@@ -13642,7 +14741,7 @@
                     <pic:cNvPicPr/>
                   </pic:nvPicPr>
                   <pic:blipFill>
-                    <a:blip r:embed="rId31">
+                    <a:blip r:embed="rId30">
                       <a:extLst>
                         <a:ext uri="{28A0092B-C50C-407E-A947-70E740481C1C}">
                           <a14:useLocalDpi xmlns:a14="http://schemas.microsoft.com/office/drawing/2010/main" val="0"/>
@@ -13678,14 +14777,27 @@
       <w:r>
         <w:t xml:space="preserve">Abbildung </w:t>
       </w:r>
-      <w:fldSimple w:instr=" SEQ Abbildung \* ARABIC ">
-        <w:r>
-          <w:rPr>
-            <w:noProof/>
-          </w:rPr>
-          <w:t>15</w:t>
-        </w:r>
-      </w:fldSimple>
+      <w:r>
+        <w:fldChar w:fldCharType="begin"/>
+      </w:r>
+      <w:r>
+        <w:instrText xml:space="preserve"> SEQ Abbildung \* ARABIC </w:instrText>
+      </w:r>
+      <w:r>
+        <w:fldChar w:fldCharType="separate"/>
+      </w:r>
+      <w:r>
+        <w:rPr>
+          <w:noProof/>
+        </w:rPr>
+        <w:t>15</w:t>
+      </w:r>
+      <w:r>
+        <w:rPr>
+          <w:noProof/>
+        </w:rPr>
+        <w:fldChar w:fldCharType="end"/>
+      </w:r>
       <w:r>
         <w:t xml:space="preserve">: </w:t>
       </w:r>
@@ -13739,7 +14851,15 @@
         <w:jc w:val="both"/>
       </w:pPr>
       <w:r>
-        <w:t>Das berrycase Gehäuse erfüllt alle grundlegenden Ziele, welche im Pflichtenheft angegeben wurden. Es konnte auch angefangen</w:t>
+        <w:t xml:space="preserve">Das </w:t>
+      </w:r>
+      <w:proofErr w:type="spellStart"/>
+      <w:r>
+        <w:t>berrycase</w:t>
+      </w:r>
+      <w:proofErr w:type="spellEnd"/>
+      <w:r>
+        <w:t xml:space="preserve"> Gehäuse erfüllt alle grundlegenden Ziele, welche im Pflichtenheft angegeben wurden. Es konnte auch angefangen</w:t>
       </w:r>
       <w:r>
         <w:t xml:space="preserve"> werden,</w:t>
@@ -13849,13 +14969,29 @@
         </w:numPr>
       </w:pPr>
       <w:r>
-        <w:t>Der Footprint de</w:t>
+        <w:t xml:space="preserve">Der </w:t>
+      </w:r>
+      <w:proofErr w:type="spellStart"/>
+      <w:r>
+        <w:t>Footprint</w:t>
+      </w:r>
+      <w:proofErr w:type="spellEnd"/>
+      <w:r>
+        <w:t xml:space="preserve"> de</w:t>
       </w:r>
       <w:r>
         <w:t>s</w:t>
       </w:r>
       <w:r>
-        <w:t xml:space="preserve"> PowerBoost Bauteil</w:t>
+        <w:t xml:space="preserve"> </w:t>
+      </w:r>
+      <w:proofErr w:type="spellStart"/>
+      <w:r>
+        <w:t>PowerBoost</w:t>
+      </w:r>
+      <w:proofErr w:type="spellEnd"/>
+      <w:r>
+        <w:t xml:space="preserve"> Bauteil</w:t>
       </w:r>
       <w:r>
         <w:t>s</w:t>
@@ -13873,7 +15009,15 @@
         </w:numPr>
       </w:pPr>
       <w:r>
-        <w:t>Die Flip-Flop Schaltung kann verbessert werden. Der MOSFET Schaltung für das Set Pin das Flip-Flop kann mit ein Schottky Diode ersetzt werden.</w:t>
+        <w:t xml:space="preserve">Die Flip-Flop Schaltung kann verbessert werden. Der MOSFET Schaltung für das Set Pin das Flip-Flop kann mit ein </w:t>
+      </w:r>
+      <w:proofErr w:type="spellStart"/>
+      <w:r>
+        <w:t>Schottky</w:t>
+      </w:r>
+      <w:proofErr w:type="spellEnd"/>
+      <w:r>
+        <w:t xml:space="preserve"> Diode ersetzt werden.</w:t>
       </w:r>
     </w:p>
     <w:p>
@@ -14154,8 +15298,16 @@
               <w:rPr>
                 <w:sz w:val="22"/>
               </w:rPr>
-              <w:t>Ein Einplatinencomputer</w:t>
-            </w:r>
+              <w:t xml:space="preserve">Ein </w:t>
+            </w:r>
+            <w:proofErr w:type="spellStart"/>
+            <w:r>
+              <w:rPr>
+                <w:sz w:val="22"/>
+              </w:rPr>
+              <w:t>Einplatinencomputer</w:t>
+            </w:r>
+            <w:proofErr w:type="spellEnd"/>
             <w:r>
               <w:rPr>
                 <w:sz w:val="22"/>
@@ -14204,11 +15356,19 @@
                 <w:sz w:val="22"/>
               </w:rPr>
             </w:pPr>
+            <w:proofErr w:type="spellStart"/>
             <w:r>
               <w:rPr>
                 <w:sz w:val="22"/>
               </w:rPr>
-              <w:t>GitHub ist ein netzbasierter Dienst zur Versionsverwaltung für Software-Entwicklungsprojekte.</w:t>
+              <w:t>GitHub</w:t>
+            </w:r>
+            <w:proofErr w:type="spellEnd"/>
+            <w:r>
+              <w:rPr>
+                <w:sz w:val="22"/>
+              </w:rPr>
+              <w:t xml:space="preserve"> ist ein netzbasierter Dienst zur Versionsverwaltung für Software-Entwicklungsprojekte.</w:t>
             </w:r>
           </w:p>
         </w:tc>
@@ -14251,7 +15411,21 @@
               <w:rPr>
                 <w:sz w:val="22"/>
               </w:rPr>
-              <w:t>Durch die prellenden Schließvorgänge würde ohne Entprellung ein Tastenanschlag fehlerhafterweise als mehrfacher Anschlag registriert werden.</w:t>
+              <w:t xml:space="preserve">Durch die prellenden Schließvorgänge würde ohne </w:t>
+            </w:r>
+            <w:proofErr w:type="spellStart"/>
+            <w:r>
+              <w:rPr>
+                <w:sz w:val="22"/>
+              </w:rPr>
+              <w:t>Entprellung</w:t>
+            </w:r>
+            <w:proofErr w:type="spellEnd"/>
+            <w:r>
+              <w:rPr>
+                <w:sz w:val="22"/>
+              </w:rPr>
+              <w:t xml:space="preserve"> ein Tastenanschlag fehlerhafterweise als mehrfacher Anschlag registriert werden.</w:t>
             </w:r>
           </w:p>
         </w:tc>
@@ -14377,12 +15551,14 @@
                 <w:sz w:val="22"/>
               </w:rPr>
             </w:pPr>
+            <w:proofErr w:type="spellStart"/>
             <w:r>
               <w:rPr>
                 <w:sz w:val="22"/>
               </w:rPr>
               <w:t>Bash</w:t>
             </w:r>
+            <w:proofErr w:type="spellEnd"/>
             <w:r>
               <w:rPr>
                 <w:sz w:val="22"/>
@@ -14393,7 +15569,35 @@
               <w:rPr>
                 <w:sz w:val="22"/>
               </w:rPr>
-              <w:t>die Bourne-again shell, ist eine freie Unix-Shell unter GPL.</w:t>
+              <w:t xml:space="preserve">die </w:t>
+            </w:r>
+            <w:proofErr w:type="spellStart"/>
+            <w:r>
+              <w:rPr>
+                <w:sz w:val="22"/>
+              </w:rPr>
+              <w:t>Bourne-again</w:t>
+            </w:r>
+            <w:proofErr w:type="spellEnd"/>
+            <w:r>
+              <w:rPr>
+                <w:sz w:val="22"/>
+              </w:rPr>
+              <w:t xml:space="preserve"> </w:t>
+            </w:r>
+            <w:proofErr w:type="spellStart"/>
+            <w:r>
+              <w:rPr>
+                <w:sz w:val="22"/>
+              </w:rPr>
+              <w:t>shell</w:t>
+            </w:r>
+            <w:proofErr w:type="spellEnd"/>
+            <w:r>
+              <w:rPr>
+                <w:sz w:val="22"/>
+              </w:rPr>
+              <w:t>, ist eine freie Unix-Shell unter GPL.</w:t>
             </w:r>
           </w:p>
         </w:tc>
@@ -14438,7 +15642,71 @@
                 <w:sz w:val="22"/>
                 <w:lang w:val="de-DE"/>
               </w:rPr>
-              <w:t>Der Cron-Daemon dient der zeitbasierten Ausführung von Prozessen in Unix und unixartigen Betriebssystemen wie Linux, BSD oder macOS, um wiederkehrende Aufgaben – Cronjobs – zu automatisieren.</w:t>
+              <w:t xml:space="preserve">Der </w:t>
+            </w:r>
+            <w:proofErr w:type="spellStart"/>
+            <w:r>
+              <w:rPr>
+                <w:sz w:val="22"/>
+                <w:lang w:val="de-DE"/>
+              </w:rPr>
+              <w:t>Cron-Daemon</w:t>
+            </w:r>
+            <w:proofErr w:type="spellEnd"/>
+            <w:r>
+              <w:rPr>
+                <w:sz w:val="22"/>
+                <w:lang w:val="de-DE"/>
+              </w:rPr>
+              <w:t xml:space="preserve"> dient der zeitbasierten Ausführung von Prozessen in Unix und </w:t>
+            </w:r>
+            <w:proofErr w:type="spellStart"/>
+            <w:r>
+              <w:rPr>
+                <w:sz w:val="22"/>
+                <w:lang w:val="de-DE"/>
+              </w:rPr>
+              <w:t>unixartigen</w:t>
+            </w:r>
+            <w:proofErr w:type="spellEnd"/>
+            <w:r>
+              <w:rPr>
+                <w:sz w:val="22"/>
+                <w:lang w:val="de-DE"/>
+              </w:rPr>
+              <w:t xml:space="preserve"> Betriebssystemen wie Linux, BSD oder </w:t>
+            </w:r>
+            <w:proofErr w:type="spellStart"/>
+            <w:r>
+              <w:rPr>
+                <w:sz w:val="22"/>
+                <w:lang w:val="de-DE"/>
+              </w:rPr>
+              <w:t>macOS</w:t>
+            </w:r>
+            <w:proofErr w:type="spellEnd"/>
+            <w:r>
+              <w:rPr>
+                <w:sz w:val="22"/>
+                <w:lang w:val="de-DE"/>
+              </w:rPr>
+              <w:t xml:space="preserve">, um wiederkehrende Aufgaben – </w:t>
+            </w:r>
+            <w:proofErr w:type="spellStart"/>
+            <w:r>
+              <w:rPr>
+                <w:sz w:val="22"/>
+                <w:lang w:val="de-DE"/>
+              </w:rPr>
+              <w:t>Cronjobs</w:t>
+            </w:r>
+            <w:proofErr w:type="spellEnd"/>
+            <w:r>
+              <w:rPr>
+                <w:sz w:val="22"/>
+                <w:lang w:val="de-DE"/>
+              </w:rPr>
+              <w:t xml:space="preserve"> – zu automatisieren.</w:t>
             </w:r>
           </w:p>
         </w:tc>
@@ -14568,7 +15836,21 @@
               <w:rPr>
                 <w:sz w:val="22"/>
               </w:rPr>
-              <w:t>Ein Footprint ist die Anordnung von Pads (in der Oberflächenmontagetechnik) oder Durchgangslöchern (in der Durchstecktechnik), die zur physischen Befestigung und elektrischen Verbindung eines Bauteils mit einer Leiterplatte verwendet wird.</w:t>
+              <w:t xml:space="preserve">Ein </w:t>
+            </w:r>
+            <w:proofErr w:type="spellStart"/>
+            <w:r>
+              <w:rPr>
+                <w:sz w:val="22"/>
+              </w:rPr>
+              <w:t>Footprint</w:t>
+            </w:r>
+            <w:proofErr w:type="spellEnd"/>
+            <w:r>
+              <w:rPr>
+                <w:sz w:val="22"/>
+              </w:rPr>
+              <w:t xml:space="preserve"> ist die Anordnung von Pads (in der Oberflächenmontagetechnik) oder Durchgangslöchern (in der Durchstecktechnik), die zur physischen Befestigung und elektrischen Verbindung eines Bauteils mit einer Leiterplatte verwendet wird.</w:t>
             </w:r>
           </w:p>
         </w:tc>
@@ -14679,18 +15961,27 @@
           <w:lang w:val="en-US"/>
         </w:rPr>
       </w:pPr>
+      <w:proofErr w:type="spellStart"/>
       <w:r>
         <w:rPr>
           <w:b/>
           <w:lang w:val="en-US"/>
         </w:rPr>
-        <w:t>PowerBoost 1000C</w:t>
-      </w:r>
+        <w:t>PowerBoost</w:t>
+      </w:r>
+      <w:proofErr w:type="spellEnd"/>
       <w:r>
         <w:rPr>
           <w:b/>
           <w:lang w:val="en-US"/>
         </w:rPr>
+        <w:t xml:space="preserve"> 1000C</w:t>
+      </w:r>
+      <w:r>
+        <w:rPr>
+          <w:b/>
+          <w:lang w:val="en-US"/>
+        </w:rPr>
         <w:br/>
       </w:r>
       <w:r>
@@ -14715,8 +16006,16 @@
         <w:rPr>
           <w:lang w:val="en-US"/>
         </w:rPr>
-        <w:t>lady ada</w:t>
-      </w:r>
+        <w:t xml:space="preserve">lady </w:t>
+      </w:r>
+      <w:proofErr w:type="spellStart"/>
+      <w:r>
+        <w:rPr>
+          <w:lang w:val="en-US"/>
+        </w:rPr>
+        <w:t>ada</w:t>
+      </w:r>
+      <w:proofErr w:type="spellEnd"/>
       <w:r>
         <w:rPr>
           <w:lang w:val="en-US"/>
@@ -14736,7 +16035,7 @@
         </w:rPr>
         <w:tab/>
       </w:r>
-      <w:hyperlink r:id="rId32" w:history="1">
+      <w:hyperlink r:id="rId31" w:history="1">
         <w:r>
           <w:rPr>
             <w:rStyle w:val="Hyperlink"/>
@@ -14843,24 +16142,25 @@
           <w:lang w:val="en-US" w:eastAsia="de-DE"/>
         </w:rPr>
         <w:tab/>
-        <w:t>Unbekannt</w:t>
-      </w:r>
+      </w:r>
+      <w:proofErr w:type="spellStart"/>
       <w:r>
         <w:rPr>
           <w:rFonts w:eastAsia="Times New Roman" w:cs="Arial"/>
           <w:szCs w:val="24"/>
           <w:lang w:val="en-US" w:eastAsia="de-DE"/>
         </w:rPr>
-        <w:br/>
-        <w:t>Link:</w:t>
-      </w:r>
+        <w:t>Unbekannt</w:t>
+      </w:r>
+      <w:proofErr w:type="spellEnd"/>
       <w:r>
         <w:rPr>
           <w:rFonts w:eastAsia="Times New Roman" w:cs="Arial"/>
           <w:szCs w:val="24"/>
           <w:lang w:val="en-US" w:eastAsia="de-DE"/>
         </w:rPr>
-        <w:tab/>
+        <w:br/>
+        <w:t>Link:</w:t>
       </w:r>
       <w:r>
         <w:rPr>
@@ -14870,7 +16170,15 @@
         </w:rPr>
         <w:tab/>
       </w:r>
-      <w:hyperlink r:id="rId33" w:history="1">
+      <w:r>
+        <w:rPr>
+          <w:rFonts w:eastAsia="Times New Roman" w:cs="Arial"/>
+          <w:szCs w:val="24"/>
+          <w:lang w:val="en-US" w:eastAsia="de-DE"/>
+        </w:rPr>
+        <w:tab/>
+      </w:r>
+      <w:hyperlink r:id="rId32" w:history="1">
         <w:r>
           <w:rPr>
             <w:rStyle w:val="Hyperlink"/>
@@ -15001,7 +16309,7 @@
         </w:rPr>
         <w:tab/>
       </w:r>
-      <w:hyperlink r:id="rId34" w:history="1">
+      <w:hyperlink r:id="rId33" w:history="1">
         <w:r>
           <w:rPr>
             <w:rStyle w:val="Hyperlink"/>
@@ -15140,7 +16448,7 @@
         </w:rPr>
         <w:tab/>
       </w:r>
-      <w:hyperlink r:id="rId35" w:history="1">
+      <w:hyperlink r:id="rId34" w:history="1">
         <w:r>
           <w:rPr>
             <w:rStyle w:val="Hyperlink"/>
@@ -15246,6 +16554,7 @@
         </w:rPr>
         <w:tab/>
       </w:r>
+      <w:proofErr w:type="spellStart"/>
       <w:r>
         <w:rPr>
           <w:rFonts w:eastAsia="Times New Roman" w:cs="Arial"/>
@@ -15254,6 +16563,7 @@
         </w:rPr>
         <w:t>terdon</w:t>
       </w:r>
+      <w:proofErr w:type="spellEnd"/>
       <w:r>
         <w:rPr>
           <w:rFonts w:eastAsia="Times New Roman" w:cs="Arial"/>
@@ -15279,7 +16589,7 @@
         </w:rPr>
         <w:tab/>
       </w:r>
-      <w:hyperlink r:id="rId36" w:history="1">
+      <w:hyperlink r:id="rId35" w:history="1">
         <w:r>
           <w:rPr>
             <w:rStyle w:val="Hyperlink"/>
@@ -15376,24 +16686,25 @@
           <w:lang w:val="en-US" w:eastAsia="de-DE"/>
         </w:rPr>
         <w:tab/>
-        <w:t>Unbekannt</w:t>
-      </w:r>
+      </w:r>
+      <w:proofErr w:type="spellStart"/>
       <w:r>
         <w:rPr>
           <w:rFonts w:eastAsia="Times New Roman" w:cs="Arial"/>
           <w:szCs w:val="24"/>
           <w:lang w:val="en-US" w:eastAsia="de-DE"/>
         </w:rPr>
-        <w:br/>
-        <w:t>Link:</w:t>
-      </w:r>
+        <w:t>Unbekannt</w:t>
+      </w:r>
+      <w:proofErr w:type="spellEnd"/>
       <w:r>
         <w:rPr>
           <w:rFonts w:eastAsia="Times New Roman" w:cs="Arial"/>
           <w:szCs w:val="24"/>
           <w:lang w:val="en-US" w:eastAsia="de-DE"/>
         </w:rPr>
-        <w:tab/>
+        <w:br/>
+        <w:t>Link:</w:t>
       </w:r>
       <w:r>
         <w:rPr>
@@ -15403,7 +16714,15 @@
         </w:rPr>
         <w:tab/>
       </w:r>
-      <w:hyperlink r:id="rId37" w:history="1">
+      <w:r>
+        <w:rPr>
+          <w:rFonts w:eastAsia="Times New Roman" w:cs="Arial"/>
+          <w:szCs w:val="24"/>
+          <w:lang w:val="en-US" w:eastAsia="de-DE"/>
+        </w:rPr>
+        <w:tab/>
+      </w:r>
+      <w:hyperlink r:id="rId36" w:history="1">
         <w:r>
           <w:rPr>
             <w:rStyle w:val="Hyperlink"/>
@@ -15532,6 +16851,9 @@
     <w:p/>
     <w:p>
       <w:r>
+        <w:rPr>
+          <w:noProof/>
+        </w:rPr>
         <w:drawing>
           <wp:anchor distT="0" distB="0" distL="114300" distR="114300" simplePos="0" relativeHeight="251666432" behindDoc="0" locked="0" layoutInCell="1" allowOverlap="1" wp14:anchorId="3378C325" wp14:editId="0E09FCF0">
             <wp:simplePos x="0" y="0"/>
@@ -15556,7 +16878,7 @@
                     <pic:cNvPicPr/>
                   </pic:nvPicPr>
                   <pic:blipFill>
-                    <a:blip r:embed="rId38">
+                    <a:blip r:embed="rId37">
                       <a:extLst>
                         <a:ext uri="{28A0092B-C50C-407E-A947-70E740481C1C}">
                           <a14:useLocalDpi xmlns:a14="http://schemas.microsoft.com/office/drawing/2010/main" val="0"/>
@@ -15623,7 +16945,7 @@
                     <pic:cNvPicPr/>
                   </pic:nvPicPr>
                   <pic:blipFill>
-                    <a:blip r:embed="rId39">
+                    <a:blip r:embed="rId38">
                       <a:extLst>
                         <a:ext uri="{28A0092B-C50C-407E-A947-70E740481C1C}">
                           <a14:useLocalDpi xmlns:a14="http://schemas.microsoft.com/office/drawing/2010/main" val="0"/>
@@ -15662,6 +16984,9 @@
     </w:p>
     <w:p>
       <w:r>
+        <w:rPr>
+          <w:noProof/>
+        </w:rPr>
         <w:lastRenderedPageBreak/>
         <w:drawing>
           <wp:anchor distT="0" distB="0" distL="114300" distR="114300" simplePos="0" relativeHeight="251667456" behindDoc="0" locked="0" layoutInCell="1" allowOverlap="1" wp14:anchorId="6B7E868F" wp14:editId="26D5A304">
@@ -15687,7 +17012,7 @@
                     <pic:cNvPicPr/>
                   </pic:nvPicPr>
                   <pic:blipFill>
-                    <a:blip r:embed="rId40">
+                    <a:blip r:embed="rId39">
                       <a:extLst>
                         <a:ext uri="{28A0092B-C50C-407E-A947-70E740481C1C}">
                           <a14:useLocalDpi xmlns:a14="http://schemas.microsoft.com/office/drawing/2010/main" val="0"/>
@@ -15721,9 +17046,9 @@
       </w:r>
     </w:p>
     <w:sectPr>
-      <w:footerReference w:type="default" r:id="rId41"/>
-      <w:headerReference w:type="first" r:id="rId42"/>
-      <w:footerReference w:type="first" r:id="rId43"/>
+      <w:footerReference w:type="default" r:id="rId40"/>
+      <w:headerReference w:type="first" r:id="rId41"/>
+      <w:footerReference w:type="first" r:id="rId42"/>
       <w:pgSz w:w="11906" w:h="16838"/>
       <w:pgMar w:top="1417" w:right="1417" w:bottom="1134" w:left="1417" w:header="567" w:footer="765" w:gutter="0"/>
       <w:cols w:space="708"/>
@@ -15769,6 +17094,7 @@
         <w:docPartUnique/>
       </w:docPartObj>
     </w:sdtPr>
+    <w:sdtEndPr/>
     <w:sdtContent>
       <w:p>
         <w:pPr>
@@ -15792,12 +17118,28 @@
             <w:dataBinding w:prefixMappings="xmlns:ns0='http://purl.org/dc/elements/1.1/' xmlns:ns1='http://schemas.openxmlformats.org/package/2006/metadata/core-properties' " w:xpath="/ns1:coreProperties[1]/ns0:creator[1]" w:storeItemID="{6C3C8BC8-F283-45AE-878A-BAB7291924A1}"/>
             <w:text/>
           </w:sdtPr>
+          <w:sdtEndPr/>
           <w:sdtContent>
+            <w:proofErr w:type="spellStart"/>
             <w:r>
               <w:rPr>
                 <w:lang w:val="it-IT"/>
               </w:rPr>
-              <w:t>Cirignaco Enrico</w:t>
+              <w:t>Cirignaco</w:t>
+            </w:r>
+            <w:proofErr w:type="spellEnd"/>
+            <w:r>
+              <w:rPr>
+                <w:lang w:val="it-IT"/>
+              </w:rPr>
+              <w:t xml:space="preserve"> </w:t>
+            </w:r>
+            <w:proofErr w:type="spellStart"/>
+            <w:r>
+              <w:rPr>
+                <w:lang w:val="it-IT"/>
+              </w:rPr>
+              <w:t>Enrico</w:t>
             </w:r>
           </w:sdtContent>
         </w:sdt>
@@ -15817,6 +17159,7 @@
             <w:dataBinding w:prefixMappings="xmlns:ns0='http://purl.org/dc/elements/1.1/' xmlns:ns1='http://schemas.openxmlformats.org/package/2006/metadata/core-properties' " w:xpath="/ns1:coreProperties[1]/ns0:creator[1]" w:storeItemID="{6C3C8BC8-F283-45AE-878A-BAB7291924A1}"/>
             <w:text/>
           </w:sdtPr>
+          <w:sdtEndPr/>
           <w:sdtContent>
             <w:r>
               <w:rPr>
@@ -15824,7 +17167,16 @@
                 <w:szCs w:val="24"/>
                 <w:lang w:val="it-IT"/>
               </w:rPr>
-              <w:t>Cirignaco Enrico</w:t>
+              <w:t>Cirignaco</w:t>
+            </w:r>
+            <w:proofErr w:type="spellEnd"/>
+            <w:r>
+              <w:rPr>
+                <w:color w:val="222A35" w:themeColor="text2" w:themeShade="80"/>
+                <w:szCs w:val="24"/>
+                <w:lang w:val="it-IT"/>
+              </w:rPr>
+              <w:t xml:space="preserve"> Enrico</w:t>
             </w:r>
           </w:sdtContent>
         </w:sdt>
@@ -15958,8 +17310,18 @@
         <w:szCs w:val="24"/>
         <w:lang w:val="it-IT"/>
       </w:rPr>
-      <w:t>Yannick Burkhalter</w:t>
+      <w:t xml:space="preserve">Yannick </w:t>
     </w:r>
+    <w:proofErr w:type="spellStart"/>
+    <w:r>
+      <w:rPr>
+        <w:color w:val="222A35" w:themeColor="text2" w:themeShade="80"/>
+        <w:szCs w:val="24"/>
+        <w:lang w:val="it-IT"/>
+      </w:rPr>
+      <w:t>Burkhalter</w:t>
+    </w:r>
+    <w:proofErr w:type="spellEnd"/>
     <w:r>
       <w:rPr>
         <w:color w:val="222A35" w:themeColor="text2" w:themeShade="80"/>
@@ -15967,8 +17329,18 @@
         <w:lang w:val="it-IT"/>
       </w:rPr>
       <w:tab/>
-      <w:t>IPA Elektroniker</w:t>
+      <w:t xml:space="preserve">IPA </w:t>
     </w:r>
+    <w:proofErr w:type="spellStart"/>
+    <w:r>
+      <w:rPr>
+        <w:color w:val="222A35" w:themeColor="text2" w:themeShade="80"/>
+        <w:szCs w:val="24"/>
+        <w:lang w:val="it-IT"/>
+      </w:rPr>
+      <w:t>Elektroniker</w:t>
+    </w:r>
+    <w:proofErr w:type="spellEnd"/>
     <w:r>
       <w:rPr>
         <w:color w:val="222A35" w:themeColor="text2" w:themeShade="80"/>
@@ -16012,7 +17384,7 @@
         <w:color w:val="222A35" w:themeColor="text2" w:themeShade="80"/>
         <w:szCs w:val="24"/>
       </w:rPr>
-      <w:t>15.12.20</w:t>
+      <w:t>05.02.21</w:t>
     </w:r>
     <w:r>
       <w:rPr>
@@ -16035,6 +17407,7 @@
         <w:docPartUnique/>
       </w:docPartObj>
     </w:sdtPr>
+    <w:sdtEndPr/>
     <w:sdtContent>
       <w:p>
         <w:pPr>
@@ -16163,8 +17536,17 @@
         <w:color w:val="222A35" w:themeColor="text2" w:themeShade="80"/>
         <w:szCs w:val="24"/>
       </w:rPr>
-      <w:t>Enrico Cirignaco</w:t>
+      <w:t xml:space="preserve">Enrico </w:t>
     </w:r>
+    <w:proofErr w:type="spellStart"/>
+    <w:r>
+      <w:rPr>
+        <w:color w:val="222A35" w:themeColor="text2" w:themeShade="80"/>
+        <w:szCs w:val="24"/>
+      </w:rPr>
+      <w:t>Cirignaco</w:t>
+    </w:r>
+    <w:proofErr w:type="spellEnd"/>
     <w:r>
       <w:rPr>
         <w:color w:val="222A35" w:themeColor="text2" w:themeShade="80"/>
@@ -16214,7 +17596,7 @@
         <w:color w:val="222A35" w:themeColor="text2" w:themeShade="80"/>
         <w:szCs w:val="24"/>
       </w:rPr>
-      <w:t>15.12.20</w:t>
+      <w:t>05.02.21</w:t>
     </w:r>
     <w:r>
       <w:rPr>
@@ -16237,6 +17619,7 @@
         <w:docPartUnique/>
       </w:docPartObj>
     </w:sdtPr>
+    <w:sdtEndPr/>
     <w:sdtContent>
       <w:p>
         <w:pPr>
@@ -16352,8 +17735,13 @@
       <w:pStyle w:val="Footer"/>
     </w:pPr>
     <w:r>
-      <w:t>Enrico Cirignaco</w:t>
+      <w:t xml:space="preserve">Enrico </w:t>
     </w:r>
+    <w:proofErr w:type="spellStart"/>
+    <w:r>
+      <w:t>Cirignaco</w:t>
+    </w:r>
+    <w:proofErr w:type="spellEnd"/>
     <w:r>
       <w:tab/>
       <w:t>BüP Elektroniker</w:t>
@@ -16374,7 +17762,7 @@
       <w:rPr>
         <w:noProof/>
       </w:rPr>
-      <w:t>15.12.20</w:t>
+      <w:t>05.02.21</w:t>
     </w:r>
     <w:r>
       <w:fldChar w:fldCharType="end"/>
@@ -16419,75 +17807,6 @@
       </w:tabs>
       <w:ind w:firstLine="709"/>
     </w:pPr>
-    <w:r>
-      <w:rPr>
-        <w:noProof/>
-        <w:lang w:val="de-DE" w:eastAsia="de-DE"/>
-      </w:rPr>
-      <w:drawing>
-        <wp:anchor distT="0" distB="0" distL="114300" distR="114300" simplePos="0" relativeHeight="251660288" behindDoc="1" locked="0" layoutInCell="1" allowOverlap="1" wp14:anchorId="7B05671A" wp14:editId="195157FE">
-          <wp:simplePos x="0" y="0"/>
-          <wp:positionH relativeFrom="margin">
-            <wp:align>right</wp:align>
-          </wp:positionH>
-          <wp:positionV relativeFrom="paragraph">
-            <wp:posOffset>13335</wp:posOffset>
-          </wp:positionV>
-          <wp:extent cx="1105535" cy="422275"/>
-          <wp:effectExtent l="0" t="0" r="0" b="0"/>
-          <wp:wrapTight wrapText="bothSides">
-            <wp:wrapPolygon edited="0">
-              <wp:start x="0" y="0"/>
-              <wp:lineTo x="0" y="20463"/>
-              <wp:lineTo x="21215" y="20463"/>
-              <wp:lineTo x="21215" y="0"/>
-              <wp:lineTo x="0" y="0"/>
-            </wp:wrapPolygon>
-          </wp:wrapTight>
-          <wp:docPr id="10" name="Grafik 10"/>
-          <wp:cNvGraphicFramePr>
-            <a:graphicFrameLocks xmlns:a="http://schemas.openxmlformats.org/drawingml/2006/main" noChangeAspect="1"/>
-          </wp:cNvGraphicFramePr>
-          <a:graphic xmlns:a="http://schemas.openxmlformats.org/drawingml/2006/main">
-            <a:graphicData uri="http://schemas.openxmlformats.org/drawingml/2006/picture">
-              <pic:pic xmlns:pic="http://schemas.openxmlformats.org/drawingml/2006/picture">
-                <pic:nvPicPr>
-                  <pic:cNvPr id="10" name="Biral Logo.jpg"/>
-                  <pic:cNvPicPr/>
-                </pic:nvPicPr>
-                <pic:blipFill>
-                  <a:blip r:embed="rId1">
-                    <a:extLst>
-                      <a:ext uri="{28A0092B-C50C-407E-A947-70E740481C1C}">
-                        <a14:useLocalDpi xmlns:a14="http://schemas.microsoft.com/office/drawing/2010/main" val="0"/>
-                      </a:ext>
-                    </a:extLst>
-                  </a:blip>
-                  <a:stretch>
-                    <a:fillRect/>
-                  </a:stretch>
-                </pic:blipFill>
-                <pic:spPr>
-                  <a:xfrm>
-                    <a:off x="0" y="0"/>
-                    <a:ext cx="1105535" cy="422275"/>
-                  </a:xfrm>
-                  <a:prstGeom prst="rect">
-                    <a:avLst/>
-                  </a:prstGeom>
-                </pic:spPr>
-              </pic:pic>
-            </a:graphicData>
-          </a:graphic>
-          <wp14:sizeRelH relativeFrom="margin">
-            <wp14:pctWidth>0</wp14:pctWidth>
-          </wp14:sizeRelH>
-          <wp14:sizeRelV relativeFrom="margin">
-            <wp14:pctHeight>0</wp14:pctHeight>
-          </wp14:sizeRelV>
-        </wp:anchor>
-      </w:drawing>
-    </w:r>
     <w:sdt>
       <w:sdtPr>
         <w:alias w:val="Titel"/>
@@ -16496,10 +17815,13 @@
         <w:dataBinding w:prefixMappings="xmlns:ns0='http://purl.org/dc/elements/1.1/' xmlns:ns1='http://schemas.openxmlformats.org/package/2006/metadata/core-properties' " w:xpath="/ns1:coreProperties[1]/ns0:title[1]" w:storeItemID="{6C3C8BC8-F283-45AE-878A-BAB7291924A1}"/>
         <w:text/>
       </w:sdtPr>
+      <w:sdtEndPr/>
       <w:sdtContent>
+        <w:proofErr w:type="spellStart"/>
         <w:r>
           <w:t>Berrycase</w:t>
         </w:r>
+        <w:proofErr w:type="spellEnd"/>
       </w:sdtContent>
     </w:sdt>
     <w:r>
@@ -16541,75 +17863,6 @@
         <w:tab w:val="left" w:pos="4956"/>
       </w:tabs>
     </w:pPr>
-    <w:r>
-      <w:rPr>
-        <w:noProof/>
-        <w:lang w:val="de-DE" w:eastAsia="de-DE"/>
-      </w:rPr>
-      <w:drawing>
-        <wp:anchor distT="0" distB="0" distL="114300" distR="114300" simplePos="0" relativeHeight="251658240" behindDoc="1" locked="0" layoutInCell="1" allowOverlap="1" wp14:anchorId="079E6772" wp14:editId="62F332EA">
-          <wp:simplePos x="0" y="0"/>
-          <wp:positionH relativeFrom="margin">
-            <wp:posOffset>4627245</wp:posOffset>
-          </wp:positionH>
-          <wp:positionV relativeFrom="paragraph">
-            <wp:posOffset>13335</wp:posOffset>
-          </wp:positionV>
-          <wp:extent cx="1119505" cy="427355"/>
-          <wp:effectExtent l="0" t="0" r="4445" b="0"/>
-          <wp:wrapTight wrapText="bothSides">
-            <wp:wrapPolygon edited="0">
-              <wp:start x="0" y="0"/>
-              <wp:lineTo x="0" y="20220"/>
-              <wp:lineTo x="21318" y="20220"/>
-              <wp:lineTo x="21318" y="0"/>
-              <wp:lineTo x="0" y="0"/>
-            </wp:wrapPolygon>
-          </wp:wrapTight>
-          <wp:docPr id="6" name="Grafik 6"/>
-          <wp:cNvGraphicFramePr>
-            <a:graphicFrameLocks xmlns:a="http://schemas.openxmlformats.org/drawingml/2006/main" noChangeAspect="1"/>
-          </wp:cNvGraphicFramePr>
-          <a:graphic xmlns:a="http://schemas.openxmlformats.org/drawingml/2006/main">
-            <a:graphicData uri="http://schemas.openxmlformats.org/drawingml/2006/picture">
-              <pic:pic xmlns:pic="http://schemas.openxmlformats.org/drawingml/2006/picture">
-                <pic:nvPicPr>
-                  <pic:cNvPr id="3" name="Biral Logo.jpg"/>
-                  <pic:cNvPicPr/>
-                </pic:nvPicPr>
-                <pic:blipFill>
-                  <a:blip r:embed="rId1">
-                    <a:extLst>
-                      <a:ext uri="{28A0092B-C50C-407E-A947-70E740481C1C}">
-                        <a14:useLocalDpi xmlns:a14="http://schemas.microsoft.com/office/drawing/2010/main" val="0"/>
-                      </a:ext>
-                    </a:extLst>
-                  </a:blip>
-                  <a:stretch>
-                    <a:fillRect/>
-                  </a:stretch>
-                </pic:blipFill>
-                <pic:spPr>
-                  <a:xfrm>
-                    <a:off x="0" y="0"/>
-                    <a:ext cx="1119505" cy="427355"/>
-                  </a:xfrm>
-                  <a:prstGeom prst="rect">
-                    <a:avLst/>
-                  </a:prstGeom>
-                </pic:spPr>
-              </pic:pic>
-            </a:graphicData>
-          </a:graphic>
-          <wp14:sizeRelH relativeFrom="margin">
-            <wp14:pctWidth>0</wp14:pctWidth>
-          </wp14:sizeRelH>
-          <wp14:sizeRelV relativeFrom="margin">
-            <wp14:pctHeight>0</wp14:pctHeight>
-          </wp14:sizeRelV>
-        </wp:anchor>
-      </w:drawing>
-    </w:r>
     <w:sdt>
       <w:sdtPr>
         <w:alias w:val="Titel"/>
@@ -16618,10 +17871,13 @@
         <w:dataBinding w:prefixMappings="xmlns:ns0='http://purl.org/dc/elements/1.1/' xmlns:ns1='http://schemas.openxmlformats.org/package/2006/metadata/core-properties' " w:xpath="/ns1:coreProperties[1]/ns0:title[1]" w:storeItemID="{6C3C8BC8-F283-45AE-878A-BAB7291924A1}"/>
         <w:text/>
       </w:sdtPr>
+      <w:sdtEndPr/>
       <w:sdtContent>
+        <w:proofErr w:type="spellStart"/>
         <w:r>
           <w:t>Berrycase</w:t>
         </w:r>
+        <w:proofErr w:type="spellEnd"/>
       </w:sdtContent>
     </w:sdt>
   </w:p>
@@ -19661,6 +20917,7 @@
     <w:rsid w:val="006C1378"/>
     <w:rsid w:val="00705E7E"/>
     <w:rsid w:val="00795558"/>
+    <w:rsid w:val="007E7D7C"/>
     <w:rsid w:val="00887BCC"/>
     <w:rsid w:val="00951572"/>
     <w:rsid w:val="009879AA"/>
@@ -20467,6 +21724,10 @@
 </file>
 
 <file path=customXml/item1.xml><?xml version="1.0" encoding="utf-8"?>
+<b:Sources xmlns:b="http://schemas.openxmlformats.org/officeDocument/2006/bibliography" xmlns="http://schemas.openxmlformats.org/officeDocument/2006/bibliography" SelectedStyle="/APASixthEditionOfficeOnline.xsl" StyleName="APA" Version="6"/>
+</file>
+
+<file path=customXml/item2.xml><?xml version="1.0" encoding="utf-8"?>
 <ct:contentTypeSchema xmlns:ct="http://schemas.microsoft.com/office/2006/metadata/contentType" xmlns:ma="http://schemas.microsoft.com/office/2006/metadata/properties/metaAttributes" ct:_="" ma:_="" ma:contentTypeName="Dokument" ma:contentTypeID="0x010100A32EBE11FC7EFE47A20B073EA3273579" ma:contentTypeVersion="13" ma:contentTypeDescription="Ein neues Dokument erstellen." ma:contentTypeScope="" ma:versionID="f4f1d742f1cb1608163eee4cf2b036ac">
   <xsd:schema xmlns:xsd="http://www.w3.org/2001/XMLSchema" xmlns:xs="http://www.w3.org/2001/XMLSchema" xmlns:p="http://schemas.microsoft.com/office/2006/metadata/properties" xmlns:ns3="ee209aa9-c94a-4f8e-8a54-68c7ff664e27" xmlns:ns4="4b651c07-79e5-477d-a200-9bcba91fe1b3" targetNamespace="http://schemas.microsoft.com/office/2006/metadata/properties" ma:root="true" ma:fieldsID="c18c218b64823f1c9ba4f5926a5f996c" ns3:_="" ns4:_="">
     <xsd:import namespace="ee209aa9-c94a-4f8e-8a54-68c7ff664e27"/>
@@ -20689,17 +21950,7 @@
 </ct:contentTypeSchema>
 </file>
 
-<file path=customXml/item2.xml><?xml version="1.0" encoding="utf-8"?>
-<b:Sources xmlns:b="http://schemas.openxmlformats.org/officeDocument/2006/bibliography" xmlns="http://schemas.openxmlformats.org/officeDocument/2006/bibliography" SelectedStyle="/APASixthEditionOfficeOnline.xsl" StyleName="APA" Version="6"/>
-</file>
-
 <file path=customXml/item3.xml><?xml version="1.0" encoding="utf-8"?>
-<p:properties xmlns:p="http://schemas.microsoft.com/office/2006/metadata/properties" xmlns:xsi="http://www.w3.org/2001/XMLSchema-instance" xmlns:pc="http://schemas.microsoft.com/office/infopath/2007/PartnerControls">
-  <documentManagement/>
-</p:properties>
-</file>
-
-<file path=customXml/item4.xml><?xml version="1.0" encoding="utf-8"?>
 <?mso-contentType ?>
 <FormTemplates xmlns="http://schemas.microsoft.com/sharepoint/v3/contenttype/forms">
   <Display>DocumentLibraryForm</Display>
@@ -20708,7 +21959,21 @@
 </FormTemplates>
 </file>
 
+<file path=customXml/item4.xml><?xml version="1.0" encoding="utf-8"?>
+<p:properties xmlns:p="http://schemas.microsoft.com/office/2006/metadata/properties" xmlns:xsi="http://www.w3.org/2001/XMLSchema-instance" xmlns:pc="http://schemas.microsoft.com/office/infopath/2007/PartnerControls">
+  <documentManagement/>
+</p:properties>
+</file>
+
 <file path=customXml/itemProps1.xml><?xml version="1.0" encoding="utf-8"?>
+<ds:datastoreItem xmlns:ds="http://schemas.openxmlformats.org/officeDocument/2006/customXml" ds:itemID="{70784ADB-21AE-4FA6-A016-6B52581A47B5}">
+  <ds:schemaRefs>
+    <ds:schemaRef ds:uri="http://schemas.openxmlformats.org/officeDocument/2006/bibliography"/>
+  </ds:schemaRefs>
+</ds:datastoreItem>
+</file>
+
+<file path=customXml/itemProps2.xml><?xml version="1.0" encoding="utf-8"?>
 <ds:datastoreItem xmlns:ds="http://schemas.openxmlformats.org/officeDocument/2006/customXml" ds:itemID="{1255A4E5-51F6-4DB5-8C9A-7E6780EB2D74}">
   <ds:schemaRefs>
     <ds:schemaRef ds:uri="http://schemas.microsoft.com/office/2006/metadata/contentType"/>
@@ -20727,27 +21992,19 @@
 </ds:datastoreItem>
 </file>
 
-<file path=customXml/itemProps2.xml><?xml version="1.0" encoding="utf-8"?>
-<ds:datastoreItem xmlns:ds="http://schemas.openxmlformats.org/officeDocument/2006/customXml" ds:itemID="{70784ADB-21AE-4FA6-A016-6B52581A47B5}">
+<file path=customXml/itemProps3.xml><?xml version="1.0" encoding="utf-8"?>
+<ds:datastoreItem xmlns:ds="http://schemas.openxmlformats.org/officeDocument/2006/customXml" ds:itemID="{C2EFCA5B-0A96-4CE8-BCFC-63A5A5D7209E}">
   <ds:schemaRefs>
-    <ds:schemaRef ds:uri="http://schemas.openxmlformats.org/officeDocument/2006/bibliography"/>
+    <ds:schemaRef ds:uri="http://schemas.microsoft.com/sharepoint/v3/contenttype/forms"/>
   </ds:schemaRefs>
 </ds:datastoreItem>
 </file>
 
-<file path=customXml/itemProps3.xml><?xml version="1.0" encoding="utf-8"?>
+<file path=customXml/itemProps4.xml><?xml version="1.0" encoding="utf-8"?>
 <ds:datastoreItem xmlns:ds="http://schemas.openxmlformats.org/officeDocument/2006/customXml" ds:itemID="{19E9E10A-ED80-48CD-AD32-DAC2B48A5E06}">
   <ds:schemaRefs>
     <ds:schemaRef ds:uri="http://schemas.microsoft.com/office/2006/metadata/properties"/>
     <ds:schemaRef ds:uri="http://schemas.microsoft.com/office/infopath/2007/PartnerControls"/>
   </ds:schemaRefs>
 </ds:datastoreItem>
-</file>
-
-<file path=customXml/itemProps4.xml><?xml version="1.0" encoding="utf-8"?>
-<ds:datastoreItem xmlns:ds="http://schemas.openxmlformats.org/officeDocument/2006/customXml" ds:itemID="{C2EFCA5B-0A96-4CE8-BCFC-63A5A5D7209E}">
-  <ds:schemaRefs>
-    <ds:schemaRef ds:uri="http://schemas.microsoft.com/sharepoint/v3/contenttype/forms"/>
-  </ds:schemaRefs>
-</ds:datastoreItem>
 </file>
</xml_diff>